<commit_message>
NIR's report is almost ready. Sending it to Professor.
</commit_message>
<xml_diff>
--- a/nir-1-2019-report-from-template.docx
+++ b/nir-1-2019-report-from-template.docx
@@ -16,7 +16,7 @@
           <w:rFonts w:eastAsia="Times New Roman"/>
           <w:sz w:val="20"/>
           <w:szCs w:val="20"/>
-          <w:lang w:eastAsia="ru-RU"/>
+          <w:lang w:val="en-US" w:eastAsia="ru-RU"/>
         </w:rPr>
       </w:pPr>
       <w:r>
@@ -324,23 +324,7 @@
           <w:sz w:val="32"/>
           <w:szCs w:val="32"/>
         </w:rPr>
-        <w:t>Ларионова Алексея Сергеевича</w:t>
-      </w:r>
-      <w:r>
-        <w:rPr>
-          <w:rFonts w:ascii="Times New Roman" w:hAnsi="Times New Roman" w:cs="Times New Roman"/>
-          <w:sz w:val="32"/>
-          <w:szCs w:val="32"/>
-        </w:rPr>
-        <w:t xml:space="preserve">, гр. </w:t>
-      </w:r>
-      <w:r>
-        <w:rPr>
-          <w:rFonts w:ascii="Times New Roman" w:hAnsi="Times New Roman" w:cs="Times New Roman"/>
-          <w:sz w:val="32"/>
-          <w:szCs w:val="32"/>
-        </w:rPr>
-        <w:t>3530203</w:t>
+        <w:t>Ларионова Алексея Сергеевича, гр. 3530203</w:t>
       </w:r>
       <w:r>
         <w:rPr>
@@ -1827,19 +1811,7 @@
         <w:rPr>
           <w:lang w:eastAsia="ru-RU"/>
         </w:rPr>
-        <w:t xml:space="preserve">трехмерной сущности. На практике определяется способом цифрового представления этой сущности. Примеры способов: массив геометрических примитивов </w:t>
-      </w:r>
-      <w:r>
-        <w:rPr>
-          <w:lang w:eastAsia="ru-RU"/>
-        </w:rPr>
-        <w:t>с метаинформацией</w:t>
-      </w:r>
-      <w:r>
-        <w:rPr>
-          <w:lang w:eastAsia="ru-RU"/>
-        </w:rPr>
-        <w:t xml:space="preserve"> (точки, треугольники, </w:t>
+        <w:t xml:space="preserve">трехмерной сущности. На практике определяется способом цифрового представления этой сущности. Примеры способов: массив геометрических примитивов с метаинформацией (точки, треугольники, </w:t>
       </w:r>
       <w:proofErr w:type="spellStart"/>
       <w:r>
@@ -1888,6 +1860,55 @@
           <w:lang w:eastAsia="ru-RU"/>
         </w:rPr>
         <w:t>.</w:t>
+      </w:r>
+    </w:p>
+    <w:p>
+      <w:pPr>
+        <w:spacing w:line="360" w:lineRule="auto"/>
+        <w:ind w:firstLine="709"/>
+        <w:contextualSpacing/>
+        <w:jc w:val="both"/>
+        <w:rPr>
+          <w:lang w:eastAsia="ru-RU"/>
+        </w:rPr>
+      </w:pPr>
+      <w:r>
+        <w:rPr>
+          <w:lang w:eastAsia="ru-RU"/>
+        </w:rPr>
+        <w:t xml:space="preserve">Визуализация трехмерных моделей – отображение их на дискретном двухмерном экране, с помощью </w:t>
+      </w:r>
+      <w:r>
+        <w:rPr>
+          <w:lang w:eastAsia="ru-RU"/>
+        </w:rPr>
+        <w:t>ортогональной или перспективной</w:t>
+      </w:r>
+      <w:r>
+        <w:rPr>
+          <w:lang w:eastAsia="ru-RU"/>
+        </w:rPr>
+        <w:t xml:space="preserve"> проекции</w:t>
+      </w:r>
+      <w:r>
+        <w:rPr>
+          <w:lang w:eastAsia="ru-RU"/>
+        </w:rPr>
+        <w:t xml:space="preserve"> (первая сохраняет параллельность линий на изображении, а вторая учитывает положение точки обзора по отношению к модели). Визуализацию в компьютерных системах зачастую выполняют графические ускорители (т.к. </w:t>
+      </w:r>
+      <w:proofErr w:type="spellStart"/>
+      <w:r>
+        <w:rPr>
+          <w:lang w:eastAsia="ru-RU"/>
+        </w:rPr>
+        <w:t>аппаратно</w:t>
+      </w:r>
+      <w:proofErr w:type="spellEnd"/>
+      <w:r>
+        <w:rPr>
+          <w:lang w:eastAsia="ru-RU"/>
+        </w:rPr>
+        <w:t xml:space="preserve"> считают операции линейной алгебры и чисел с плавающей точкой).  </w:t>
       </w:r>
     </w:p>
     <w:p>
@@ -1907,6 +1928,7 @@
         <w:rPr>
           <w:b/>
         </w:rPr>
+        <w:lastRenderedPageBreak/>
         <w:t xml:space="preserve">Определение существующей </w:t>
       </w:r>
       <w:r>
@@ -1934,15 +1956,7 @@
           <w:sz w:val="28"/>
           <w:lang w:eastAsia="ru-RU"/>
         </w:rPr>
-        <w:t>Трехмерная компьютерная графика – одна из наиболее динамично развивающихся</w:t>
-      </w:r>
-      <w:r>
-        <w:rPr>
-          <w:rFonts w:ascii="Times New Roman" w:eastAsia="Calibri" w:hAnsi="Times New Roman" w:cs="Times New Roman"/>
-          <w:sz w:val="28"/>
-          <w:lang w:eastAsia="ru-RU"/>
-        </w:rPr>
-        <w:t xml:space="preserve"> направлений информационных технологий, что связано с вычислительной сложностью обработки большого количества объектов, которые необходимы для создания реалистичного изображения</w:t>
+        <w:t>Трехмерная компьютерная графика – одна из наиболее динамично развивающихся направлений информационных технологий, что связано с вычислительной сложностью обработки большого количества объектов, которые необходимы для создания реалистичного изображения</w:t>
       </w:r>
       <w:r>
         <w:rPr>
@@ -1958,16 +1972,7 @@
           <w:sz w:val="28"/>
           <w:lang w:eastAsia="ru-RU"/>
         </w:rPr>
-        <w:t xml:space="preserve">на находит </w:t>
-      </w:r>
-      <w:r>
-        <w:rPr>
-          <w:rFonts w:ascii="Times New Roman" w:eastAsia="Calibri" w:hAnsi="Times New Roman" w:cs="Times New Roman"/>
-          <w:sz w:val="28"/>
-          <w:lang w:eastAsia="ru-RU"/>
-        </w:rPr>
-        <w:lastRenderedPageBreak/>
-        <w:t>применение в инженерных отраслях (создание макетов</w:t>
+        <w:t>на находит применение в инженерных отраслях (создание макетов</w:t>
       </w:r>
       <w:r>
         <w:rPr>
@@ -2158,7 +2163,23 @@
           <w:sz w:val="28"/>
           <w:lang w:eastAsia="ru-RU"/>
         </w:rPr>
-        <w:t xml:space="preserve"> объектов, которые складываются в трехмерную сцену. Художник или инженер, который специально обучен принципам работы в системах</w:t>
+        <w:t xml:space="preserve"> </w:t>
+      </w:r>
+      <w:r>
+        <w:rPr>
+          <w:rFonts w:ascii="Times New Roman" w:eastAsia="Calibri" w:hAnsi="Times New Roman" w:cs="Times New Roman"/>
+          <w:sz w:val="28"/>
+          <w:lang w:eastAsia="ru-RU"/>
+        </w:rPr>
+        <w:t>моделей</w:t>
+      </w:r>
+      <w:r>
+        <w:rPr>
+          <w:rFonts w:ascii="Times New Roman" w:eastAsia="Calibri" w:hAnsi="Times New Roman" w:cs="Times New Roman"/>
+          <w:sz w:val="28"/>
+          <w:lang w:eastAsia="ru-RU"/>
+        </w:rPr>
+        <w:t>, которые складываются в трехмерную сцену. Художник или инженер, который специально обучен принципам работы в системах</w:t>
       </w:r>
       <w:r>
         <w:rPr>
@@ -2206,7 +2227,24 @@
           <w:sz w:val="28"/>
           <w:lang w:eastAsia="ru-RU"/>
         </w:rPr>
-        <w:t xml:space="preserve"> или локацию в симуляции). </w:t>
+        <w:t xml:space="preserve"> или локацию в </w:t>
+      </w:r>
+      <w:r>
+        <w:rPr>
+          <w:rFonts w:ascii="Times New Roman" w:eastAsia="Calibri" w:hAnsi="Times New Roman" w:cs="Times New Roman"/>
+          <w:sz w:val="28"/>
+          <w:lang w:eastAsia="ru-RU"/>
+        </w:rPr>
+        <w:lastRenderedPageBreak/>
+        <w:t xml:space="preserve">симуляции). </w:t>
+      </w:r>
+      <w:r>
+        <w:rPr>
+          <w:rFonts w:ascii="Times New Roman" w:eastAsia="Calibri" w:hAnsi="Times New Roman" w:cs="Times New Roman"/>
+          <w:sz w:val="28"/>
+          <w:lang w:eastAsia="ru-RU"/>
+        </w:rPr>
+        <w:t>При особых потребностях приложения, модель должна содержать и внутреннюю отделку комнат, а значит помимо внешней реалистичности, модель обязана иметь логичное и эргономичное расположение комнат.</w:t>
       </w:r>
     </w:p>
     <w:p>
@@ -2227,16 +2265,7 @@
           <w:sz w:val="28"/>
           <w:lang w:eastAsia="ru-RU"/>
         </w:rPr>
-        <w:t xml:space="preserve">Как итог, из-за того, что реальный мир состоит из большого количества объектов, а для его компьютерного представления необходимо создавать множество сложных моделей (при всем при том, что многие из них могут и не быть замечены зрителем или пользователем, в силу того, что зрение человека имеет некоторый фокус), именно производство трехмерных сцен занимает </w:t>
-      </w:r>
-      <w:r>
-        <w:rPr>
-          <w:rFonts w:ascii="Times New Roman" w:eastAsia="Calibri" w:hAnsi="Times New Roman" w:cs="Times New Roman"/>
-          <w:sz w:val="28"/>
-          <w:lang w:eastAsia="ru-RU"/>
-        </w:rPr>
-        <w:lastRenderedPageBreak/>
-        <w:t xml:space="preserve">большую часть времени выпуска фильмов, </w:t>
+        <w:t xml:space="preserve">Как итог, из-за того, что реальный мир состоит из большого количества объектов, а для его компьютерного представления необходимо создавать множество сложных моделей (при всем при том, что многие из них могут и не быть замечены зрителем или пользователем, в силу того, что зрение человека имеет некоторый фокус), именно производство трехмерных сцен занимает большую часть времени выпуска фильмов, </w:t>
       </w:r>
       <w:proofErr w:type="spellStart"/>
       <w:r>
@@ -2254,79 +2283,227 @@
           <w:sz w:val="28"/>
           <w:lang w:eastAsia="ru-RU"/>
         </w:rPr>
-        <w:t>, компьютерных игр и симуляций. В связи с этим возникает проблема ускорения этого процесса</w:t>
-      </w:r>
-    </w:p>
-    <w:p>
-      <w:pPr>
-        <w:spacing w:after="0" w:line="240" w:lineRule="auto"/>
-        <w:rPr>
-          <w:rFonts w:eastAsiaTheme="majorEastAsia" w:cstheme="majorBidi"/>
-          <w:color w:val="000000" w:themeColor="text1"/>
-          <w:szCs w:val="26"/>
-        </w:rPr>
-      </w:pPr>
-      <w:r>
-        <w:br w:type="page"/>
-      </w:r>
-    </w:p>
-    <w:p>
-      <w:pPr>
-        <w:pStyle w:val="1"/>
-        <w:spacing w:line="720" w:lineRule="auto"/>
-        <w:jc w:val="center"/>
-        <w:rPr>
-          <w:b/>
-          <w:sz w:val="28"/>
-          <w:szCs w:val="28"/>
-        </w:rPr>
-      </w:pPr>
-      <w:r>
-        <w:rPr>
-          <w:b/>
-          <w:sz w:val="28"/>
-          <w:szCs w:val="28"/>
-        </w:rPr>
-        <w:lastRenderedPageBreak/>
-        <w:t xml:space="preserve">2. </w:t>
-      </w:r>
-      <w:r>
-        <w:rPr>
-          <w:b/>
-          <w:sz w:val="28"/>
-          <w:szCs w:val="28"/>
-        </w:rPr>
-        <w:t>ОБЗОР ЛИТЕРАТУРЫ</w:t>
-      </w:r>
-    </w:p>
-    <w:p>
-      <w:pPr>
-        <w:pStyle w:val="2"/>
-        <w:numPr>
-          <w:ilvl w:val="1"/>
-          <w:numId w:val="1"/>
-        </w:numPr>
-        <w:spacing w:before="0" w:line="360" w:lineRule="auto"/>
-        <w:ind w:left="-284" w:firstLine="284"/>
-      </w:pPr>
-      <w:r>
-        <w:t xml:space="preserve"> Существующие решения, методы, технологии</w:t>
-      </w:r>
-    </w:p>
-    <w:p>
-      <w:pPr>
-        <w:spacing w:after="0" w:line="240" w:lineRule="auto"/>
-        <w:rPr>
-          <w:rFonts w:eastAsiaTheme="majorEastAsia" w:cstheme="majorBidi"/>
-          <w:color w:val="000000" w:themeColor="text1"/>
-          <w:szCs w:val="26"/>
-        </w:rPr>
-      </w:pPr>
-      <w:bookmarkStart w:id="7" w:name="_Toc513238039"/>
-      <w:bookmarkEnd w:id="5"/>
-      <w:bookmarkEnd w:id="6"/>
-      <w:r>
-        <w:br w:type="page"/>
+        <w:t>, компьютерных игр и симуляций. В связи с этим возникает</w:t>
+      </w:r>
+      <w:r>
+        <w:rPr>
+          <w:rFonts w:ascii="Times New Roman" w:eastAsia="Calibri" w:hAnsi="Times New Roman" w:cs="Times New Roman"/>
+          <w:sz w:val="28"/>
+          <w:lang w:eastAsia="ru-RU"/>
+        </w:rPr>
+        <w:t xml:space="preserve"> актуальная</w:t>
+      </w:r>
+      <w:r>
+        <w:rPr>
+          <w:rFonts w:ascii="Times New Roman" w:eastAsia="Calibri" w:hAnsi="Times New Roman" w:cs="Times New Roman"/>
+          <w:sz w:val="28"/>
+          <w:lang w:eastAsia="ru-RU"/>
+        </w:rPr>
+        <w:t xml:space="preserve"> проблема ускорения этого процесса</w:t>
+      </w:r>
+      <w:r>
+        <w:rPr>
+          <w:rFonts w:ascii="Times New Roman" w:eastAsia="Calibri" w:hAnsi="Times New Roman" w:cs="Times New Roman"/>
+          <w:sz w:val="28"/>
+          <w:lang w:eastAsia="ru-RU"/>
+        </w:rPr>
+        <w:t xml:space="preserve">. </w:t>
+      </w:r>
+    </w:p>
+    <w:p>
+      <w:pPr>
+        <w:pStyle w:val="af2"/>
+        <w:spacing w:line="360" w:lineRule="auto"/>
+        <w:ind w:left="0" w:firstLine="709"/>
+        <w:jc w:val="both"/>
+        <w:rPr>
+          <w:rFonts w:ascii="Times New Roman" w:eastAsia="Calibri" w:hAnsi="Times New Roman" w:cs="Times New Roman"/>
+          <w:sz w:val="28"/>
+          <w:lang w:eastAsia="ru-RU"/>
+        </w:rPr>
+      </w:pPr>
+      <w:r>
+        <w:rPr>
+          <w:rFonts w:ascii="Times New Roman" w:eastAsia="Calibri" w:hAnsi="Times New Roman" w:cs="Times New Roman"/>
+          <w:sz w:val="28"/>
+          <w:lang w:eastAsia="ru-RU"/>
+        </w:rPr>
+        <w:t xml:space="preserve"> Создание моделей, </w:t>
+      </w:r>
+      <w:proofErr w:type="spellStart"/>
+      <w:r>
+        <w:rPr>
+          <w:rFonts w:ascii="Times New Roman" w:eastAsia="Calibri" w:hAnsi="Times New Roman" w:cs="Times New Roman"/>
+          <w:sz w:val="28"/>
+          <w:lang w:eastAsia="ru-RU"/>
+        </w:rPr>
+        <w:t>анимаций</w:t>
+      </w:r>
+      <w:proofErr w:type="spellEnd"/>
+      <w:r>
+        <w:rPr>
+          <w:rFonts w:ascii="Times New Roman" w:eastAsia="Calibri" w:hAnsi="Times New Roman" w:cs="Times New Roman"/>
+          <w:sz w:val="28"/>
+          <w:lang w:eastAsia="ru-RU"/>
+        </w:rPr>
+        <w:t xml:space="preserve"> и текстур, как и многие другие человеческие задачи могут быть запрограммированы на автоматическое выполнение, но в данном случае конечным наблюдателем модели является человек, а значит важно, чтобы эти объекты выглядели органично (по некоторым</w:t>
+      </w:r>
+      <w:r>
+        <w:rPr>
+          <w:rFonts w:ascii="Times New Roman" w:eastAsia="Calibri" w:hAnsi="Times New Roman" w:cs="Times New Roman"/>
+          <w:sz w:val="28"/>
+          <w:lang w:eastAsia="ru-RU"/>
+        </w:rPr>
+        <w:t xml:space="preserve"> субъективным </w:t>
+      </w:r>
+      <w:r>
+        <w:rPr>
+          <w:rFonts w:ascii="Times New Roman" w:eastAsia="Calibri" w:hAnsi="Times New Roman" w:cs="Times New Roman"/>
+          <w:sz w:val="28"/>
+          <w:lang w:eastAsia="ru-RU"/>
+        </w:rPr>
+        <w:t>человечески</w:t>
+      </w:r>
+      <w:r>
+        <w:rPr>
+          <w:rFonts w:ascii="Times New Roman" w:eastAsia="Calibri" w:hAnsi="Times New Roman" w:cs="Times New Roman"/>
+          <w:sz w:val="28"/>
+          <w:lang w:eastAsia="ru-RU"/>
+        </w:rPr>
+        <w:t>м</w:t>
+      </w:r>
+      <w:r>
+        <w:rPr>
+          <w:rFonts w:ascii="Times New Roman" w:eastAsia="Calibri" w:hAnsi="Times New Roman" w:cs="Times New Roman"/>
+          <w:sz w:val="28"/>
+          <w:lang w:eastAsia="ru-RU"/>
+        </w:rPr>
+        <w:t xml:space="preserve"> критериям). Поэтому генерация </w:t>
+      </w:r>
+      <w:r>
+        <w:rPr>
+          <w:rFonts w:ascii="Times New Roman" w:eastAsia="Calibri" w:hAnsi="Times New Roman" w:cs="Times New Roman"/>
+          <w:sz w:val="28"/>
+          <w:lang w:eastAsia="ru-RU"/>
+        </w:rPr>
+        <w:t>таких моделей</w:t>
+      </w:r>
+      <w:r>
+        <w:rPr>
+          <w:rFonts w:ascii="Times New Roman" w:eastAsia="Calibri" w:hAnsi="Times New Roman" w:cs="Times New Roman"/>
+          <w:sz w:val="28"/>
+          <w:lang w:eastAsia="ru-RU"/>
+        </w:rPr>
+        <w:t xml:space="preserve"> </w:t>
+      </w:r>
+      <w:r>
+        <w:rPr>
+          <w:rFonts w:ascii="Times New Roman" w:eastAsia="Calibri" w:hAnsi="Times New Roman" w:cs="Times New Roman"/>
+          <w:sz w:val="28"/>
+          <w:lang w:eastAsia="ru-RU"/>
+        </w:rPr>
+        <w:t>должна лишь способствовать ускорению раб</w:t>
+      </w:r>
+      <w:r>
+        <w:rPr>
+          <w:rFonts w:ascii="Times New Roman" w:eastAsia="Calibri" w:hAnsi="Times New Roman" w:cs="Times New Roman"/>
+          <w:sz w:val="28"/>
+          <w:lang w:eastAsia="ru-RU"/>
+        </w:rPr>
+        <w:t>оты, путем сокращения монотонных действий</w:t>
+      </w:r>
+      <w:r>
+        <w:rPr>
+          <w:rFonts w:ascii="Times New Roman" w:eastAsia="Calibri" w:hAnsi="Times New Roman" w:cs="Times New Roman"/>
+          <w:sz w:val="28"/>
+          <w:lang w:eastAsia="ru-RU"/>
+        </w:rPr>
+        <w:t xml:space="preserve">, нежели подразумевать полное исключение человека из процесса. </w:t>
+      </w:r>
+    </w:p>
+    <w:p>
+      <w:pPr>
+        <w:pStyle w:val="af2"/>
+        <w:spacing w:line="360" w:lineRule="auto"/>
+        <w:ind w:left="0" w:firstLine="709"/>
+        <w:jc w:val="both"/>
+        <w:rPr>
+          <w:rFonts w:ascii="Times New Roman" w:eastAsia="Calibri" w:hAnsi="Times New Roman" w:cs="Times New Roman"/>
+          <w:sz w:val="28"/>
+          <w:lang w:eastAsia="ru-RU"/>
+        </w:rPr>
+      </w:pPr>
+      <w:r>
+        <w:rPr>
+          <w:rFonts w:ascii="Times New Roman" w:eastAsia="Calibri" w:hAnsi="Times New Roman" w:cs="Times New Roman"/>
+          <w:sz w:val="28"/>
+          <w:lang w:eastAsia="ru-RU"/>
+        </w:rPr>
+        <w:t xml:space="preserve">Решение обозначенной проблемы не является тривиальным, и на данный момент исследованы </w:t>
+      </w:r>
+      <w:r>
+        <w:rPr>
+          <w:rFonts w:ascii="Times New Roman" w:eastAsia="Calibri" w:hAnsi="Times New Roman" w:cs="Times New Roman"/>
+          <w:sz w:val="28"/>
+          <w:lang w:eastAsia="ru-RU"/>
+        </w:rPr>
+        <w:t xml:space="preserve">некоторые </w:t>
+      </w:r>
+      <w:r>
+        <w:rPr>
+          <w:rFonts w:ascii="Times New Roman" w:eastAsia="Calibri" w:hAnsi="Times New Roman" w:cs="Times New Roman"/>
+          <w:sz w:val="28"/>
+          <w:lang w:eastAsia="ru-RU"/>
+        </w:rPr>
+        <w:t>абстрактные математические конструкции, которые позволяют</w:t>
+      </w:r>
+      <w:r>
+        <w:rPr>
+          <w:rFonts w:ascii="Times New Roman" w:eastAsia="Calibri" w:hAnsi="Times New Roman" w:cs="Times New Roman"/>
+          <w:sz w:val="28"/>
+          <w:lang w:eastAsia="ru-RU"/>
+        </w:rPr>
+        <w:t xml:space="preserve"> организовать генерацию, а также </w:t>
+      </w:r>
+      <w:r>
+        <w:rPr>
+          <w:rFonts w:ascii="Times New Roman" w:eastAsia="Calibri" w:hAnsi="Times New Roman" w:cs="Times New Roman"/>
+          <w:sz w:val="28"/>
+          <w:lang w:eastAsia="ru-RU"/>
+        </w:rPr>
+        <w:t>реализова</w:t>
+      </w:r>
+      <w:r>
+        <w:rPr>
+          <w:rFonts w:ascii="Times New Roman" w:eastAsia="Calibri" w:hAnsi="Times New Roman" w:cs="Times New Roman"/>
+          <w:sz w:val="28"/>
+          <w:lang w:eastAsia="ru-RU"/>
+        </w:rPr>
+        <w:t>ны несколько процедурных генераторов, которые используются только для конкретного приложения (конкретной системы симуляции или компьютерной игры) исходя из конкретной небольшой задачи, однако многофункциональная система генерации разносортного контента не будет реализована еще несколько лет, в силу отсутствия математического аппарата для учета человеческого понятия «красоты». Тем не менее задача, очевидно, является решаемой,</w:t>
+      </w:r>
+      <w:r>
+        <w:rPr>
+          <w:rFonts w:ascii="Times New Roman" w:eastAsia="Calibri" w:hAnsi="Times New Roman" w:cs="Times New Roman"/>
+          <w:sz w:val="28"/>
+          <w:lang w:eastAsia="ru-RU"/>
+        </w:rPr>
+        <w:t xml:space="preserve"> т.к. генераторы для конкретных приложений</w:t>
+      </w:r>
+      <w:r>
+        <w:rPr>
+          <w:rFonts w:ascii="Times New Roman" w:eastAsia="Calibri" w:hAnsi="Times New Roman" w:cs="Times New Roman"/>
+          <w:sz w:val="28"/>
+          <w:lang w:eastAsia="ru-RU"/>
+        </w:rPr>
+        <w:t xml:space="preserve"> существуют и показывают достаточно удовлетворительные результаты</w:t>
+      </w:r>
+      <w:r>
+        <w:rPr>
+          <w:rFonts w:ascii="Times New Roman" w:eastAsia="Calibri" w:hAnsi="Times New Roman" w:cs="Times New Roman"/>
+          <w:sz w:val="28"/>
+          <w:lang w:eastAsia="ru-RU"/>
+        </w:rPr>
+        <w:t>.</w:t>
       </w:r>
     </w:p>
     <w:p>
@@ -2340,39 +2517,2370 @@
           <w:szCs w:val="28"/>
         </w:rPr>
       </w:pPr>
+      <w:bookmarkStart w:id="7" w:name="_Toc513238039"/>
+      <w:bookmarkEnd w:id="5"/>
+      <w:bookmarkEnd w:id="6"/>
       <w:r>
         <w:rPr>
           <w:b/>
           <w:szCs w:val="28"/>
         </w:rPr>
         <w:lastRenderedPageBreak/>
-        <w:t xml:space="preserve">3. </w:t>
+        <w:t>2</w:t>
       </w:r>
       <w:r>
         <w:rPr>
           <w:b/>
           <w:szCs w:val="28"/>
         </w:rPr>
+        <w:t xml:space="preserve">. </w:t>
+      </w:r>
+      <w:r>
+        <w:rPr>
+          <w:b/>
+          <w:szCs w:val="28"/>
+        </w:rPr>
         <w:t>МЕТОДЫ И ИНСТРУМЕНТЫ РАЗРАБОТКИ</w:t>
       </w:r>
     </w:p>
     <w:p>
       <w:pPr>
-        <w:spacing w:after="0" w:line="240" w:lineRule="auto"/>
+        <w:spacing w:line="360" w:lineRule="auto"/>
+        <w:ind w:firstLine="708"/>
+        <w:jc w:val="both"/>
+      </w:pPr>
+      <w:r>
+        <w:t xml:space="preserve">Рассмотрим разные существующие технологии, методы, программные средства, которые направлены на процедурную генерацию трехмерных моделей в целом и на генерацию конкретно моделей </w:t>
+      </w:r>
+      <w:proofErr w:type="gramStart"/>
+      <w:r>
+        <w:t>зданий</w:t>
+      </w:r>
+      <w:proofErr w:type="gramEnd"/>
+      <w:r>
+        <w:t xml:space="preserve"> в частности.</w:t>
+      </w:r>
+    </w:p>
+    <w:p>
+      <w:pPr>
+        <w:jc w:val="center"/>
+        <w:rPr>
+          <w:b/>
+        </w:rPr>
+      </w:pPr>
+      <w:r>
+        <w:rPr>
+          <w:b/>
+        </w:rPr>
+        <w:t>2</w:t>
+      </w:r>
+      <w:r>
+        <w:rPr>
+          <w:b/>
+        </w:rPr>
+        <w:t xml:space="preserve">.1. </w:t>
+      </w:r>
+      <w:r>
+        <w:rPr>
+          <w:b/>
+        </w:rPr>
+        <w:t>Методы процедурной генерация трехмерных моделей</w:t>
+      </w:r>
+    </w:p>
+    <w:p>
+      <w:pPr>
+        <w:jc w:val="center"/>
+      </w:pPr>
+      <w:r>
+        <w:t>2</w:t>
+      </w:r>
+      <w:r>
+        <w:t xml:space="preserve">.1.1. </w:t>
+      </w:r>
+      <w:r>
+        <w:t>Формальные г</w:t>
+      </w:r>
+      <w:r>
+        <w:t>рамматики</w:t>
+      </w:r>
+    </w:p>
+    <w:p>
+      <w:pPr>
+        <w:spacing w:line="360" w:lineRule="auto"/>
+        <w:ind w:firstLine="709"/>
+        <w:contextualSpacing/>
+        <w:jc w:val="both"/>
+      </w:pPr>
+      <w:r>
+        <w:t>Данный метод основывается на использовании математического объекта «грамматика</w:t>
+      </w:r>
+      <w:r>
+        <w:t xml:space="preserve">», который состоит из примитивных объектов, составляющих модель. </w:t>
+      </w:r>
+      <w:r>
+        <w:t xml:space="preserve">Для каждого примитива определяется контекст, в котором он применяется (грамматические правила). Целевое приложение решает задачу с использованием грамматики, присвоив каждому абстрактному примитиву некоторое представление. </w:t>
+      </w:r>
+      <w:r>
+        <w:t>Метод является</w:t>
+      </w:r>
+      <w:r>
+        <w:t xml:space="preserve"> хоть и ограниченным способом построения, </w:t>
+      </w:r>
+      <w:r>
+        <w:t>но также в достаточной мере он гибок и отражает конструкции реального мира, из-за чего он применим в том</w:t>
+      </w:r>
+      <w:r>
+        <w:t xml:space="preserve"> </w:t>
+      </w:r>
+      <w:r>
+        <w:t xml:space="preserve">числе </w:t>
+      </w:r>
+      <w:r>
+        <w:t xml:space="preserve">для </w:t>
+      </w:r>
+      <w:r>
+        <w:t>процедурно генерируемых моделей зданий</w:t>
+      </w:r>
+      <w:r>
+        <w:t>, где каждому абстрактному примитиву ассоциируется параметризованная форма модели (параллелепипед, пирамида, сфера и т.п.)</w:t>
+      </w:r>
+      <w:r>
+        <w:t xml:space="preserve">. </w:t>
+      </w:r>
+    </w:p>
+    <w:p>
+      <w:pPr>
+        <w:spacing w:after="120" w:line="360" w:lineRule="auto"/>
+        <w:ind w:firstLine="709"/>
+        <w:jc w:val="both"/>
+      </w:pPr>
+      <w:r>
+        <w:t xml:space="preserve">Различные вариации и расширения классических формальных грамматик были реализованы на примере </w:t>
+      </w:r>
+      <w:r>
+        <w:rPr>
+          <w:lang w:val="en-US"/>
+        </w:rPr>
+        <w:t>L</w:t>
+      </w:r>
+      <w:r>
+        <w:t>-</w:t>
+      </w:r>
+      <w:r>
+        <w:t>системы</w:t>
+      </w:r>
+      <w:r>
+        <w:t xml:space="preserve"> для генерации </w:t>
+      </w:r>
+      <w:r>
+        <w:t xml:space="preserve">ландшафта </w:t>
+      </w:r>
+      <w:r>
+        <w:t xml:space="preserve">городов </w:t>
+      </w:r>
+      <w:r>
+        <w:rPr>
+          <w:highlight w:val="yellow"/>
+        </w:rPr>
+        <w:t>[4</w:t>
+      </w:r>
+      <w:r>
+        <w:t>],</w:t>
+      </w:r>
+      <w:r>
+        <w:t xml:space="preserve"> грамматики форм </w:t>
+      </w:r>
+      <w:r>
+        <w:t>(</w:t>
+      </w:r>
+      <w:r>
+        <w:rPr>
+          <w:lang w:val="en-US"/>
+        </w:rPr>
+        <w:t>shape</w:t>
+      </w:r>
+      <w:r>
+        <w:t xml:space="preserve"> </w:t>
+      </w:r>
+      <w:r>
+        <w:rPr>
+          <w:lang w:val="en-US"/>
+        </w:rPr>
+        <w:t>grammar</w:t>
+      </w:r>
+      <w:r>
+        <w:t xml:space="preserve">) </w:t>
+      </w:r>
+      <w:r>
+        <w:t xml:space="preserve">для архитектурного дизайна </w:t>
+      </w:r>
+      <w:r>
+        <w:rPr>
+          <w:highlight w:val="yellow"/>
+        </w:rPr>
+        <w:t>[6</w:t>
+      </w:r>
+      <w:r>
+        <w:t>]</w:t>
+      </w:r>
+      <w:r>
+        <w:t>,</w:t>
+      </w:r>
+      <w:r>
+        <w:t xml:space="preserve"> </w:t>
+      </w:r>
+      <w:r>
+        <w:t>С</w:t>
+      </w:r>
+      <w:r>
+        <w:rPr>
+          <w:lang w:val="en-US"/>
+        </w:rPr>
+        <w:t>GA</w:t>
+      </w:r>
+      <w:r>
+        <w:t xml:space="preserve"> грамматики форм для генерации карт реальных городов по </w:t>
+      </w:r>
+      <w:r>
+        <w:rPr>
+          <w:lang w:val="en-US"/>
+        </w:rPr>
+        <w:t>GIS</w:t>
+      </w:r>
+      <w:r>
+        <w:t xml:space="preserve"> </w:t>
+      </w:r>
+      <w:r>
+        <w:t xml:space="preserve">данным </w:t>
+      </w:r>
+      <w:r>
+        <w:t>[</w:t>
+      </w:r>
+      <w:r>
+        <w:rPr>
+          <w:highlight w:val="yellow"/>
+        </w:rPr>
+        <w:t>5</w:t>
+      </w:r>
+      <w:r>
+        <w:t>]</w:t>
+      </w:r>
+      <w:r>
+        <w:t xml:space="preserve">, </w:t>
+      </w:r>
+      <w:r>
+        <w:t>разделенные грамматики (</w:t>
+      </w:r>
+      <w:r>
+        <w:rPr>
+          <w:lang w:val="en-US"/>
+        </w:rPr>
+        <w:t>split</w:t>
+      </w:r>
+      <w:r>
+        <w:t xml:space="preserve"> </w:t>
+      </w:r>
+      <w:r>
+        <w:rPr>
+          <w:lang w:val="en-US"/>
+        </w:rPr>
+        <w:t>grammar</w:t>
+      </w:r>
+      <w:r>
+        <w:t xml:space="preserve">) в </w:t>
+      </w:r>
+      <w:r>
+        <w:t>[</w:t>
+      </w:r>
+      <w:r>
+        <w:rPr>
+          <w:highlight w:val="yellow"/>
+        </w:rPr>
+        <w:t>7</w:t>
+      </w:r>
+      <w:r>
+        <w:t>]</w:t>
+      </w:r>
+      <w:r>
+        <w:t>.</w:t>
+      </w:r>
+    </w:p>
+    <w:p>
+      <w:pPr>
+        <w:spacing w:before="120" w:after="240"/>
+        <w:jc w:val="center"/>
+      </w:pPr>
+      <w:r>
+        <w:t>2</w:t>
+      </w:r>
+      <w:r>
+        <w:t>.1.</w:t>
+      </w:r>
+      <w:r>
+        <w:t>2</w:t>
+      </w:r>
+      <w:r>
+        <w:t>. Методы машинного обучения</w:t>
+      </w:r>
+    </w:p>
+    <w:p>
+      <w:pPr>
+        <w:spacing w:line="360" w:lineRule="auto"/>
+        <w:contextualSpacing/>
+        <w:jc w:val="both"/>
+      </w:pPr>
+      <w:r>
+        <w:tab/>
+        <w:t xml:space="preserve">Данный набор технологий имеет множество форм </w:t>
+      </w:r>
+      <w:r>
+        <w:t>применения</w:t>
+      </w:r>
+      <w:r>
+        <w:t xml:space="preserve"> при генерации моделей зданий. Например, реализован прототип системы, который по двухмерному наброску (буквально несколько карандашных линий) формирует элемент здания, например, крышу, пристройку, окно </w:t>
+      </w:r>
+      <w:r>
+        <w:t>(тип этого элемента также распознается автоматически</w:t>
+      </w:r>
+      <w:r>
+        <w:t>). Система использует</w:t>
+      </w:r>
+      <w:r>
+        <w:t xml:space="preserve"> </w:t>
+      </w:r>
+      <w:r>
+        <w:t xml:space="preserve">для генерации </w:t>
+      </w:r>
+      <w:proofErr w:type="spellStart"/>
+      <w:r>
+        <w:lastRenderedPageBreak/>
+        <w:t>свёрточную</w:t>
+      </w:r>
+      <w:proofErr w:type="spellEnd"/>
+      <w:r>
+        <w:t xml:space="preserve"> нейронную сеть</w:t>
+      </w:r>
+      <w:r>
+        <w:t xml:space="preserve">, обученную на размеченных изображениях </w:t>
+      </w:r>
+      <w:proofErr w:type="gramStart"/>
+      <w:r>
+        <w:t>зданий</w:t>
+      </w:r>
+      <w:r>
+        <w:t>.</w:t>
+      </w:r>
+      <w:r>
+        <w:rPr>
+          <w:highlight w:val="yellow"/>
+        </w:rPr>
+        <w:t>[</w:t>
+      </w:r>
+      <w:proofErr w:type="gramEnd"/>
+      <w:r>
+        <w:rPr>
+          <w:highlight w:val="yellow"/>
+        </w:rPr>
+        <w:t>2]</w:t>
+      </w:r>
+      <w:r>
+        <w:t xml:space="preserve"> </w:t>
+      </w:r>
+      <w:r>
+        <w:t>Другие системы используют машинное обучение для создания полноценной трехмерной модели из всего одной фотографии реального здания (соответственно максимально точно</w:t>
+      </w:r>
+      <w:r>
+        <w:t xml:space="preserve"> </w:t>
+      </w:r>
+      <w:r>
+        <w:t>воспроизводится показанная сторона, а задняя «достраивается» некоторым несложным образом</w:t>
+      </w:r>
+      <w:r>
+        <w:t>)</w:t>
+      </w:r>
+      <w:r>
+        <w:t>[</w:t>
+      </w:r>
+      <w:r>
+        <w:rPr>
+          <w:highlight w:val="yellow"/>
+        </w:rPr>
+        <w:t>3</w:t>
+      </w:r>
+      <w:r>
+        <w:t>].</w:t>
+      </w:r>
+      <w:r>
+        <w:t xml:space="preserve"> Применение искусственного интеллекта может найти место в любой части процесса генерации модели, т.к. он может быть обучен для репликации практически любых шаблонов (а трехмерные модели, требующие креативности, неминуемо отдаются на разработку человеку-художнику).</w:t>
+      </w:r>
+    </w:p>
+    <w:p>
+      <w:pPr>
+        <w:jc w:val="center"/>
+        <w:rPr>
+          <w:b/>
+        </w:rPr>
+      </w:pPr>
+      <w:r>
+        <w:rPr>
+          <w:b/>
+        </w:rPr>
+        <w:t>2</w:t>
+      </w:r>
+      <w:r>
+        <w:rPr>
+          <w:b/>
+        </w:rPr>
+        <w:t xml:space="preserve">.2. </w:t>
+      </w:r>
+      <w:r>
+        <w:rPr>
+          <w:b/>
+        </w:rPr>
+        <w:t xml:space="preserve">Низкоуровневые </w:t>
+      </w:r>
+      <w:r>
+        <w:rPr>
+          <w:b/>
+          <w:lang w:val="en-US"/>
+        </w:rPr>
+        <w:t>API</w:t>
+      </w:r>
+      <w:r>
+        <w:rPr>
+          <w:b/>
+        </w:rPr>
+        <w:t xml:space="preserve"> </w:t>
+      </w:r>
+      <w:r>
+        <w:rPr>
+          <w:b/>
+        </w:rPr>
+        <w:t xml:space="preserve">для </w:t>
+      </w:r>
+      <w:r>
+        <w:rPr>
+          <w:b/>
+        </w:rPr>
+        <w:t>визуализации</w:t>
+      </w:r>
+      <w:r>
+        <w:rPr>
+          <w:b/>
+        </w:rPr>
+        <w:t xml:space="preserve"> на компьютерном экране</w:t>
+      </w:r>
+    </w:p>
+    <w:p>
+      <w:pPr>
+        <w:spacing w:line="360" w:lineRule="auto"/>
+        <w:ind w:firstLine="709"/>
+        <w:contextualSpacing/>
+        <w:jc w:val="both"/>
+      </w:pPr>
+      <w:r>
+        <w:t>Данные программные библиотек</w:t>
+      </w:r>
+      <w:r>
+        <w:t>и представляют собой минимальный</w:t>
+      </w:r>
+      <w:r>
+        <w:t xml:space="preserve"> уровень абстракции от аппаратного обеспечения при выводе изображе</w:t>
+      </w:r>
+      <w:r>
+        <w:t>ния на экран. С их помощью можно управлять перемещением данных</w:t>
+      </w:r>
+      <w:r>
+        <w:t xml:space="preserve"> в памяти</w:t>
+      </w:r>
+      <w:r>
+        <w:t xml:space="preserve"> и исполнением программ на графическом ускорителе. Некоторые функции из программного интерфейса реализуют известные математические концепты вычислительной геометрии, линейной алгебры</w:t>
+      </w:r>
+      <w:r>
+        <w:t xml:space="preserve"> (операции над матрицами в однородных координатах, методы проекции на плоскость)</w:t>
+      </w:r>
+      <w:r>
+        <w:t>.</w:t>
+      </w:r>
+    </w:p>
+    <w:p>
+      <w:pPr>
+        <w:spacing w:line="360" w:lineRule="auto"/>
+        <w:ind w:firstLine="709"/>
+        <w:contextualSpacing/>
+        <w:jc w:val="both"/>
+      </w:pPr>
+      <w:r>
+        <w:rPr>
+          <w:lang w:val="en-US"/>
+        </w:rPr>
+        <w:t>a</w:t>
+      </w:r>
+      <w:r>
+        <w:t xml:space="preserve">. </w:t>
+      </w:r>
+      <w:proofErr w:type="spellStart"/>
+      <w:r>
+        <w:t>OpenGL</w:t>
+      </w:r>
+      <w:proofErr w:type="spellEnd"/>
+      <w:r>
+        <w:t xml:space="preserve"> (</w:t>
+      </w:r>
+      <w:proofErr w:type="spellStart"/>
+      <w:r>
+        <w:fldChar w:fldCharType="begin"/>
+      </w:r>
+      <w:r>
+        <w:instrText xml:space="preserve"> HYPERLINK "https://en.wikipedia.org/wiki/Khronos_Group" \o "Khronos Group" </w:instrText>
+      </w:r>
+      <w:r>
+        <w:fldChar w:fldCharType="separate"/>
+      </w:r>
+      <w:r>
+        <w:t>Khronos</w:t>
+      </w:r>
+      <w:proofErr w:type="spellEnd"/>
+      <w:r>
+        <w:t xml:space="preserve"> </w:t>
+      </w:r>
+      <w:proofErr w:type="spellStart"/>
+      <w:r>
+        <w:t>Group</w:t>
+      </w:r>
+      <w:proofErr w:type="spellEnd"/>
+      <w:r>
+        <w:fldChar w:fldCharType="end"/>
+      </w:r>
+      <w:r>
+        <w:t>)</w:t>
+      </w:r>
+      <w:r>
+        <w:t xml:space="preserve"> – кроссплатформенная</w:t>
+      </w:r>
+      <w:r>
+        <w:t xml:space="preserve"> </w:t>
+      </w:r>
+      <w:r>
+        <w:t>библиотека</w:t>
+      </w:r>
+      <w:r>
+        <w:t>,</w:t>
+      </w:r>
+      <w:r>
+        <w:t xml:space="preserve"> актуальные версии которой поддерживаю</w:t>
+      </w:r>
+      <w:r>
+        <w:t>т</w:t>
+      </w:r>
+      <w:r>
+        <w:t>ся большинством графических ускорителей</w:t>
+      </w:r>
+      <w:r>
+        <w:t xml:space="preserve"> </w:t>
+      </w:r>
+      <w:r>
+        <w:t xml:space="preserve">последних 10 лет. Не спроектирована для многопоточного исполнения, но может быть использована для этого. Активная разработка проекта замедлилась с развитием библиотеки </w:t>
+      </w:r>
+      <w:proofErr w:type="spellStart"/>
+      <w:r>
+        <w:t>Vulkan</w:t>
+      </w:r>
+      <w:proofErr w:type="spellEnd"/>
+      <w:r>
+        <w:t>.</w:t>
+      </w:r>
+    </w:p>
+    <w:p>
+      <w:pPr>
+        <w:spacing w:line="360" w:lineRule="auto"/>
+        <w:ind w:firstLine="709"/>
+        <w:contextualSpacing/>
+        <w:jc w:val="both"/>
+      </w:pPr>
+      <w:r>
+        <w:t xml:space="preserve">б. </w:t>
+      </w:r>
+      <w:proofErr w:type="spellStart"/>
+      <w:r>
+        <w:t>Vulkan</w:t>
+      </w:r>
+      <w:proofErr w:type="spellEnd"/>
+      <w:r>
+        <w:t xml:space="preserve"> </w:t>
+      </w:r>
+      <w:r>
+        <w:t>(</w:t>
+      </w:r>
+      <w:proofErr w:type="spellStart"/>
+      <w:r>
+        <w:fldChar w:fldCharType="begin"/>
+      </w:r>
+      <w:r>
+        <w:instrText xml:space="preserve"> HYPERLINK "https://en.wikipedia.org/wiki/Khronos_Group" \o "Khronos Group" </w:instrText>
+      </w:r>
+      <w:r>
+        <w:fldChar w:fldCharType="separate"/>
+      </w:r>
+      <w:r>
+        <w:t>Khronos</w:t>
+      </w:r>
+      <w:proofErr w:type="spellEnd"/>
+      <w:r>
+        <w:t xml:space="preserve"> </w:t>
+      </w:r>
+      <w:proofErr w:type="spellStart"/>
+      <w:r>
+        <w:t>Group</w:t>
+      </w:r>
+      <w:proofErr w:type="spellEnd"/>
+      <w:r>
+        <w:fldChar w:fldCharType="end"/>
+      </w:r>
+      <w:r>
+        <w:t>)</w:t>
+      </w:r>
+      <w:r>
+        <w:t xml:space="preserve"> – высокопроизводительный </w:t>
+      </w:r>
+      <w:r>
+        <w:t>API</w:t>
+      </w:r>
+      <w:r>
+        <w:t xml:space="preserve">, наследник </w:t>
+      </w:r>
+      <w:r>
+        <w:t>OpenGL</w:t>
+      </w:r>
+      <w:r>
+        <w:t xml:space="preserve">. </w:t>
+      </w:r>
+      <w:r>
+        <w:t xml:space="preserve">Находится в активной разработке с 2016 (из-за чего не все графические карты поддерживают его). Направлен на </w:t>
+      </w:r>
+      <w:r>
+        <w:t xml:space="preserve">балансировку работы </w:t>
+      </w:r>
+      <w:r>
+        <w:t>CPU/GPU, а также многопоточное исполнение</w:t>
+      </w:r>
+      <w:r>
+        <w:t>. Имеет перспективы становления стандартом индустрии компьютерной графики</w:t>
+      </w:r>
+      <w:r>
+        <w:t xml:space="preserve">. </w:t>
+      </w:r>
+      <w:r>
+        <w:t xml:space="preserve">Поддержка этой библиотеки и </w:t>
+      </w:r>
+      <w:r>
+        <w:rPr>
+          <w:lang w:val="en-US"/>
+        </w:rPr>
+        <w:t>OpenGL</w:t>
+      </w:r>
+      <w:r>
+        <w:t xml:space="preserve"> в разрабатываемой системе</w:t>
+      </w:r>
+      <w:r>
+        <w:t xml:space="preserve"> </w:t>
+      </w:r>
+      <w:r>
+        <w:t>покрывает абсолютное большинство аппаратных и программных платформ.</w:t>
+      </w:r>
+    </w:p>
+    <w:p>
+      <w:pPr>
+        <w:spacing w:after="120" w:line="360" w:lineRule="auto"/>
+        <w:ind w:firstLine="709"/>
+        <w:jc w:val="both"/>
+      </w:pPr>
+      <w:r>
+        <w:lastRenderedPageBreak/>
+        <w:t xml:space="preserve">в. </w:t>
+      </w:r>
+      <w:r>
+        <w:t>Direct</w:t>
+      </w:r>
+      <w:r>
+        <w:t>3</w:t>
+      </w:r>
+      <w:r>
+        <w:t>D</w:t>
+      </w:r>
+      <w:r>
+        <w:t xml:space="preserve"> (</w:t>
+      </w:r>
+      <w:r>
+        <w:t>Microsoft</w:t>
+      </w:r>
+      <w:r>
+        <w:t xml:space="preserve">, </w:t>
+      </w:r>
+      <w:r>
+        <w:t xml:space="preserve">часть пакета </w:t>
+      </w:r>
+      <w:r>
+        <w:t>DirectX</w:t>
+      </w:r>
+      <w:r>
+        <w:t xml:space="preserve">) – </w:t>
+      </w:r>
+      <w:r>
+        <w:t>последние версии этой библиотеки</w:t>
+      </w:r>
+      <w:r>
+        <w:t xml:space="preserve"> </w:t>
+      </w:r>
+      <w:r>
+        <w:t xml:space="preserve">аналогичны по функционалу с </w:t>
+      </w:r>
+      <w:proofErr w:type="spellStart"/>
+      <w:r>
+        <w:t>Vulkan</w:t>
+      </w:r>
+      <w:proofErr w:type="spellEnd"/>
+      <w:r>
+        <w:t xml:space="preserve">, </w:t>
+      </w:r>
+      <w:r>
+        <w:t>и несмотря на то, что аппаратная поддержка намного больше чем у последнего,</w:t>
+      </w:r>
+      <w:r>
+        <w:t xml:space="preserve"> поддерживается</w:t>
+      </w:r>
+      <w:r>
+        <w:t xml:space="preserve"> </w:t>
+      </w:r>
+      <w:r>
+        <w:t>DirectX</w:t>
+      </w:r>
+      <w:r>
+        <w:t xml:space="preserve"> только в ОС </w:t>
+      </w:r>
+      <w:r>
+        <w:t>Windows</w:t>
+      </w:r>
+      <w:r>
+        <w:t>.</w:t>
+      </w:r>
+    </w:p>
+    <w:p>
+      <w:pPr>
+        <w:spacing w:before="360" w:line="480" w:lineRule="auto"/>
+        <w:contextualSpacing/>
+        <w:jc w:val="center"/>
+        <w:rPr>
+          <w:b/>
+          <w:lang w:eastAsia="ru-RU"/>
+        </w:rPr>
+      </w:pPr>
+      <w:r>
+        <w:rPr>
+          <w:b/>
+        </w:rPr>
+        <w:t>2</w:t>
+      </w:r>
+      <w:r>
+        <w:rPr>
+          <w:b/>
+        </w:rPr>
+        <w:t xml:space="preserve">.3. </w:t>
+      </w:r>
+      <w:r>
+        <w:rPr>
+          <w:b/>
+          <w:lang w:eastAsia="ru-RU"/>
+        </w:rPr>
+        <w:t>Системы автоматизированного проектирования</w:t>
+      </w:r>
+      <w:r>
+        <w:rPr>
+          <w:b/>
+          <w:lang w:eastAsia="ru-RU"/>
+        </w:rPr>
+        <w:t xml:space="preserve"> (САПР)</w:t>
+      </w:r>
+    </w:p>
+    <w:p>
+      <w:pPr>
+        <w:spacing w:line="360" w:lineRule="auto"/>
+        <w:contextualSpacing/>
+        <w:jc w:val="both"/>
+      </w:pPr>
+      <w:r>
+        <w:rPr>
+          <w:lang w:eastAsia="ru-RU"/>
+        </w:rPr>
+        <w:tab/>
+        <w:t xml:space="preserve">На данный момент существуют САПР, предлагающие </w:t>
+      </w:r>
+      <w:r>
+        <w:rPr>
+          <w:lang w:val="en-US" w:eastAsia="ru-RU"/>
+        </w:rPr>
+        <w:t>c</w:t>
+      </w:r>
+      <w:proofErr w:type="spellStart"/>
+      <w:r>
+        <w:rPr>
+          <w:lang w:eastAsia="ru-RU"/>
+        </w:rPr>
+        <w:t>реду</w:t>
+      </w:r>
+      <w:proofErr w:type="spellEnd"/>
+      <w:r>
+        <w:rPr>
+          <w:lang w:eastAsia="ru-RU"/>
+        </w:rPr>
+        <w:t xml:space="preserve"> разработки </w:t>
+      </w:r>
+      <w:r>
+        <w:rPr>
+          <w:lang w:eastAsia="ru-RU"/>
+        </w:rPr>
+        <w:t xml:space="preserve">для полного цикла </w:t>
+      </w:r>
+      <w:r>
+        <w:rPr>
+          <w:lang w:eastAsia="ru-RU"/>
+        </w:rPr>
+        <w:t xml:space="preserve">создания </w:t>
+      </w:r>
+      <w:r>
+        <w:rPr>
+          <w:lang w:eastAsia="ru-RU"/>
+        </w:rPr>
+        <w:t xml:space="preserve">файлов компьютерной графики (большинства типов, которые упомянуты в классификации в </w:t>
+      </w:r>
+      <w:r>
+        <w:rPr>
+          <w:lang w:eastAsia="ru-RU"/>
+        </w:rPr>
+        <w:t>главе 1), в связи с чем могут использоваться в том числе и для системы процедурной генерации моделей.</w:t>
+      </w:r>
+      <w:r>
+        <w:rPr>
+          <w:lang w:eastAsia="ru-RU"/>
+        </w:rPr>
+        <w:t xml:space="preserve"> Чаще всего в них поддерживается продвинутый редактор вершин, ребер, поверхностей в сцене, а также система </w:t>
+      </w:r>
+      <w:proofErr w:type="spellStart"/>
+      <w:r>
+        <w:rPr>
+          <w:lang w:eastAsia="ru-RU"/>
+        </w:rPr>
+        <w:t>анимаций</w:t>
+      </w:r>
+      <w:proofErr w:type="spellEnd"/>
+      <w:r>
+        <w:rPr>
+          <w:lang w:eastAsia="ru-RU"/>
+        </w:rPr>
+        <w:t xml:space="preserve"> скелета, тканей, система смешивания текстур</w:t>
+      </w:r>
+      <w:r>
+        <w:rPr>
+          <w:lang w:eastAsia="ru-RU"/>
+        </w:rPr>
+        <w:t>, система визуального или скриптового программирования и прочее.</w:t>
+      </w:r>
+    </w:p>
+    <w:p>
+      <w:pPr>
+        <w:spacing w:after="0" w:line="360" w:lineRule="auto"/>
+        <w:ind w:firstLine="708"/>
+        <w:contextualSpacing/>
+        <w:jc w:val="both"/>
+        <w:rPr>
+          <w:szCs w:val="28"/>
+        </w:rPr>
+      </w:pPr>
+      <w:r>
+        <w:rPr>
+          <w:szCs w:val="28"/>
+        </w:rPr>
+        <w:t>a)</w:t>
+      </w:r>
+      <w:r>
+        <w:rPr>
+          <w:szCs w:val="28"/>
+        </w:rPr>
+        <w:t xml:space="preserve"> </w:t>
+      </w:r>
+      <w:r>
+        <w:rPr>
+          <w:szCs w:val="28"/>
+          <w:lang w:val="en-US"/>
+        </w:rPr>
+        <w:t>Maya</w:t>
+      </w:r>
+      <w:r>
+        <w:rPr>
+          <w:szCs w:val="28"/>
+        </w:rPr>
+        <w:t xml:space="preserve"> (</w:t>
+      </w:r>
+      <w:r>
+        <w:rPr>
+          <w:szCs w:val="28"/>
+          <w:lang w:val="en-US"/>
+        </w:rPr>
+        <w:t>Autodesk</w:t>
+      </w:r>
+      <w:r>
+        <w:rPr>
+          <w:szCs w:val="28"/>
+        </w:rPr>
+        <w:t>)</w:t>
+      </w:r>
+      <w:r>
+        <w:rPr>
+          <w:szCs w:val="28"/>
+        </w:rPr>
+        <w:t xml:space="preserve"> </w:t>
+      </w:r>
+      <w:r>
+        <w:rPr>
+          <w:szCs w:val="28"/>
+        </w:rPr>
+        <w:t>–</w:t>
+      </w:r>
+      <w:r>
+        <w:rPr>
+          <w:szCs w:val="28"/>
+        </w:rPr>
+        <w:t xml:space="preserve"> </w:t>
+      </w:r>
+      <w:r>
+        <w:rPr>
+          <w:szCs w:val="28"/>
+        </w:rPr>
+        <w:t>многофункциональная, кроссплатформенная САПР, нацеленная скорее на анимацию моделей, нежели на их создание. Последние версии продукта включают среду визуального моделирования, физически-корректные симуляции тканей, кожи, волос. Продукт распространяется по дорогостоящей годовой подписке.</w:t>
+      </w:r>
+    </w:p>
+    <w:p>
+      <w:pPr>
+        <w:spacing w:after="0" w:line="360" w:lineRule="auto"/>
+        <w:ind w:firstLine="708"/>
+        <w:jc w:val="both"/>
+        <w:rPr>
+          <w:szCs w:val="28"/>
+        </w:rPr>
+      </w:pPr>
+      <w:r>
+        <w:rPr>
+          <w:szCs w:val="28"/>
+        </w:rPr>
+        <w:t>b)</w:t>
+      </w:r>
+      <w:r>
+        <w:rPr>
+          <w:szCs w:val="28"/>
+        </w:rPr>
+        <w:t xml:space="preserve"> </w:t>
+      </w:r>
+      <w:r>
+        <w:rPr>
+          <w:szCs w:val="28"/>
+          <w:lang w:val="en-US"/>
+        </w:rPr>
+        <w:t>Houdini</w:t>
+      </w:r>
+      <w:r>
+        <w:rPr>
+          <w:szCs w:val="28"/>
+        </w:rPr>
+        <w:t xml:space="preserve"> (</w:t>
+      </w:r>
+      <w:proofErr w:type="spellStart"/>
+      <w:r>
+        <w:rPr>
+          <w:szCs w:val="28"/>
+          <w:lang w:val="en-US"/>
+        </w:rPr>
+        <w:t>SideFX</w:t>
+      </w:r>
+      <w:proofErr w:type="spellEnd"/>
+      <w:r>
+        <w:rPr>
+          <w:szCs w:val="28"/>
+        </w:rPr>
+        <w:t>)</w:t>
+      </w:r>
+      <w:r>
+        <w:rPr>
+          <w:szCs w:val="28"/>
+        </w:rPr>
+        <w:t xml:space="preserve"> – мощная</w:t>
+      </w:r>
+      <w:r>
+        <w:rPr>
+          <w:szCs w:val="28"/>
+        </w:rPr>
+        <w:t xml:space="preserve"> профессиональная</w:t>
+      </w:r>
+      <w:r>
+        <w:rPr>
+          <w:szCs w:val="28"/>
+        </w:rPr>
+        <w:t xml:space="preserve"> САПР, представляющая все объекты и модификации над ними в виде вершин графа. Это позволяет создавать и модели, и анимации, и эффекты </w:t>
+      </w:r>
+      <w:proofErr w:type="spellStart"/>
+      <w:r>
+        <w:rPr>
+          <w:szCs w:val="28"/>
+        </w:rPr>
+        <w:t>унифицированно</w:t>
+      </w:r>
+      <w:proofErr w:type="spellEnd"/>
+      <w:r>
+        <w:rPr>
+          <w:szCs w:val="28"/>
+        </w:rPr>
+        <w:t>, быстро и настраиваемо. Предлагает широкий набор известных алгоритмов для всех областей компьютерной графики</w:t>
+      </w:r>
+      <w:r>
+        <w:rPr>
+          <w:szCs w:val="28"/>
+        </w:rPr>
+        <w:t>, особенно визуальных эффектов и модификаторов</w:t>
+      </w:r>
+      <w:r>
+        <w:rPr>
+          <w:szCs w:val="28"/>
+        </w:rPr>
+        <w:t xml:space="preserve">. </w:t>
+      </w:r>
+      <w:r>
+        <w:rPr>
+          <w:szCs w:val="28"/>
+        </w:rPr>
+        <w:t>Перечисленные</w:t>
+      </w:r>
+      <w:r>
+        <w:rPr>
+          <w:szCs w:val="28"/>
+        </w:rPr>
+        <w:t xml:space="preserve"> компоненты доступны только при приобретении дорогостоящей лицензии</w:t>
+      </w:r>
+      <w:r>
+        <w:rPr>
+          <w:szCs w:val="28"/>
+        </w:rPr>
+        <w:t>.</w:t>
+      </w:r>
+    </w:p>
+    <w:p>
+      <w:pPr>
+        <w:spacing w:after="0" w:line="360" w:lineRule="auto"/>
+        <w:ind w:firstLine="708"/>
+        <w:jc w:val="both"/>
         <w:rPr>
           <w:rFonts w:eastAsiaTheme="majorEastAsia" w:cstheme="majorBidi"/>
+          <w:color w:val="000000" w:themeColor="text1"/>
+          <w:szCs w:val="28"/>
+        </w:rPr>
+      </w:pPr>
+      <w:r>
+        <w:rPr>
+          <w:szCs w:val="28"/>
+        </w:rPr>
+        <w:t>c)</w:t>
+      </w:r>
+      <w:r>
+        <w:rPr>
+          <w:szCs w:val="28"/>
+        </w:rPr>
+        <w:t xml:space="preserve"> </w:t>
+      </w:r>
+      <w:r>
+        <w:rPr>
+          <w:szCs w:val="28"/>
+          <w:lang w:val="en-US"/>
+        </w:rPr>
+        <w:t>Blender</w:t>
+      </w:r>
+      <w:r>
+        <w:rPr>
+          <w:szCs w:val="28"/>
+        </w:rPr>
+        <w:t xml:space="preserve"> – </w:t>
+      </w:r>
+      <w:r>
+        <w:rPr>
+          <w:szCs w:val="28"/>
+        </w:rPr>
+        <w:t>свободная</w:t>
+      </w:r>
+      <w:r>
+        <w:rPr>
+          <w:szCs w:val="28"/>
+        </w:rPr>
+        <w:t xml:space="preserve"> </w:t>
+      </w:r>
+      <w:r>
+        <w:rPr>
+          <w:szCs w:val="28"/>
+        </w:rPr>
+        <w:t>и открытая</w:t>
+      </w:r>
+      <w:r>
+        <w:rPr>
+          <w:szCs w:val="28"/>
+        </w:rPr>
+        <w:t xml:space="preserve"> </w:t>
+      </w:r>
+      <w:r>
+        <w:rPr>
+          <w:szCs w:val="28"/>
+        </w:rPr>
+        <w:t>профессиональная кроссплатформенная САПР</w:t>
+      </w:r>
+      <w:r>
+        <w:rPr>
+          <w:rFonts w:eastAsiaTheme="majorEastAsia" w:cstheme="majorBidi"/>
+          <w:color w:val="000000" w:themeColor="text1"/>
+          <w:szCs w:val="28"/>
+        </w:rPr>
+        <w:t>, предлагающая</w:t>
+      </w:r>
+      <w:r>
+        <w:rPr>
+          <w:rFonts w:eastAsiaTheme="majorEastAsia" w:cstheme="majorBidi"/>
+          <w:color w:val="000000" w:themeColor="text1"/>
+          <w:szCs w:val="28"/>
+        </w:rPr>
+        <w:t xml:space="preserve"> аналогичный функционал для вышеупомянутых технологий, а также других </w:t>
+      </w:r>
+      <w:proofErr w:type="spellStart"/>
+      <w:r>
+        <w:rPr>
+          <w:rFonts w:eastAsiaTheme="majorEastAsia" w:cstheme="majorBidi"/>
+          <w:color w:val="000000" w:themeColor="text1"/>
+          <w:szCs w:val="28"/>
+        </w:rPr>
+        <w:t>проприетарных</w:t>
+      </w:r>
+      <w:proofErr w:type="spellEnd"/>
+      <w:r>
+        <w:rPr>
+          <w:rFonts w:eastAsiaTheme="majorEastAsia" w:cstheme="majorBidi"/>
+          <w:color w:val="000000" w:themeColor="text1"/>
+          <w:szCs w:val="28"/>
+        </w:rPr>
+        <w:t xml:space="preserve"> САПР. </w:t>
+      </w:r>
+      <w:r>
+        <w:rPr>
+          <w:rFonts w:eastAsiaTheme="majorEastAsia" w:cstheme="majorBidi"/>
+          <w:color w:val="000000" w:themeColor="text1"/>
+          <w:szCs w:val="28"/>
+        </w:rPr>
+        <w:t>Программа з</w:t>
+      </w:r>
+      <w:r>
+        <w:rPr>
+          <w:rFonts w:eastAsiaTheme="majorEastAsia" w:cstheme="majorBidi"/>
+          <w:color w:val="000000" w:themeColor="text1"/>
+          <w:szCs w:val="28"/>
+        </w:rPr>
+        <w:t>аслужил</w:t>
+      </w:r>
+      <w:r>
+        <w:rPr>
+          <w:rFonts w:eastAsiaTheme="majorEastAsia" w:cstheme="majorBidi"/>
+          <w:color w:val="000000" w:themeColor="text1"/>
+          <w:szCs w:val="28"/>
+        </w:rPr>
+        <w:t>а</w:t>
+      </w:r>
+      <w:r>
+        <w:rPr>
+          <w:rFonts w:eastAsiaTheme="majorEastAsia" w:cstheme="majorBidi"/>
+          <w:color w:val="000000" w:themeColor="text1"/>
+          <w:szCs w:val="28"/>
+        </w:rPr>
+        <w:t xml:space="preserve"> </w:t>
+      </w:r>
+      <w:r>
+        <w:rPr>
+          <w:rFonts w:eastAsiaTheme="majorEastAsia" w:cstheme="majorBidi"/>
+          <w:color w:val="000000" w:themeColor="text1"/>
+          <w:szCs w:val="28"/>
+        </w:rPr>
+        <w:lastRenderedPageBreak/>
+        <w:t xml:space="preserve">большую поддержку и является </w:t>
+      </w:r>
+      <w:r>
+        <w:rPr>
+          <w:rFonts w:eastAsiaTheme="majorEastAsia" w:cstheme="majorBidi"/>
+          <w:color w:val="000000" w:themeColor="text1"/>
+          <w:szCs w:val="28"/>
+        </w:rPr>
+        <w:t>одни</w:t>
+      </w:r>
+      <w:r>
+        <w:rPr>
+          <w:rFonts w:eastAsiaTheme="majorEastAsia" w:cstheme="majorBidi"/>
+          <w:color w:val="000000" w:themeColor="text1"/>
+          <w:szCs w:val="28"/>
+        </w:rPr>
+        <w:t>м из самых мощных открытых продуктов в мире. Включает возможности автоматизации</w:t>
+      </w:r>
+      <w:r>
+        <w:rPr>
+          <w:rFonts w:eastAsiaTheme="majorEastAsia" w:cstheme="majorBidi"/>
+          <w:color w:val="000000" w:themeColor="text1"/>
+          <w:szCs w:val="28"/>
+        </w:rPr>
+        <w:t xml:space="preserve"> на скриптовом языке</w:t>
+      </w:r>
+      <w:r>
+        <w:rPr>
+          <w:rFonts w:eastAsiaTheme="majorEastAsia" w:cstheme="majorBidi"/>
+          <w:color w:val="000000" w:themeColor="text1"/>
+          <w:szCs w:val="28"/>
+        </w:rPr>
+        <w:t xml:space="preserve"> </w:t>
+      </w:r>
+      <w:r>
+        <w:rPr>
+          <w:rFonts w:eastAsiaTheme="majorEastAsia" w:cstheme="majorBidi"/>
+          <w:color w:val="000000" w:themeColor="text1"/>
+          <w:szCs w:val="28"/>
+          <w:lang w:val="en-US"/>
+        </w:rPr>
+        <w:t>Python</w:t>
+      </w:r>
+      <w:r>
+        <w:rPr>
+          <w:rFonts w:eastAsiaTheme="majorEastAsia" w:cstheme="majorBidi"/>
+          <w:color w:val="000000" w:themeColor="text1"/>
+          <w:szCs w:val="28"/>
+        </w:rPr>
+        <w:t>.</w:t>
+      </w:r>
+      <w:r>
+        <w:rPr>
+          <w:rFonts w:eastAsiaTheme="majorEastAsia" w:cstheme="majorBidi"/>
+          <w:color w:val="000000" w:themeColor="text1"/>
+          <w:szCs w:val="28"/>
+        </w:rPr>
+        <w:t xml:space="preserve"> </w:t>
+      </w:r>
+    </w:p>
+    <w:p>
+      <w:pPr>
+        <w:spacing w:after="0" w:line="360" w:lineRule="auto"/>
+        <w:ind w:firstLine="708"/>
+        <w:jc w:val="both"/>
+        <w:rPr>
+          <w:szCs w:val="28"/>
+        </w:rPr>
+      </w:pPr>
+      <w:r>
+        <w:rPr>
+          <w:szCs w:val="28"/>
+        </w:rPr>
+        <w:t>d)</w:t>
+      </w:r>
+      <w:r>
+        <w:rPr>
+          <w:szCs w:val="28"/>
+        </w:rPr>
+        <w:t xml:space="preserve"> </w:t>
+      </w:r>
+      <w:r>
+        <w:rPr>
+          <w:szCs w:val="28"/>
+          <w:lang w:val="en-US"/>
+        </w:rPr>
+        <w:t>Unreal</w:t>
+      </w:r>
+      <w:r>
+        <w:rPr>
+          <w:szCs w:val="28"/>
+        </w:rPr>
+        <w:t xml:space="preserve"> </w:t>
+      </w:r>
+      <w:r>
+        <w:rPr>
+          <w:szCs w:val="28"/>
+          <w:lang w:val="en-US"/>
+        </w:rPr>
+        <w:t>Engine</w:t>
+      </w:r>
+      <w:r>
+        <w:rPr>
+          <w:szCs w:val="28"/>
+        </w:rPr>
+        <w:t xml:space="preserve"> 4</w:t>
+      </w:r>
+      <w:r>
+        <w:rPr>
+          <w:szCs w:val="28"/>
+        </w:rPr>
+        <w:t xml:space="preserve"> </w:t>
+      </w:r>
+      <w:r>
+        <w:rPr>
+          <w:szCs w:val="28"/>
+        </w:rPr>
+        <w:t>(</w:t>
+      </w:r>
+      <w:r>
+        <w:rPr>
+          <w:szCs w:val="28"/>
+          <w:lang w:val="en-US"/>
+        </w:rPr>
+        <w:t>Epic</w:t>
+      </w:r>
+      <w:r>
+        <w:rPr>
+          <w:szCs w:val="28"/>
+        </w:rPr>
+        <w:t xml:space="preserve"> </w:t>
+      </w:r>
+      <w:r>
+        <w:rPr>
+          <w:szCs w:val="28"/>
+          <w:lang w:val="en-US"/>
+        </w:rPr>
+        <w:t>Games</w:t>
+      </w:r>
+      <w:r>
+        <w:rPr>
+          <w:szCs w:val="28"/>
+        </w:rPr>
+        <w:t xml:space="preserve">) </w:t>
+      </w:r>
+      <w:r>
+        <w:rPr>
+          <w:szCs w:val="28"/>
+        </w:rPr>
+        <w:t>– прежде всего</w:t>
+      </w:r>
+      <w:r>
+        <w:rPr>
+          <w:szCs w:val="28"/>
+        </w:rPr>
+        <w:t xml:space="preserve"> это</w:t>
+      </w:r>
+      <w:r>
+        <w:rPr>
+          <w:szCs w:val="28"/>
+        </w:rPr>
+        <w:t xml:space="preserve"> игровой движок</w:t>
+      </w:r>
+      <w:r>
+        <w:rPr>
+          <w:szCs w:val="28"/>
+        </w:rPr>
+        <w:t>, нежели САПР,</w:t>
+      </w:r>
+      <w:r>
+        <w:rPr>
+          <w:szCs w:val="28"/>
+        </w:rPr>
+        <w:t xml:space="preserve"> </w:t>
+      </w:r>
+      <w:r>
+        <w:rPr>
+          <w:szCs w:val="28"/>
+        </w:rPr>
+        <w:t xml:space="preserve">содержит полноценную программируемую среду (на С++) для управления объектами в памяти и на трехмерной сцене, создания </w:t>
+      </w:r>
+      <w:r>
+        <w:rPr>
+          <w:szCs w:val="28"/>
+        </w:rPr>
+        <w:t xml:space="preserve">пользовательского </w:t>
+      </w:r>
+      <w:r>
+        <w:rPr>
+          <w:szCs w:val="28"/>
+        </w:rPr>
+        <w:t>интерфейса, работы с видео и звуком</w:t>
+      </w:r>
+      <w:r>
+        <w:rPr>
+          <w:szCs w:val="28"/>
+        </w:rPr>
+        <w:t>, управления физикой реального времени</w:t>
+      </w:r>
+      <w:r>
+        <w:rPr>
+          <w:szCs w:val="28"/>
+        </w:rPr>
+        <w:t xml:space="preserve"> и прочее. В отличие от остальных наиболее хорошо подходит для разработки отдельного программного обеспечения, используя имеющийся функционал. Имеет доступный вариант лицензирования для небольших проектов.</w:t>
+      </w:r>
+    </w:p>
+    <w:p>
+      <w:pPr>
+        <w:spacing w:before="200" w:line="480" w:lineRule="auto"/>
+        <w:contextualSpacing/>
+        <w:jc w:val="center"/>
+        <w:rPr>
           <w:b/>
-          <w:color w:val="000000" w:themeColor="text1"/>
-          <w:szCs w:val="28"/>
+          <w:lang w:eastAsia="ru-RU"/>
         </w:rPr>
       </w:pPr>
       <w:r>
         <w:rPr>
           <w:b/>
-          <w:szCs w:val="28"/>
-        </w:rPr>
-        <w:br w:type="page"/>
-      </w:r>
+        </w:rPr>
+        <w:t>2.4</w:t>
+      </w:r>
+      <w:r>
+        <w:rPr>
+          <w:b/>
+        </w:rPr>
+        <w:t xml:space="preserve">. </w:t>
+      </w:r>
+      <w:r>
+        <w:rPr>
+          <w:b/>
+          <w:lang w:eastAsia="ru-RU"/>
+        </w:rPr>
+        <w:t>Другие программные средства</w:t>
+      </w:r>
+    </w:p>
+    <w:p>
+      <w:pPr>
+        <w:spacing w:before="200" w:line="480" w:lineRule="auto"/>
+        <w:contextualSpacing/>
+        <w:jc w:val="center"/>
+      </w:pPr>
+      <w:r>
+        <w:t>2</w:t>
+      </w:r>
+      <w:r>
+        <w:t>.</w:t>
+      </w:r>
+      <w:r>
+        <w:t>4</w:t>
+      </w:r>
+      <w:r>
+        <w:t>.</w:t>
+      </w:r>
+      <w:r>
+        <w:t>1</w:t>
+      </w:r>
+      <w:r>
+        <w:t xml:space="preserve">. </w:t>
+      </w:r>
+      <w:r>
+        <w:t>Языки программирования</w:t>
+      </w:r>
+    </w:p>
+    <w:p>
+      <w:pPr>
+        <w:spacing w:after="0" w:line="360" w:lineRule="auto"/>
+        <w:contextualSpacing/>
+        <w:jc w:val="both"/>
+      </w:pPr>
+      <w:r>
+        <w:tab/>
+        <w:t>Системы генерации контента (и трехмерных моделей зданий в частности) могут быть реализованы на любом языке программирования общего назначения. В таком случае выбор конкретного языка для создания системы основывается на спектре приложений, которые принято создавать в индустрии с его</w:t>
+      </w:r>
+      <w:r>
+        <w:t xml:space="preserve"> помощью.</w:t>
+      </w:r>
+    </w:p>
+    <w:p>
+      <w:pPr>
+        <w:pStyle w:val="af2"/>
+        <w:numPr>
+          <w:ilvl w:val="0"/>
+          <w:numId w:val="31"/>
+        </w:numPr>
+        <w:spacing w:after="0" w:line="360" w:lineRule="auto"/>
+        <w:ind w:left="0" w:firstLine="284"/>
+        <w:jc w:val="both"/>
+        <w:rPr>
+          <w:rFonts w:ascii="Times New Roman" w:eastAsia="Calibri" w:hAnsi="Times New Roman" w:cs="Times New Roman"/>
+          <w:sz w:val="28"/>
+        </w:rPr>
+      </w:pPr>
+      <w:r>
+        <w:rPr>
+          <w:rFonts w:ascii="Times New Roman" w:eastAsia="Calibri" w:hAnsi="Times New Roman" w:cs="Times New Roman"/>
+          <w:sz w:val="28"/>
+        </w:rPr>
+        <w:t>С++</w:t>
+      </w:r>
+      <w:r>
+        <w:rPr>
+          <w:rFonts w:ascii="Times New Roman" w:eastAsia="Calibri" w:hAnsi="Times New Roman" w:cs="Times New Roman"/>
+          <w:sz w:val="28"/>
+        </w:rPr>
+        <w:t xml:space="preserve"> - стандартный язык системного программирования, пригодный для создания программ с точным контролем выделяемой памяти в компьютере и предсказуемым быстродействием. Большинство низкоуровневых библиотек имеют интерфейс для </w:t>
+      </w:r>
+      <w:r>
+        <w:rPr>
+          <w:rFonts w:ascii="Times New Roman" w:eastAsia="Calibri" w:hAnsi="Times New Roman" w:cs="Times New Roman"/>
+          <w:sz w:val="28"/>
+          <w:lang w:val="en-US"/>
+        </w:rPr>
+        <w:t>C</w:t>
+      </w:r>
+      <w:r>
+        <w:rPr>
+          <w:rFonts w:ascii="Times New Roman" w:eastAsia="Calibri" w:hAnsi="Times New Roman" w:cs="Times New Roman"/>
+          <w:sz w:val="28"/>
+        </w:rPr>
+        <w:t>++</w:t>
+      </w:r>
+      <w:r>
+        <w:rPr>
+          <w:rFonts w:ascii="Times New Roman" w:eastAsia="Calibri" w:hAnsi="Times New Roman" w:cs="Times New Roman"/>
+          <w:sz w:val="28"/>
+        </w:rPr>
+        <w:t>. Тем не менее у языка нет общего способа включения и конфигурации этих библиотек, отсутствуют встроенные средства сборки и автоматического тестирования</w:t>
+      </w:r>
+      <w:r>
+        <w:rPr>
+          <w:rFonts w:ascii="Times New Roman" w:eastAsia="Calibri" w:hAnsi="Times New Roman" w:cs="Times New Roman"/>
+          <w:sz w:val="28"/>
+        </w:rPr>
+        <w:t>.</w:t>
+      </w:r>
+    </w:p>
+    <w:p>
+      <w:pPr>
+        <w:pStyle w:val="af2"/>
+        <w:numPr>
+          <w:ilvl w:val="0"/>
+          <w:numId w:val="31"/>
+        </w:numPr>
+        <w:spacing w:after="0" w:line="360" w:lineRule="auto"/>
+        <w:ind w:left="0" w:firstLine="284"/>
+        <w:jc w:val="both"/>
+        <w:rPr>
+          <w:rFonts w:ascii="Times New Roman" w:eastAsia="Calibri" w:hAnsi="Times New Roman" w:cs="Times New Roman"/>
+          <w:sz w:val="28"/>
+        </w:rPr>
+      </w:pPr>
+      <w:r>
+        <w:rPr>
+          <w:rFonts w:ascii="Times New Roman" w:eastAsia="Calibri" w:hAnsi="Times New Roman" w:cs="Times New Roman"/>
+          <w:sz w:val="28"/>
+          <w:lang w:val="en-US"/>
+        </w:rPr>
+        <w:t>Java</w:t>
+      </w:r>
+      <w:r>
+        <w:rPr>
+          <w:rFonts w:ascii="Times New Roman" w:eastAsia="Calibri" w:hAnsi="Times New Roman" w:cs="Times New Roman"/>
+          <w:sz w:val="28"/>
+        </w:rPr>
+        <w:t xml:space="preserve"> –</w:t>
+      </w:r>
+      <w:r>
+        <w:rPr>
+          <w:rFonts w:ascii="Times New Roman" w:eastAsia="Calibri" w:hAnsi="Times New Roman" w:cs="Times New Roman"/>
+          <w:sz w:val="28"/>
+        </w:rPr>
+        <w:t xml:space="preserve"> </w:t>
+      </w:r>
+      <w:r>
+        <w:rPr>
+          <w:rFonts w:ascii="Times New Roman" w:eastAsia="Calibri" w:hAnsi="Times New Roman" w:cs="Times New Roman"/>
+          <w:sz w:val="28"/>
+        </w:rPr>
+        <w:t>кроссплатформенный</w:t>
+      </w:r>
+      <w:r>
+        <w:rPr>
+          <w:rFonts w:ascii="Times New Roman" w:eastAsia="Calibri" w:hAnsi="Times New Roman" w:cs="Times New Roman"/>
+          <w:sz w:val="28"/>
+        </w:rPr>
+        <w:t xml:space="preserve"> </w:t>
+      </w:r>
+      <w:r>
+        <w:rPr>
+          <w:rFonts w:ascii="Times New Roman" w:eastAsia="Calibri" w:hAnsi="Times New Roman" w:cs="Times New Roman"/>
+          <w:sz w:val="28"/>
+        </w:rPr>
+        <w:t xml:space="preserve">язык, направленный на парадигму объектно-ориентированного программирования, предоставляет средства для введения многоуровневых абстракций, позволяет уменьшить сложность использования оперативной памяти, однако интерфейсы библиотек являются намного менее производительными, по сравнению с </w:t>
+      </w:r>
+      <w:r>
+        <w:rPr>
+          <w:rFonts w:ascii="Times New Roman" w:eastAsia="Calibri" w:hAnsi="Times New Roman" w:cs="Times New Roman"/>
+          <w:sz w:val="28"/>
+          <w:lang w:val="en-US"/>
+        </w:rPr>
+        <w:t>C</w:t>
+      </w:r>
+      <w:r>
+        <w:rPr>
+          <w:rFonts w:ascii="Times New Roman" w:eastAsia="Calibri" w:hAnsi="Times New Roman" w:cs="Times New Roman"/>
+          <w:sz w:val="28"/>
+        </w:rPr>
+        <w:t>++</w:t>
+      </w:r>
+      <w:r>
+        <w:rPr>
+          <w:rFonts w:ascii="Times New Roman" w:eastAsia="Calibri" w:hAnsi="Times New Roman" w:cs="Times New Roman"/>
+          <w:sz w:val="28"/>
+        </w:rPr>
+        <w:t>.</w:t>
+      </w:r>
+    </w:p>
+    <w:p>
+      <w:pPr>
+        <w:pStyle w:val="af2"/>
+        <w:numPr>
+          <w:ilvl w:val="0"/>
+          <w:numId w:val="31"/>
+        </w:numPr>
+        <w:spacing w:after="0" w:line="360" w:lineRule="auto"/>
+        <w:ind w:left="0" w:firstLine="284"/>
+        <w:jc w:val="both"/>
+        <w:rPr>
+          <w:rFonts w:ascii="Times New Roman" w:eastAsia="Calibri" w:hAnsi="Times New Roman" w:cs="Times New Roman"/>
+          <w:sz w:val="28"/>
+        </w:rPr>
+      </w:pPr>
+      <w:r>
+        <w:rPr>
+          <w:rFonts w:ascii="Times New Roman" w:eastAsia="Calibri" w:hAnsi="Times New Roman" w:cs="Times New Roman"/>
+          <w:sz w:val="28"/>
+          <w:lang w:val="en-US"/>
+        </w:rPr>
+        <w:lastRenderedPageBreak/>
+        <w:t>Python</w:t>
+      </w:r>
+      <w:r>
+        <w:rPr>
+          <w:rFonts w:ascii="Times New Roman" w:eastAsia="Calibri" w:hAnsi="Times New Roman" w:cs="Times New Roman"/>
+          <w:sz w:val="28"/>
+        </w:rPr>
+        <w:t xml:space="preserve"> – </w:t>
+      </w:r>
+      <w:r>
+        <w:rPr>
+          <w:rFonts w:ascii="Times New Roman" w:eastAsia="Calibri" w:hAnsi="Times New Roman" w:cs="Times New Roman"/>
+          <w:sz w:val="28"/>
+        </w:rPr>
+        <w:t>скриптовый интерпретируемый язык, традиционно используемый для проектов машинного обучения, из-за наличия сильно оптимизированных</w:t>
+      </w:r>
+      <w:r>
+        <w:rPr>
+          <w:rFonts w:ascii="Times New Roman" w:eastAsia="Calibri" w:hAnsi="Times New Roman" w:cs="Times New Roman"/>
+          <w:sz w:val="28"/>
+        </w:rPr>
+        <w:t xml:space="preserve"> </w:t>
+      </w:r>
+      <w:r>
+        <w:rPr>
+          <w:rFonts w:ascii="Times New Roman" w:eastAsia="Calibri" w:hAnsi="Times New Roman" w:cs="Times New Roman"/>
+          <w:sz w:val="28"/>
+        </w:rPr>
+        <w:t>интерфейсов к коду на языке C. Не сильно пригоден для других приложений</w:t>
+      </w:r>
+      <w:r>
+        <w:rPr>
+          <w:rFonts w:ascii="Times New Roman" w:eastAsia="Calibri" w:hAnsi="Times New Roman" w:cs="Times New Roman"/>
+          <w:sz w:val="28"/>
+        </w:rPr>
+        <w:t>.</w:t>
+      </w:r>
+    </w:p>
+    <w:p>
+      <w:pPr>
+        <w:pStyle w:val="af2"/>
+        <w:numPr>
+          <w:ilvl w:val="0"/>
+          <w:numId w:val="31"/>
+        </w:numPr>
+        <w:spacing w:after="0" w:line="360" w:lineRule="auto"/>
+        <w:ind w:left="0" w:firstLine="284"/>
+        <w:jc w:val="both"/>
+        <w:rPr>
+          <w:rFonts w:ascii="Times New Roman" w:eastAsia="Calibri" w:hAnsi="Times New Roman" w:cs="Times New Roman"/>
+          <w:sz w:val="28"/>
+        </w:rPr>
+      </w:pPr>
+      <w:r>
+        <w:rPr>
+          <w:rFonts w:ascii="Times New Roman" w:eastAsia="Calibri" w:hAnsi="Times New Roman" w:cs="Times New Roman"/>
+          <w:sz w:val="28"/>
+          <w:lang w:val="en-US"/>
+        </w:rPr>
+        <w:t>Rust</w:t>
+      </w:r>
+      <w:r>
+        <w:rPr>
+          <w:rFonts w:ascii="Times New Roman" w:eastAsia="Calibri" w:hAnsi="Times New Roman" w:cs="Times New Roman"/>
+          <w:sz w:val="28"/>
+        </w:rPr>
+        <w:t xml:space="preserve"> – </w:t>
+      </w:r>
+      <w:r>
+        <w:rPr>
+          <w:rFonts w:ascii="Times New Roman" w:eastAsia="Calibri" w:hAnsi="Times New Roman" w:cs="Times New Roman"/>
+          <w:sz w:val="28"/>
+        </w:rPr>
+        <w:t xml:space="preserve">наследник идей системных языков программирования </w:t>
+      </w:r>
+      <w:r>
+        <w:rPr>
+          <w:rFonts w:ascii="Times New Roman" w:eastAsia="Calibri" w:hAnsi="Times New Roman" w:cs="Times New Roman"/>
+          <w:sz w:val="28"/>
+          <w:lang w:val="en-US"/>
+        </w:rPr>
+        <w:t>C</w:t>
+      </w:r>
+      <w:r>
+        <w:rPr>
+          <w:rFonts w:ascii="Times New Roman" w:eastAsia="Calibri" w:hAnsi="Times New Roman" w:cs="Times New Roman"/>
+          <w:sz w:val="28"/>
+        </w:rPr>
+        <w:t>/</w:t>
+      </w:r>
+      <w:r>
+        <w:rPr>
+          <w:rFonts w:ascii="Times New Roman" w:eastAsia="Calibri" w:hAnsi="Times New Roman" w:cs="Times New Roman"/>
+          <w:sz w:val="28"/>
+          <w:lang w:val="en-US"/>
+        </w:rPr>
+        <w:t>C</w:t>
+      </w:r>
+      <w:r>
+        <w:rPr>
+          <w:rFonts w:ascii="Times New Roman" w:eastAsia="Calibri" w:hAnsi="Times New Roman" w:cs="Times New Roman"/>
+          <w:sz w:val="28"/>
+        </w:rPr>
+        <w:t>++</w:t>
+      </w:r>
+      <w:r>
+        <w:rPr>
+          <w:rFonts w:ascii="Times New Roman" w:eastAsia="Calibri" w:hAnsi="Times New Roman" w:cs="Times New Roman"/>
+          <w:sz w:val="28"/>
+        </w:rPr>
+        <w:t>, стремящийся сохранить их производительность, при этом решая множество проблем неопределенного поведения (</w:t>
+      </w:r>
+      <w:r>
+        <w:rPr>
+          <w:rFonts w:ascii="Times New Roman" w:eastAsia="Calibri" w:hAnsi="Times New Roman" w:cs="Times New Roman"/>
+          <w:sz w:val="28"/>
+          <w:lang w:val="en-US"/>
+        </w:rPr>
+        <w:t>undefined</w:t>
+      </w:r>
+      <w:r>
+        <w:rPr>
+          <w:rFonts w:ascii="Times New Roman" w:eastAsia="Calibri" w:hAnsi="Times New Roman" w:cs="Times New Roman"/>
+          <w:sz w:val="28"/>
+        </w:rPr>
+        <w:t xml:space="preserve"> </w:t>
+      </w:r>
+      <w:r>
+        <w:rPr>
+          <w:rFonts w:ascii="Times New Roman" w:eastAsia="Calibri" w:hAnsi="Times New Roman" w:cs="Times New Roman"/>
+          <w:sz w:val="28"/>
+          <w:lang w:val="en-US"/>
+        </w:rPr>
+        <w:t>behavior</w:t>
+      </w:r>
+      <w:r>
+        <w:rPr>
+          <w:rFonts w:ascii="Times New Roman" w:eastAsia="Calibri" w:hAnsi="Times New Roman" w:cs="Times New Roman"/>
+          <w:sz w:val="28"/>
+        </w:rPr>
+        <w:t>)</w:t>
+      </w:r>
+      <w:r>
+        <w:rPr>
+          <w:rFonts w:ascii="Times New Roman" w:eastAsia="Calibri" w:hAnsi="Times New Roman" w:cs="Times New Roman"/>
+          <w:sz w:val="28"/>
+        </w:rPr>
+        <w:t xml:space="preserve">, которые допускают эти языки. Достигается это строгой типизацией и контролем компилятора правильности всех ошибок ссылок на участки памяти на момент компиляции, в том числе для многопоточных программ. Язык находится в активной разработке, имеет интегрированную систему сборки с библиотеками, систему автоматических тестов, совместимость с программами на языке </w:t>
+      </w:r>
+      <w:r>
+        <w:rPr>
+          <w:rFonts w:ascii="Times New Roman" w:eastAsia="Calibri" w:hAnsi="Times New Roman" w:cs="Times New Roman"/>
+          <w:sz w:val="28"/>
+          <w:lang w:val="en-US"/>
+        </w:rPr>
+        <w:t>C</w:t>
+      </w:r>
+      <w:r>
+        <w:rPr>
+          <w:rFonts w:ascii="Times New Roman" w:eastAsia="Calibri" w:hAnsi="Times New Roman" w:cs="Times New Roman"/>
+          <w:sz w:val="28"/>
+        </w:rPr>
+        <w:t xml:space="preserve">. </w:t>
+      </w:r>
+      <w:r>
+        <w:rPr>
+          <w:rFonts w:ascii="Times New Roman" w:eastAsia="Calibri" w:hAnsi="Times New Roman" w:cs="Times New Roman"/>
+          <w:sz w:val="28"/>
+        </w:rPr>
+        <w:t xml:space="preserve">Разрабатывается </w:t>
+      </w:r>
+      <w:proofErr w:type="spellStart"/>
+      <w:r>
+        <w:rPr>
+          <w:rFonts w:ascii="Times New Roman" w:eastAsia="Calibri" w:hAnsi="Times New Roman" w:cs="Times New Roman"/>
+          <w:sz w:val="28"/>
+        </w:rPr>
+        <w:t>Mozilla</w:t>
+      </w:r>
+      <w:proofErr w:type="spellEnd"/>
+      <w:r>
+        <w:rPr>
+          <w:rFonts w:ascii="Times New Roman" w:eastAsia="Calibri" w:hAnsi="Times New Roman" w:cs="Times New Roman"/>
+          <w:sz w:val="28"/>
+        </w:rPr>
+        <w:t xml:space="preserve"> </w:t>
+      </w:r>
+      <w:proofErr w:type="spellStart"/>
+      <w:r>
+        <w:rPr>
+          <w:rFonts w:ascii="Times New Roman" w:eastAsia="Calibri" w:hAnsi="Times New Roman" w:cs="Times New Roman"/>
+          <w:sz w:val="28"/>
+        </w:rPr>
+        <w:t>Research</w:t>
+      </w:r>
+      <w:proofErr w:type="spellEnd"/>
+      <w:r>
+        <w:rPr>
+          <w:rFonts w:ascii="Times New Roman" w:eastAsia="Calibri" w:hAnsi="Times New Roman" w:cs="Times New Roman"/>
+          <w:sz w:val="28"/>
+        </w:rPr>
+        <w:t xml:space="preserve">, применяется в одноименном браузере. </w:t>
+      </w:r>
+      <w:r>
+        <w:rPr>
+          <w:rFonts w:ascii="Times New Roman" w:eastAsia="Calibri" w:hAnsi="Times New Roman" w:cs="Times New Roman"/>
+          <w:sz w:val="28"/>
+        </w:rPr>
+        <w:t>Является предпочтительным в силу совмещения скорости и корректности программ.</w:t>
+      </w:r>
+    </w:p>
+    <w:p>
+      <w:pPr>
+        <w:pStyle w:val="af2"/>
+        <w:spacing w:before="240" w:after="240" w:line="480" w:lineRule="auto"/>
+        <w:jc w:val="center"/>
+        <w:rPr>
+          <w:rFonts w:ascii="Times New Roman" w:eastAsia="Calibri" w:hAnsi="Times New Roman" w:cs="Times New Roman"/>
+          <w:sz w:val="28"/>
+        </w:rPr>
+      </w:pPr>
+      <w:r>
+        <w:rPr>
+          <w:rFonts w:ascii="Times New Roman" w:eastAsia="Calibri" w:hAnsi="Times New Roman" w:cs="Times New Roman"/>
+          <w:sz w:val="28"/>
+        </w:rPr>
+        <w:t xml:space="preserve">2.4.1. </w:t>
+      </w:r>
+      <w:r>
+        <w:rPr>
+          <w:rFonts w:ascii="Times New Roman" w:eastAsia="Calibri" w:hAnsi="Times New Roman" w:cs="Times New Roman"/>
+          <w:sz w:val="28"/>
+        </w:rPr>
+        <w:t>Библиотеки пользовательского интерфейса</w:t>
+      </w:r>
+    </w:p>
+    <w:p>
+      <w:pPr>
+        <w:pStyle w:val="af2"/>
+        <w:spacing w:before="240" w:after="240" w:line="360" w:lineRule="auto"/>
+        <w:ind w:left="0" w:firstLine="284"/>
+        <w:jc w:val="both"/>
+        <w:rPr>
+          <w:rFonts w:ascii="Times New Roman" w:eastAsia="Calibri" w:hAnsi="Times New Roman" w:cs="Times New Roman"/>
+          <w:sz w:val="28"/>
+        </w:rPr>
+      </w:pPr>
+      <w:r>
+        <w:rPr>
+          <w:rFonts w:ascii="Times New Roman" w:eastAsia="Calibri" w:hAnsi="Times New Roman" w:cs="Times New Roman"/>
+          <w:sz w:val="28"/>
+        </w:rPr>
+        <w:t xml:space="preserve">Эти библиотеки абстрагируют от операционной системы и способа визуализации оконного интерфейса в ней. </w:t>
+      </w:r>
+      <w:r>
+        <w:rPr>
+          <w:rFonts w:ascii="Times New Roman" w:eastAsia="Calibri" w:hAnsi="Times New Roman" w:cs="Times New Roman"/>
+          <w:sz w:val="28"/>
+        </w:rPr>
+        <w:t>Альтернативной</w:t>
+      </w:r>
+      <w:r>
+        <w:rPr>
+          <w:rFonts w:ascii="Times New Roman" w:eastAsia="Calibri" w:hAnsi="Times New Roman" w:cs="Times New Roman"/>
+          <w:sz w:val="28"/>
+        </w:rPr>
+        <w:t xml:space="preserve"> использованию таких библиотек, можно </w:t>
+      </w:r>
+      <w:r>
+        <w:rPr>
+          <w:rFonts w:ascii="Times New Roman" w:eastAsia="Calibri" w:hAnsi="Times New Roman" w:cs="Times New Roman"/>
+          <w:sz w:val="28"/>
+        </w:rPr>
+        <w:t>применить</w:t>
+      </w:r>
+      <w:r>
+        <w:rPr>
+          <w:rFonts w:ascii="Times New Roman" w:eastAsia="Calibri" w:hAnsi="Times New Roman" w:cs="Times New Roman"/>
+          <w:sz w:val="28"/>
+        </w:rPr>
+        <w:t xml:space="preserve"> встроенные конфигураторы интерфейсы других программных пакетов (например, </w:t>
+      </w:r>
+      <w:r>
+        <w:rPr>
+          <w:rFonts w:ascii="Times New Roman" w:eastAsia="Calibri" w:hAnsi="Times New Roman" w:cs="Times New Roman"/>
+          <w:sz w:val="28"/>
+          <w:lang w:val="en-US"/>
+        </w:rPr>
+        <w:t>Unreal</w:t>
+      </w:r>
+      <w:r>
+        <w:rPr>
+          <w:rFonts w:ascii="Times New Roman" w:eastAsia="Calibri" w:hAnsi="Times New Roman" w:cs="Times New Roman"/>
+          <w:sz w:val="28"/>
+        </w:rPr>
+        <w:t xml:space="preserve"> </w:t>
+      </w:r>
+      <w:r>
+        <w:rPr>
+          <w:rFonts w:ascii="Times New Roman" w:eastAsia="Calibri" w:hAnsi="Times New Roman" w:cs="Times New Roman"/>
+          <w:sz w:val="28"/>
+          <w:lang w:val="en-US"/>
+        </w:rPr>
+        <w:t>Engine</w:t>
+      </w:r>
+      <w:r>
+        <w:rPr>
+          <w:rFonts w:ascii="Times New Roman" w:eastAsia="Calibri" w:hAnsi="Times New Roman" w:cs="Times New Roman"/>
+          <w:sz w:val="28"/>
+        </w:rPr>
+        <w:t xml:space="preserve"> 4)</w:t>
+      </w:r>
+    </w:p>
+    <w:p>
+      <w:pPr>
+        <w:pStyle w:val="af2"/>
+        <w:numPr>
+          <w:ilvl w:val="0"/>
+          <w:numId w:val="32"/>
+        </w:numPr>
+        <w:spacing w:after="0" w:line="360" w:lineRule="auto"/>
+        <w:ind w:left="0" w:firstLine="284"/>
+        <w:jc w:val="both"/>
+        <w:rPr>
+          <w:rFonts w:ascii="Times New Roman" w:eastAsia="Calibri" w:hAnsi="Times New Roman" w:cs="Times New Roman"/>
+          <w:sz w:val="28"/>
+        </w:rPr>
+      </w:pPr>
+      <w:proofErr w:type="spellStart"/>
+      <w:r>
+        <w:rPr>
+          <w:rFonts w:ascii="Times New Roman" w:eastAsia="Calibri" w:hAnsi="Times New Roman" w:cs="Times New Roman"/>
+          <w:sz w:val="28"/>
+          <w:lang w:val="en-US"/>
+        </w:rPr>
+        <w:t>Qt</w:t>
+      </w:r>
+      <w:proofErr w:type="spellEnd"/>
+      <w:r>
+        <w:rPr>
+          <w:rFonts w:ascii="Times New Roman" w:eastAsia="Calibri" w:hAnsi="Times New Roman" w:cs="Times New Roman"/>
+          <w:sz w:val="28"/>
+        </w:rPr>
+        <w:t xml:space="preserve"> </w:t>
+      </w:r>
+      <w:r>
+        <w:rPr>
+          <w:rFonts w:ascii="Times New Roman" w:eastAsia="Calibri" w:hAnsi="Times New Roman" w:cs="Times New Roman"/>
+          <w:sz w:val="28"/>
+          <w:lang w:val="en-US"/>
+        </w:rPr>
+        <w:t>Framework</w:t>
+      </w:r>
+      <w:r>
+        <w:rPr>
+          <w:rFonts w:ascii="Times New Roman" w:eastAsia="Calibri" w:hAnsi="Times New Roman" w:cs="Times New Roman"/>
+          <w:sz w:val="28"/>
+        </w:rPr>
+        <w:t xml:space="preserve"> (</w:t>
+      </w:r>
+      <w:r>
+        <w:rPr>
+          <w:rFonts w:ascii="Times New Roman" w:eastAsia="Calibri" w:hAnsi="Times New Roman" w:cs="Times New Roman"/>
+          <w:sz w:val="28"/>
+          <w:lang w:val="en-US"/>
+        </w:rPr>
+        <w:t>C</w:t>
+      </w:r>
+      <w:r>
+        <w:rPr>
+          <w:rFonts w:ascii="Times New Roman" w:eastAsia="Calibri" w:hAnsi="Times New Roman" w:cs="Times New Roman"/>
+          <w:sz w:val="28"/>
+        </w:rPr>
+        <w:t xml:space="preserve">++, </w:t>
+      </w:r>
+      <w:r>
+        <w:rPr>
+          <w:rFonts w:ascii="Times New Roman" w:eastAsia="Calibri" w:hAnsi="Times New Roman" w:cs="Times New Roman"/>
+          <w:sz w:val="28"/>
+          <w:lang w:val="en-US"/>
+        </w:rPr>
+        <w:t>Rust</w:t>
+      </w:r>
+      <w:r>
+        <w:rPr>
+          <w:rFonts w:ascii="Times New Roman" w:eastAsia="Calibri" w:hAnsi="Times New Roman" w:cs="Times New Roman"/>
+          <w:sz w:val="28"/>
+        </w:rPr>
+        <w:t xml:space="preserve">, </w:t>
+      </w:r>
+      <w:r>
+        <w:rPr>
+          <w:rFonts w:ascii="Times New Roman" w:eastAsia="Calibri" w:hAnsi="Times New Roman" w:cs="Times New Roman"/>
+          <w:sz w:val="28"/>
+          <w:lang w:val="en-US"/>
+        </w:rPr>
+        <w:t>cross</w:t>
+      </w:r>
+      <w:r>
+        <w:rPr>
+          <w:rFonts w:ascii="Times New Roman" w:eastAsia="Calibri" w:hAnsi="Times New Roman" w:cs="Times New Roman"/>
+          <w:sz w:val="28"/>
+        </w:rPr>
+        <w:t xml:space="preserve"> </w:t>
+      </w:r>
+      <w:r>
+        <w:rPr>
+          <w:rFonts w:ascii="Times New Roman" w:eastAsia="Calibri" w:hAnsi="Times New Roman" w:cs="Times New Roman"/>
+          <w:sz w:val="28"/>
+          <w:lang w:val="en-US"/>
+        </w:rPr>
+        <w:t>platform</w:t>
+      </w:r>
+      <w:r>
+        <w:rPr>
+          <w:rFonts w:ascii="Times New Roman" w:eastAsia="Calibri" w:hAnsi="Times New Roman" w:cs="Times New Roman"/>
+          <w:sz w:val="28"/>
+        </w:rPr>
+        <w:t>)</w:t>
+      </w:r>
+      <w:r>
+        <w:rPr>
+          <w:rFonts w:ascii="Times New Roman" w:eastAsia="Calibri" w:hAnsi="Times New Roman" w:cs="Times New Roman"/>
+          <w:sz w:val="28"/>
+        </w:rPr>
+        <w:t xml:space="preserve"> – </w:t>
+      </w:r>
+      <w:r>
+        <w:rPr>
+          <w:rFonts w:ascii="Times New Roman" w:eastAsia="Calibri" w:hAnsi="Times New Roman" w:cs="Times New Roman"/>
+          <w:sz w:val="28"/>
+        </w:rPr>
+        <w:t>мощная</w:t>
+      </w:r>
+      <w:r>
+        <w:rPr>
+          <w:rFonts w:ascii="Times New Roman" w:eastAsia="Calibri" w:hAnsi="Times New Roman" w:cs="Times New Roman"/>
+          <w:sz w:val="28"/>
+        </w:rPr>
+        <w:t xml:space="preserve"> </w:t>
+      </w:r>
+      <w:r>
+        <w:rPr>
+          <w:rFonts w:ascii="Times New Roman" w:eastAsia="Calibri" w:hAnsi="Times New Roman" w:cs="Times New Roman"/>
+          <w:sz w:val="28"/>
+        </w:rPr>
+        <w:t>платформа для создания сложных настраиваемых программных интерфейсов, из-за чего программирование с этим инструментов требует написание множества дополнительного программного кода. Требует покупки дорогостоящей лицензии</w:t>
+      </w:r>
+      <w:r>
+        <w:rPr>
+          <w:rFonts w:ascii="Times New Roman" w:eastAsia="Calibri" w:hAnsi="Times New Roman" w:cs="Times New Roman"/>
+          <w:sz w:val="28"/>
+        </w:rPr>
+        <w:t>, однако предлагает тестовые сборки и несколько утилит с открытым исходным кодом.</w:t>
+      </w:r>
+    </w:p>
+    <w:p>
+      <w:pPr>
+        <w:pStyle w:val="af2"/>
+        <w:numPr>
+          <w:ilvl w:val="0"/>
+          <w:numId w:val="32"/>
+        </w:numPr>
+        <w:spacing w:after="0" w:line="360" w:lineRule="auto"/>
+        <w:ind w:left="0" w:firstLine="284"/>
+        <w:jc w:val="both"/>
+        <w:rPr>
+          <w:rFonts w:ascii="Times New Roman" w:eastAsia="Calibri" w:hAnsi="Times New Roman" w:cs="Times New Roman"/>
+          <w:sz w:val="28"/>
+        </w:rPr>
+      </w:pPr>
+      <w:r>
+        <w:rPr>
+          <w:rFonts w:ascii="Times New Roman" w:eastAsia="Calibri" w:hAnsi="Times New Roman" w:cs="Times New Roman"/>
+          <w:sz w:val="28"/>
+          <w:lang w:val="en-US"/>
+        </w:rPr>
+        <w:t>GTK</w:t>
+      </w:r>
+      <w:r>
+        <w:rPr>
+          <w:rFonts w:ascii="Times New Roman" w:eastAsia="Calibri" w:hAnsi="Times New Roman" w:cs="Times New Roman"/>
+          <w:sz w:val="28"/>
+        </w:rPr>
+        <w:t xml:space="preserve"> </w:t>
+      </w:r>
+      <w:r>
+        <w:rPr>
+          <w:rFonts w:ascii="Times New Roman" w:eastAsia="Calibri" w:hAnsi="Times New Roman" w:cs="Times New Roman"/>
+          <w:sz w:val="28"/>
+        </w:rPr>
+        <w:t>(</w:t>
+      </w:r>
+      <w:r>
+        <w:rPr>
+          <w:rFonts w:ascii="Times New Roman" w:eastAsia="Calibri" w:hAnsi="Times New Roman" w:cs="Times New Roman"/>
+          <w:sz w:val="28"/>
+          <w:lang w:val="en-US"/>
+        </w:rPr>
+        <w:t>C</w:t>
+      </w:r>
+      <w:r>
+        <w:rPr>
+          <w:rFonts w:ascii="Times New Roman" w:eastAsia="Calibri" w:hAnsi="Times New Roman" w:cs="Times New Roman"/>
+          <w:sz w:val="28"/>
+        </w:rPr>
+        <w:t>/</w:t>
+      </w:r>
+      <w:r>
+        <w:rPr>
+          <w:rFonts w:ascii="Times New Roman" w:eastAsia="Calibri" w:hAnsi="Times New Roman" w:cs="Times New Roman"/>
+          <w:sz w:val="28"/>
+          <w:lang w:val="en-US"/>
+        </w:rPr>
+        <w:t>C</w:t>
+      </w:r>
+      <w:r>
+        <w:rPr>
+          <w:rFonts w:ascii="Times New Roman" w:eastAsia="Calibri" w:hAnsi="Times New Roman" w:cs="Times New Roman"/>
+          <w:sz w:val="28"/>
+        </w:rPr>
+        <w:t xml:space="preserve">++, </w:t>
+      </w:r>
+      <w:r>
+        <w:rPr>
+          <w:rFonts w:ascii="Times New Roman" w:eastAsia="Calibri" w:hAnsi="Times New Roman" w:cs="Times New Roman"/>
+          <w:sz w:val="28"/>
+          <w:lang w:val="en-US"/>
+        </w:rPr>
+        <w:t>Rust</w:t>
+      </w:r>
+      <w:r>
+        <w:rPr>
+          <w:rFonts w:ascii="Times New Roman" w:eastAsia="Calibri" w:hAnsi="Times New Roman" w:cs="Times New Roman"/>
+          <w:sz w:val="28"/>
+        </w:rPr>
+        <w:t xml:space="preserve">, </w:t>
+      </w:r>
+      <w:r>
+        <w:rPr>
+          <w:rFonts w:ascii="Times New Roman" w:eastAsia="Calibri" w:hAnsi="Times New Roman" w:cs="Times New Roman"/>
+          <w:sz w:val="28"/>
+          <w:lang w:val="en-US"/>
+        </w:rPr>
+        <w:t>cross</w:t>
+      </w:r>
+      <w:r>
+        <w:rPr>
+          <w:rFonts w:ascii="Times New Roman" w:eastAsia="Calibri" w:hAnsi="Times New Roman" w:cs="Times New Roman"/>
+          <w:sz w:val="28"/>
+        </w:rPr>
+        <w:t xml:space="preserve"> </w:t>
+      </w:r>
+      <w:r>
+        <w:rPr>
+          <w:rFonts w:ascii="Times New Roman" w:eastAsia="Calibri" w:hAnsi="Times New Roman" w:cs="Times New Roman"/>
+          <w:sz w:val="28"/>
+          <w:lang w:val="en-US"/>
+        </w:rPr>
+        <w:t>platform</w:t>
+      </w:r>
+      <w:r>
+        <w:rPr>
+          <w:rFonts w:ascii="Times New Roman" w:eastAsia="Calibri" w:hAnsi="Times New Roman" w:cs="Times New Roman"/>
+          <w:sz w:val="28"/>
+        </w:rPr>
+        <w:t>)</w:t>
+      </w:r>
+      <w:r>
+        <w:rPr>
+          <w:rFonts w:ascii="Times New Roman" w:eastAsia="Calibri" w:hAnsi="Times New Roman" w:cs="Times New Roman"/>
+          <w:sz w:val="28"/>
+        </w:rPr>
+        <w:t xml:space="preserve"> – </w:t>
+      </w:r>
+      <w:r>
+        <w:rPr>
+          <w:rFonts w:ascii="Times New Roman" w:eastAsia="Calibri" w:hAnsi="Times New Roman" w:cs="Times New Roman"/>
+          <w:sz w:val="28"/>
+        </w:rPr>
+        <w:t>имеет открытый исходный код, предлагает достат</w:t>
+      </w:r>
+      <w:r>
+        <w:rPr>
+          <w:rFonts w:ascii="Times New Roman" w:eastAsia="Calibri" w:hAnsi="Times New Roman" w:cs="Times New Roman"/>
+          <w:sz w:val="28"/>
+        </w:rPr>
+        <w:t xml:space="preserve">очный </w:t>
+      </w:r>
+      <w:r>
+        <w:rPr>
+          <w:rFonts w:ascii="Times New Roman" w:eastAsia="Calibri" w:hAnsi="Times New Roman" w:cs="Times New Roman"/>
+          <w:sz w:val="28"/>
+        </w:rPr>
+        <w:t>функционал для привычных оконных элементов управления</w:t>
+      </w:r>
+      <w:r>
+        <w:rPr>
+          <w:rFonts w:ascii="Times New Roman" w:eastAsia="Calibri" w:hAnsi="Times New Roman" w:cs="Times New Roman"/>
+          <w:sz w:val="28"/>
+        </w:rPr>
+        <w:t xml:space="preserve">. </w:t>
+      </w:r>
+      <w:r>
+        <w:rPr>
+          <w:rFonts w:ascii="Times New Roman" w:eastAsia="Calibri" w:hAnsi="Times New Roman" w:cs="Times New Roman"/>
+          <w:sz w:val="28"/>
+        </w:rPr>
+        <w:t>Пред</w:t>
+      </w:r>
+      <w:r>
+        <w:rPr>
+          <w:rFonts w:ascii="Times New Roman" w:eastAsia="Calibri" w:hAnsi="Times New Roman" w:cs="Times New Roman"/>
+          <w:sz w:val="28"/>
+        </w:rPr>
+        <w:t>почтителен, т.к. бесплатен для использования</w:t>
+      </w:r>
+      <w:bookmarkStart w:id="8" w:name="_GoBack"/>
+      <w:bookmarkEnd w:id="8"/>
+      <w:r>
+        <w:rPr>
+          <w:rFonts w:ascii="Times New Roman" w:eastAsia="Calibri" w:hAnsi="Times New Roman" w:cs="Times New Roman"/>
+          <w:sz w:val="28"/>
+        </w:rPr>
+        <w:t>, при этом являясь сильно развитым инструментом</w:t>
+      </w:r>
+    </w:p>
+    <w:p>
+      <w:pPr>
+        <w:pStyle w:val="af2"/>
+        <w:numPr>
+          <w:ilvl w:val="0"/>
+          <w:numId w:val="32"/>
+        </w:numPr>
+        <w:spacing w:after="0" w:line="360" w:lineRule="auto"/>
+        <w:ind w:left="0" w:firstLine="284"/>
+        <w:jc w:val="both"/>
+        <w:rPr>
+          <w:rFonts w:ascii="Times New Roman" w:eastAsia="Calibri" w:hAnsi="Times New Roman" w:cs="Times New Roman"/>
+          <w:sz w:val="28"/>
+        </w:rPr>
+      </w:pPr>
+      <w:r>
+        <w:rPr>
+          <w:rFonts w:ascii="Times New Roman" w:eastAsia="Calibri" w:hAnsi="Times New Roman" w:cs="Times New Roman"/>
+          <w:sz w:val="28"/>
+          <w:lang w:val="en-US"/>
+        </w:rPr>
+        <w:lastRenderedPageBreak/>
+        <w:t>Azul</w:t>
+      </w:r>
+      <w:r>
+        <w:rPr>
+          <w:rFonts w:ascii="Times New Roman" w:eastAsia="Calibri" w:hAnsi="Times New Roman" w:cs="Times New Roman"/>
+          <w:sz w:val="28"/>
+        </w:rPr>
+        <w:t xml:space="preserve"> (</w:t>
+      </w:r>
+      <w:r>
+        <w:rPr>
+          <w:rFonts w:ascii="Times New Roman" w:eastAsia="Calibri" w:hAnsi="Times New Roman" w:cs="Times New Roman"/>
+          <w:sz w:val="28"/>
+          <w:lang w:val="en-US"/>
+        </w:rPr>
+        <w:t>Rust</w:t>
+      </w:r>
+      <w:r>
+        <w:rPr>
+          <w:rFonts w:ascii="Times New Roman" w:eastAsia="Calibri" w:hAnsi="Times New Roman" w:cs="Times New Roman"/>
+          <w:sz w:val="28"/>
+        </w:rPr>
+        <w:t xml:space="preserve">, </w:t>
+      </w:r>
+      <w:r>
+        <w:rPr>
+          <w:rFonts w:ascii="Times New Roman" w:eastAsia="Calibri" w:hAnsi="Times New Roman" w:cs="Times New Roman"/>
+          <w:sz w:val="28"/>
+          <w:lang w:val="en-US"/>
+        </w:rPr>
+        <w:t>cross</w:t>
+      </w:r>
+      <w:r>
+        <w:rPr>
+          <w:rFonts w:ascii="Times New Roman" w:eastAsia="Calibri" w:hAnsi="Times New Roman" w:cs="Times New Roman"/>
+          <w:sz w:val="28"/>
+        </w:rPr>
+        <w:t xml:space="preserve"> </w:t>
+      </w:r>
+      <w:r>
+        <w:rPr>
+          <w:rFonts w:ascii="Times New Roman" w:eastAsia="Calibri" w:hAnsi="Times New Roman" w:cs="Times New Roman"/>
+          <w:sz w:val="28"/>
+          <w:lang w:val="en-US"/>
+        </w:rPr>
+        <w:t>platform</w:t>
+      </w:r>
+      <w:r>
+        <w:rPr>
+          <w:rFonts w:ascii="Times New Roman" w:eastAsia="Calibri" w:hAnsi="Times New Roman" w:cs="Times New Roman"/>
+          <w:sz w:val="28"/>
+        </w:rPr>
+        <w:t>)</w:t>
+      </w:r>
+      <w:r>
+        <w:rPr>
+          <w:rFonts w:ascii="Times New Roman" w:eastAsia="Calibri" w:hAnsi="Times New Roman" w:cs="Times New Roman"/>
+          <w:sz w:val="28"/>
+        </w:rPr>
+        <w:t xml:space="preserve"> – является библиотекой только к одному языку, но использует подход визуализации пользовательского интерфейса как веб-страниц, предоставляет большие настройки для дизайна интерфейса.</w:t>
+      </w:r>
+    </w:p>
+    <w:p>
+      <w:pPr>
+        <w:spacing w:line="360" w:lineRule="auto"/>
+        <w:contextualSpacing/>
+        <w:jc w:val="center"/>
+        <w:rPr>
+          <w:b/>
+          <w:lang w:eastAsia="ru-RU"/>
+        </w:rPr>
+      </w:pPr>
+    </w:p>
+    <w:p>
+      <w:pPr>
+        <w:spacing w:after="0" w:line="360" w:lineRule="auto"/>
+        <w:ind w:firstLine="708"/>
+        <w:jc w:val="both"/>
+        <w:rPr>
+          <w:szCs w:val="28"/>
+        </w:rPr>
+      </w:pPr>
     </w:p>
     <w:p>
       <w:pPr>
@@ -2392,7 +4900,7 @@
           <w:szCs w:val="28"/>
         </w:rPr>
         <w:lastRenderedPageBreak/>
-        <w:t xml:space="preserve">4. </w:t>
+        <w:t>3</w:t>
       </w:r>
       <w:r>
         <w:rPr>
@@ -2400,13 +4908,22 @@
           <w:sz w:val="28"/>
           <w:szCs w:val="28"/>
         </w:rPr>
+        <w:t xml:space="preserve">. </w:t>
+      </w:r>
+      <w:r>
+        <w:rPr>
+          <w:b/>
+          <w:sz w:val="28"/>
+          <w:szCs w:val="28"/>
+        </w:rPr>
         <w:t>ПОСТАНОВКА ЗАДАЧИ И ПЛАНИРУЕМЫЕ РЕЗУЛЬТАТЫ</w:t>
       </w:r>
     </w:p>
     <w:p>
       <w:pPr>
         <w:pStyle w:val="2"/>
-        <w:spacing w:before="0" w:line="480" w:lineRule="auto"/>
+        <w:spacing w:before="0" w:after="240" w:line="240" w:lineRule="auto"/>
+        <w:ind w:left="142"/>
         <w:jc w:val="center"/>
         <w:rPr>
           <w:b/>
@@ -2416,13 +4933,31 @@
         <w:rPr>
           <w:b/>
         </w:rPr>
-        <w:t xml:space="preserve">4.1. </w:t>
+        <w:t>3</w:t>
       </w:r>
       <w:r>
         <w:rPr>
           <w:b/>
         </w:rPr>
-        <w:t>Требования к системе процедурной генерации и визуализации зданий</w:t>
+        <w:t xml:space="preserve">.1. </w:t>
+      </w:r>
+      <w:r>
+        <w:rPr>
+          <w:b/>
+        </w:rPr>
+        <w:t xml:space="preserve">Требования к системе процедурной генерации и визуализации </w:t>
+      </w:r>
+      <w:r>
+        <w:rPr>
+          <w:b/>
+        </w:rPr>
+        <w:t xml:space="preserve">моделей </w:t>
+      </w:r>
+      <w:r>
+        <w:rPr>
+          <w:b/>
+        </w:rPr>
+        <w:t>зданий</w:t>
       </w:r>
     </w:p>
     <w:p>
@@ -2434,19 +4969,13 @@
         <w:jc w:val="both"/>
       </w:pPr>
       <w:r>
-        <w:t>Разработанная система должна, в первую очередь</w:t>
-      </w:r>
-      <w:r>
-        <w:t>,</w:t>
-      </w:r>
-      <w:r>
-        <w:t xml:space="preserve"> иметь возможность генерировать трехмерные модели зданий (т.е. формировать набор точек</w:t>
-      </w:r>
-      <w:r>
-        <w:t xml:space="preserve"> и геометрических примитивов</w:t>
-      </w:r>
-      <w:r>
-        <w:t>, который определяет геометрию зданий).</w:t>
+        <w:t>Разработанная система должна, в первую очередь, иметь возможность генерировать трехмерные модели</w:t>
+      </w:r>
+      <w:r>
+        <w:t xml:space="preserve"> </w:t>
+      </w:r>
+      <w:r>
+        <w:t>зданий (т.е. формировать набор точек и геометрических примитивов, который определяет геометрию зданий).</w:t>
       </w:r>
       <w:r>
         <w:t xml:space="preserve"> Генерация происходит случайно, с использованием заданных параметров. </w:t>
@@ -2458,7 +4987,13 @@
         <w:t xml:space="preserve"> (возможно даже применение каких-либо распространенных текстур)</w:t>
       </w:r>
       <w:r>
-        <w:t>. Пользователь имеет возможность настраивать параметры генерации (численные характеристики, например, высота, геометрические, например, форма основания). Небольшое изменение параметров ведет к предсказуемым изменениям очередной модели.</w:t>
+        <w:t xml:space="preserve">. Пользователь имеет возможность настраивать параметры генерации (численные характеристики, например, высота, </w:t>
+      </w:r>
+      <w:r>
+        <w:t xml:space="preserve">или </w:t>
+      </w:r>
+      <w:r>
+        <w:t>геометрические, например, форма основания). Небольшое изменение параметров ведет к предсказуемым изменениям очередной модели.</w:t>
       </w:r>
       <w:r>
         <w:t xml:space="preserve"> Система не должна жестко привязываться к одному «стилю» генерируемых зданий, при этом и не должна генерировать абсолютно случайные и сюрреалистичные модели (если только это не то, чего хочет пользователь).</w:t>
@@ -2484,8 +5019,8 @@
       <w:r>
         <w:t>, желательно чтобы изменяемые параметры без задержек применялись при перегенерации для обеспечения простоты настройки. Пользователь имеет средства навигации в окне визуализации (изменение масштаба, осмотр под другим углом, из другой позиции)</w:t>
       </w:r>
-      <w:bookmarkStart w:id="8" w:name="_Toc510779978"/>
-      <w:bookmarkStart w:id="9" w:name="_Toc513238038"/>
+      <w:bookmarkStart w:id="9" w:name="_Toc510779978"/>
+      <w:bookmarkStart w:id="10" w:name="_Toc513238038"/>
       <w:r>
         <w:t>. Опциональным является добавление «пробного» окружения, для оценки реалистичности модели, например, небо с определенным положением солнца (которое меняет угол освещения здания), простая поверхность земли и травы и т.п.</w:t>
       </w:r>
@@ -2607,7 +5142,13 @@
           <w:b/>
         </w:rPr>
         <w:lastRenderedPageBreak/>
-        <w:t>4.2.</w:t>
+        <w:t>3</w:t>
+      </w:r>
+      <w:r>
+        <w:rPr>
+          <w:b/>
+        </w:rPr>
+        <w:t>.2.</w:t>
       </w:r>
       <w:r>
         <w:t xml:space="preserve"> </w:t>
@@ -2618,8 +5159,8 @@
         </w:rPr>
         <w:t xml:space="preserve">Постановка цели и </w:t>
       </w:r>
-      <w:bookmarkEnd w:id="8"/>
       <w:bookmarkEnd w:id="9"/>
+      <w:bookmarkEnd w:id="10"/>
       <w:r>
         <w:rPr>
           <w:b/>
@@ -2663,7 +5204,7 @@
           <w:color w:val="000000" w:themeColor="text1"/>
           <w:szCs w:val="26"/>
         </w:rPr>
-        <w:t>процедурно генерировать трехмерные модели зданий по параметрам,</w:t>
+        <w:t>процедурно генерировать трехмерные модели зданий</w:t>
       </w:r>
       <w:r>
         <w:rPr>
@@ -2671,7 +5212,13 @@
           <w:color w:val="000000" w:themeColor="text1"/>
           <w:szCs w:val="26"/>
         </w:rPr>
-        <w:t xml:space="preserve"> </w:t>
+        <w:t xml:space="preserve"> (</w:t>
+      </w:r>
+      <w:r>
+        <w:t>внешней отделки</w:t>
+      </w:r>
+      <w:r>
+        <w:t>, фасада</w:t>
       </w:r>
       <w:r>
         <w:rPr>
@@ -2679,7 +5226,7 @@
           <w:color w:val="000000" w:themeColor="text1"/>
           <w:szCs w:val="26"/>
         </w:rPr>
-        <w:t>которые могут быть заданы или не заданы пользователем, а также</w:t>
+        <w:t>)</w:t>
       </w:r>
       <w:r>
         <w:rPr>
@@ -2687,7 +5234,7 @@
           <w:color w:val="000000" w:themeColor="text1"/>
           <w:szCs w:val="26"/>
         </w:rPr>
-        <w:t xml:space="preserve"> </w:t>
+        <w:t xml:space="preserve"> по параметрам, которые могут быть заданы или не заданы пользователем, а также визуализировать полученную</w:t>
       </w:r>
       <w:r>
         <w:rPr>
@@ -2695,7 +5242,7 @@
           <w:color w:val="000000" w:themeColor="text1"/>
           <w:szCs w:val="26"/>
         </w:rPr>
-        <w:t>визуализировать полученную</w:t>
+        <w:t xml:space="preserve"> модель.</w:t>
       </w:r>
       <w:r>
         <w:rPr>
@@ -2703,7 +5250,7 @@
           <w:color w:val="000000" w:themeColor="text1"/>
           <w:szCs w:val="26"/>
         </w:rPr>
-        <w:t xml:space="preserve"> модель.</w:t>
+        <w:t xml:space="preserve"> Данный прототип должен удовлетворять большинств</w:t>
       </w:r>
       <w:r>
         <w:rPr>
@@ -2711,10 +5258,8 @@
           <w:color w:val="000000" w:themeColor="text1"/>
           <w:szCs w:val="26"/>
         </w:rPr>
-        <w:t xml:space="preserve"> Данный прототип должен удовлетворять большинству требований, обозначенных выше.</w:t>
-      </w:r>
-      <w:bookmarkStart w:id="10" w:name="_GoBack"/>
-      <w:bookmarkEnd w:id="10"/>
+        <w:t>у требований, обозначенных выше, подчеркивая направленность системы на помощь художникам в сокращении рутинной работы, нежели исключение их из процесса создания модели.</w:t>
+      </w:r>
     </w:p>
     <w:p>
       <w:pPr>
@@ -2877,7 +5422,7 @@
           <w:sz w:val="28"/>
           <w:szCs w:val="26"/>
         </w:rPr>
-        <w:t xml:space="preserve">пционально, реализовать модуль визуализации трехмерных сцен. Сюда входит отображение с помощью API графического ускорителя примитивов в перспективной проекции, система навигации, с которой можно изменять положение «камеры» и угол обзора, а также система наложения цвета или текстур к модели </w:t>
+        <w:t>пционально, реализовать модуль визуализации трехмерных сцен</w:t>
       </w:r>
       <w:r>
         <w:rPr>
@@ -2886,7 +5431,7 @@
           <w:sz w:val="28"/>
           <w:szCs w:val="26"/>
         </w:rPr>
-        <w:t>(в</w:t>
+        <w:t xml:space="preserve"> (используя графические </w:t>
       </w:r>
       <w:r>
         <w:rPr>
@@ -2894,8 +5439,9 @@
           <w:color w:val="000000" w:themeColor="text1"/>
           <w:sz w:val="28"/>
           <w:szCs w:val="26"/>
-        </w:rPr>
-        <w:t>озможно также добавить настраиваемое освещение и просчет отбрасываемых теней</w:t>
+          <w:lang w:val="en-US"/>
+        </w:rPr>
+        <w:t>API</w:t>
       </w:r>
       <w:r>
         <w:rPr>
@@ -2904,7 +5450,7 @@
           <w:sz w:val="28"/>
           <w:szCs w:val="26"/>
         </w:rPr>
-        <w:t>),</w:t>
+        <w:t xml:space="preserve"> </w:t>
       </w:r>
       <w:r>
         <w:rPr>
@@ -2912,8 +5458,84 @@
           <w:color w:val="000000" w:themeColor="text1"/>
           <w:sz w:val="28"/>
           <w:szCs w:val="26"/>
-        </w:rPr>
-        <w:t xml:space="preserve"> альтернативно можно использовать для визуализации сторонние решения,</w:t>
+          <w:lang w:val="en-US"/>
+        </w:rPr>
+        <w:t>OpenGL</w:t>
+      </w:r>
+      <w:r>
+        <w:rPr>
+          <w:rFonts w:ascii="Times New Roman" w:eastAsiaTheme="majorEastAsia" w:hAnsi="Times New Roman" w:cstheme="majorBidi"/>
+          <w:color w:val="000000" w:themeColor="text1"/>
+          <w:sz w:val="28"/>
+          <w:szCs w:val="26"/>
+        </w:rPr>
+        <w:t xml:space="preserve"> </w:t>
+      </w:r>
+      <w:r>
+        <w:rPr>
+          <w:rFonts w:ascii="Times New Roman" w:eastAsiaTheme="majorEastAsia" w:hAnsi="Times New Roman" w:cstheme="majorBidi"/>
+          <w:color w:val="000000" w:themeColor="text1"/>
+          <w:sz w:val="28"/>
+          <w:szCs w:val="26"/>
+        </w:rPr>
+        <w:t xml:space="preserve">или </w:t>
+      </w:r>
+      <w:proofErr w:type="spellStart"/>
+      <w:r>
+        <w:rPr>
+          <w:rFonts w:ascii="Times New Roman" w:eastAsiaTheme="majorEastAsia" w:hAnsi="Times New Roman" w:cstheme="majorBidi"/>
+          <w:color w:val="000000" w:themeColor="text1"/>
+          <w:sz w:val="28"/>
+          <w:szCs w:val="26"/>
+          <w:lang w:val="en-US"/>
+        </w:rPr>
+        <w:t>Vulkan</w:t>
+      </w:r>
+      <w:proofErr w:type="spellEnd"/>
+      <w:r>
+        <w:rPr>
+          <w:rFonts w:ascii="Times New Roman" w:eastAsiaTheme="majorEastAsia" w:hAnsi="Times New Roman" w:cstheme="majorBidi"/>
+          <w:color w:val="000000" w:themeColor="text1"/>
+          <w:sz w:val="28"/>
+          <w:szCs w:val="26"/>
+        </w:rPr>
+        <w:t>)</w:t>
+      </w:r>
+      <w:r>
+        <w:rPr>
+          <w:rFonts w:ascii="Times New Roman" w:eastAsiaTheme="majorEastAsia" w:hAnsi="Times New Roman" w:cstheme="majorBidi"/>
+          <w:color w:val="000000" w:themeColor="text1"/>
+          <w:sz w:val="28"/>
+          <w:szCs w:val="26"/>
+        </w:rPr>
+        <w:t xml:space="preserve">. Сюда входит отображение с помощью API графического ускорителя примитивов в перспективной проекции, система навигации, с которой можно изменять положение «камеры» и угол обзора, а также система наложения цвета или текстур к модели </w:t>
+      </w:r>
+      <w:r>
+        <w:rPr>
+          <w:rFonts w:ascii="Times New Roman" w:eastAsiaTheme="majorEastAsia" w:hAnsi="Times New Roman" w:cstheme="majorBidi"/>
+          <w:color w:val="000000" w:themeColor="text1"/>
+          <w:sz w:val="28"/>
+          <w:szCs w:val="26"/>
+        </w:rPr>
+        <w:t>(в</w:t>
+      </w:r>
+      <w:r>
+        <w:rPr>
+          <w:rFonts w:ascii="Times New Roman" w:eastAsiaTheme="majorEastAsia" w:hAnsi="Times New Roman" w:cstheme="majorBidi"/>
+          <w:color w:val="000000" w:themeColor="text1"/>
+          <w:sz w:val="28"/>
+          <w:szCs w:val="26"/>
+        </w:rPr>
+        <w:t>озможно также добавить настраиваемое освещение и просчет отбрасываемых теней</w:t>
+      </w:r>
+      <w:r>
+        <w:rPr>
+          <w:rFonts w:ascii="Times New Roman" w:eastAsiaTheme="majorEastAsia" w:hAnsi="Times New Roman" w:cstheme="majorBidi"/>
+          <w:color w:val="000000" w:themeColor="text1"/>
+          <w:sz w:val="28"/>
+          <w:szCs w:val="26"/>
+        </w:rPr>
+        <w:t>), альтернативно можно использовать для визуализации сторонние решения,</w:t>
       </w:r>
     </w:p>
     <w:p>
@@ -3021,16 +5643,7 @@
           <w:sz w:val="28"/>
           <w:szCs w:val="26"/>
         </w:rPr>
-        <w:t>и</w:t>
-      </w:r>
-      <w:r>
-        <w:rPr>
-          <w:rFonts w:ascii="Times New Roman" w:eastAsiaTheme="majorEastAsia" w:hAnsi="Times New Roman" w:cstheme="majorBidi"/>
-          <w:color w:val="000000" w:themeColor="text1"/>
-          <w:sz w:val="28"/>
-          <w:szCs w:val="26"/>
-        </w:rPr>
-        <w:t xml:space="preserve">нтегрировать другие модули в графический интерфейс, в котором пользователь сможет </w:t>
+        <w:t xml:space="preserve">интегрировать другие модули в графический интерфейс, в котором пользователь сможет </w:t>
       </w:r>
       <w:r>
         <w:rPr>
@@ -3226,10 +5839,7 @@
         <w:t>основные технологии и методы</w:t>
       </w:r>
       <w:r>
-        <w:t xml:space="preserve"> </w:t>
-      </w:r>
-      <w:r>
-        <w:t>разработки</w:t>
+        <w:t xml:space="preserve"> разработки</w:t>
       </w:r>
       <w:r>
         <w:t>.</w:t>
@@ -3460,7 +6070,7 @@
           <w:rPr>
             <w:noProof/>
           </w:rPr>
-          <w:t>12</w:t>
+          <w:t>14</w:t>
         </w:r>
         <w:r>
           <w:fldChar w:fldCharType="end"/>
@@ -3959,6 +6569,119 @@
     </w:lvl>
   </w:abstractNum>
   <w:abstractNum w:abstractNumId="5" w15:restartNumberingAfterBreak="0">
+    <w:nsid w:val="1EC22C18"/>
+    <w:multiLevelType w:val="hybridMultilevel"/>
+    <w:tmpl w:val="9454E820"/>
+    <w:lvl w:ilvl="0" w:tplc="67BC0444">
+      <w:start w:val="1"/>
+      <w:numFmt w:val="bullet"/>
+      <w:lvlText w:val=""/>
+      <w:lvlJc w:val="left"/>
+      <w:pPr>
+        <w:ind w:left="720" w:hanging="360"/>
+      </w:pPr>
+      <w:rPr>
+        <w:rFonts w:ascii="Symbol" w:hAnsi="Symbol" w:hint="default"/>
+      </w:rPr>
+    </w:lvl>
+    <w:lvl w:ilvl="1" w:tplc="04190003" w:tentative="1">
+      <w:start w:val="1"/>
+      <w:numFmt w:val="bullet"/>
+      <w:lvlText w:val="o"/>
+      <w:lvlJc w:val="left"/>
+      <w:pPr>
+        <w:ind w:left="1440" w:hanging="360"/>
+      </w:pPr>
+      <w:rPr>
+        <w:rFonts w:ascii="Courier New" w:hAnsi="Courier New" w:cs="Courier New" w:hint="default"/>
+      </w:rPr>
+    </w:lvl>
+    <w:lvl w:ilvl="2" w:tplc="04190005" w:tentative="1">
+      <w:start w:val="1"/>
+      <w:numFmt w:val="bullet"/>
+      <w:lvlText w:val=""/>
+      <w:lvlJc w:val="left"/>
+      <w:pPr>
+        <w:ind w:left="2160" w:hanging="360"/>
+      </w:pPr>
+      <w:rPr>
+        <w:rFonts w:ascii="Wingdings" w:hAnsi="Wingdings" w:hint="default"/>
+      </w:rPr>
+    </w:lvl>
+    <w:lvl w:ilvl="3" w:tplc="04190001" w:tentative="1">
+      <w:start w:val="1"/>
+      <w:numFmt w:val="bullet"/>
+      <w:lvlText w:val=""/>
+      <w:lvlJc w:val="left"/>
+      <w:pPr>
+        <w:ind w:left="2880" w:hanging="360"/>
+      </w:pPr>
+      <w:rPr>
+        <w:rFonts w:ascii="Symbol" w:hAnsi="Symbol" w:hint="default"/>
+      </w:rPr>
+    </w:lvl>
+    <w:lvl w:ilvl="4" w:tplc="04190003" w:tentative="1">
+      <w:start w:val="1"/>
+      <w:numFmt w:val="bullet"/>
+      <w:lvlText w:val="o"/>
+      <w:lvlJc w:val="left"/>
+      <w:pPr>
+        <w:ind w:left="3600" w:hanging="360"/>
+      </w:pPr>
+      <w:rPr>
+        <w:rFonts w:ascii="Courier New" w:hAnsi="Courier New" w:cs="Courier New" w:hint="default"/>
+      </w:rPr>
+    </w:lvl>
+    <w:lvl w:ilvl="5" w:tplc="04190005" w:tentative="1">
+      <w:start w:val="1"/>
+      <w:numFmt w:val="bullet"/>
+      <w:lvlText w:val=""/>
+      <w:lvlJc w:val="left"/>
+      <w:pPr>
+        <w:ind w:left="4320" w:hanging="360"/>
+      </w:pPr>
+      <w:rPr>
+        <w:rFonts w:ascii="Wingdings" w:hAnsi="Wingdings" w:hint="default"/>
+      </w:rPr>
+    </w:lvl>
+    <w:lvl w:ilvl="6" w:tplc="04190001" w:tentative="1">
+      <w:start w:val="1"/>
+      <w:numFmt w:val="bullet"/>
+      <w:lvlText w:val=""/>
+      <w:lvlJc w:val="left"/>
+      <w:pPr>
+        <w:ind w:left="5040" w:hanging="360"/>
+      </w:pPr>
+      <w:rPr>
+        <w:rFonts w:ascii="Symbol" w:hAnsi="Symbol" w:hint="default"/>
+      </w:rPr>
+    </w:lvl>
+    <w:lvl w:ilvl="7" w:tplc="04190003" w:tentative="1">
+      <w:start w:val="1"/>
+      <w:numFmt w:val="bullet"/>
+      <w:lvlText w:val="o"/>
+      <w:lvlJc w:val="left"/>
+      <w:pPr>
+        <w:ind w:left="5760" w:hanging="360"/>
+      </w:pPr>
+      <w:rPr>
+        <w:rFonts w:ascii="Courier New" w:hAnsi="Courier New" w:cs="Courier New" w:hint="default"/>
+      </w:rPr>
+    </w:lvl>
+    <w:lvl w:ilvl="8" w:tplc="04190005" w:tentative="1">
+      <w:start w:val="1"/>
+      <w:numFmt w:val="bullet"/>
+      <w:lvlText w:val=""/>
+      <w:lvlJc w:val="left"/>
+      <w:pPr>
+        <w:ind w:left="6480" w:hanging="360"/>
+      </w:pPr>
+      <w:rPr>
+        <w:rFonts w:ascii="Wingdings" w:hAnsi="Wingdings" w:hint="default"/>
+      </w:rPr>
+    </w:lvl>
+  </w:abstractNum>
+  <w:abstractNum w:abstractNumId="6" w15:restartNumberingAfterBreak="0">
     <w:nsid w:val="201D2276"/>
     <w:multiLevelType w:val="multilevel"/>
     <w:tmpl w:val="F5927006"/>
@@ -4044,7 +6767,7 @@
       </w:pPr>
     </w:lvl>
   </w:abstractNum>
-  <w:abstractNum w:abstractNumId="6" w15:restartNumberingAfterBreak="0">
+  <w:abstractNum w:abstractNumId="7" w15:restartNumberingAfterBreak="0">
     <w:nsid w:val="2A496310"/>
     <w:multiLevelType w:val="multilevel"/>
     <w:tmpl w:val="F5927006"/>
@@ -4130,7 +6853,7 @@
       </w:pPr>
     </w:lvl>
   </w:abstractNum>
-  <w:abstractNum w:abstractNumId="7" w15:restartNumberingAfterBreak="0">
+  <w:abstractNum w:abstractNumId="8" w15:restartNumberingAfterBreak="0">
     <w:nsid w:val="2CCC45C7"/>
     <w:multiLevelType w:val="multilevel"/>
     <w:tmpl w:val="F5927006"/>
@@ -4216,7 +6939,7 @@
       </w:pPr>
     </w:lvl>
   </w:abstractNum>
-  <w:abstractNum w:abstractNumId="8" w15:restartNumberingAfterBreak="0">
+  <w:abstractNum w:abstractNumId="9" w15:restartNumberingAfterBreak="0">
     <w:nsid w:val="2ECE419A"/>
     <w:multiLevelType w:val="hybridMultilevel"/>
     <w:tmpl w:val="FA1831FA"/>
@@ -4302,7 +7025,7 @@
       </w:pPr>
     </w:lvl>
   </w:abstractNum>
-  <w:abstractNum w:abstractNumId="9" w15:restartNumberingAfterBreak="0">
+  <w:abstractNum w:abstractNumId="10" w15:restartNumberingAfterBreak="0">
     <w:nsid w:val="2F3F3F73"/>
     <w:multiLevelType w:val="multilevel"/>
     <w:tmpl w:val="F5927006"/>
@@ -4388,7 +7111,7 @@
       </w:pPr>
     </w:lvl>
   </w:abstractNum>
-  <w:abstractNum w:abstractNumId="10" w15:restartNumberingAfterBreak="0">
+  <w:abstractNum w:abstractNumId="11" w15:restartNumberingAfterBreak="0">
     <w:nsid w:val="347D695F"/>
     <w:multiLevelType w:val="multilevel"/>
     <w:tmpl w:val="F5927006"/>
@@ -4474,7 +7197,120 @@
       </w:pPr>
     </w:lvl>
   </w:abstractNum>
-  <w:abstractNum w:abstractNumId="11" w15:restartNumberingAfterBreak="0">
+  <w:abstractNum w:abstractNumId="12" w15:restartNumberingAfterBreak="0">
+    <w:nsid w:val="39AA799E"/>
+    <w:multiLevelType w:val="hybridMultilevel"/>
+    <w:tmpl w:val="D4509892"/>
+    <w:lvl w:ilvl="0" w:tplc="67BC0444">
+      <w:start w:val="1"/>
+      <w:numFmt w:val="bullet"/>
+      <w:lvlText w:val=""/>
+      <w:lvlJc w:val="left"/>
+      <w:pPr>
+        <w:ind w:left="1440" w:hanging="360"/>
+      </w:pPr>
+      <w:rPr>
+        <w:rFonts w:ascii="Symbol" w:hAnsi="Symbol" w:hint="default"/>
+      </w:rPr>
+    </w:lvl>
+    <w:lvl w:ilvl="1" w:tplc="04190003" w:tentative="1">
+      <w:start w:val="1"/>
+      <w:numFmt w:val="bullet"/>
+      <w:lvlText w:val="o"/>
+      <w:lvlJc w:val="left"/>
+      <w:pPr>
+        <w:ind w:left="2160" w:hanging="360"/>
+      </w:pPr>
+      <w:rPr>
+        <w:rFonts w:ascii="Courier New" w:hAnsi="Courier New" w:cs="Courier New" w:hint="default"/>
+      </w:rPr>
+    </w:lvl>
+    <w:lvl w:ilvl="2" w:tplc="04190005" w:tentative="1">
+      <w:start w:val="1"/>
+      <w:numFmt w:val="bullet"/>
+      <w:lvlText w:val=""/>
+      <w:lvlJc w:val="left"/>
+      <w:pPr>
+        <w:ind w:left="2880" w:hanging="360"/>
+      </w:pPr>
+      <w:rPr>
+        <w:rFonts w:ascii="Wingdings" w:hAnsi="Wingdings" w:hint="default"/>
+      </w:rPr>
+    </w:lvl>
+    <w:lvl w:ilvl="3" w:tplc="04190001" w:tentative="1">
+      <w:start w:val="1"/>
+      <w:numFmt w:val="bullet"/>
+      <w:lvlText w:val=""/>
+      <w:lvlJc w:val="left"/>
+      <w:pPr>
+        <w:ind w:left="3600" w:hanging="360"/>
+      </w:pPr>
+      <w:rPr>
+        <w:rFonts w:ascii="Symbol" w:hAnsi="Symbol" w:hint="default"/>
+      </w:rPr>
+    </w:lvl>
+    <w:lvl w:ilvl="4" w:tplc="04190003" w:tentative="1">
+      <w:start w:val="1"/>
+      <w:numFmt w:val="bullet"/>
+      <w:lvlText w:val="o"/>
+      <w:lvlJc w:val="left"/>
+      <w:pPr>
+        <w:ind w:left="4320" w:hanging="360"/>
+      </w:pPr>
+      <w:rPr>
+        <w:rFonts w:ascii="Courier New" w:hAnsi="Courier New" w:cs="Courier New" w:hint="default"/>
+      </w:rPr>
+    </w:lvl>
+    <w:lvl w:ilvl="5" w:tplc="04190005" w:tentative="1">
+      <w:start w:val="1"/>
+      <w:numFmt w:val="bullet"/>
+      <w:lvlText w:val=""/>
+      <w:lvlJc w:val="left"/>
+      <w:pPr>
+        <w:ind w:left="5040" w:hanging="360"/>
+      </w:pPr>
+      <w:rPr>
+        <w:rFonts w:ascii="Wingdings" w:hAnsi="Wingdings" w:hint="default"/>
+      </w:rPr>
+    </w:lvl>
+    <w:lvl w:ilvl="6" w:tplc="04190001" w:tentative="1">
+      <w:start w:val="1"/>
+      <w:numFmt w:val="bullet"/>
+      <w:lvlText w:val=""/>
+      <w:lvlJc w:val="left"/>
+      <w:pPr>
+        <w:ind w:left="5760" w:hanging="360"/>
+      </w:pPr>
+      <w:rPr>
+        <w:rFonts w:ascii="Symbol" w:hAnsi="Symbol" w:hint="default"/>
+      </w:rPr>
+    </w:lvl>
+    <w:lvl w:ilvl="7" w:tplc="04190003" w:tentative="1">
+      <w:start w:val="1"/>
+      <w:numFmt w:val="bullet"/>
+      <w:lvlText w:val="o"/>
+      <w:lvlJc w:val="left"/>
+      <w:pPr>
+        <w:ind w:left="6480" w:hanging="360"/>
+      </w:pPr>
+      <w:rPr>
+        <w:rFonts w:ascii="Courier New" w:hAnsi="Courier New" w:cs="Courier New" w:hint="default"/>
+      </w:rPr>
+    </w:lvl>
+    <w:lvl w:ilvl="8" w:tplc="04190005" w:tentative="1">
+      <w:start w:val="1"/>
+      <w:numFmt w:val="bullet"/>
+      <w:lvlText w:val=""/>
+      <w:lvlJc w:val="left"/>
+      <w:pPr>
+        <w:ind w:left="7200" w:hanging="360"/>
+      </w:pPr>
+      <w:rPr>
+        <w:rFonts w:ascii="Wingdings" w:hAnsi="Wingdings" w:hint="default"/>
+      </w:rPr>
+    </w:lvl>
+  </w:abstractNum>
+  <w:abstractNum w:abstractNumId="13" w15:restartNumberingAfterBreak="0">
     <w:nsid w:val="3FC94521"/>
     <w:multiLevelType w:val="multilevel"/>
     <w:tmpl w:val="F5927006"/>
@@ -4560,7 +7396,7 @@
       </w:pPr>
     </w:lvl>
   </w:abstractNum>
-  <w:abstractNum w:abstractNumId="12" w15:restartNumberingAfterBreak="0">
+  <w:abstractNum w:abstractNumId="14" w15:restartNumberingAfterBreak="0">
     <w:nsid w:val="43677B01"/>
     <w:multiLevelType w:val="multilevel"/>
     <w:tmpl w:val="F5927006"/>
@@ -4646,7 +7482,7 @@
       </w:pPr>
     </w:lvl>
   </w:abstractNum>
-  <w:abstractNum w:abstractNumId="13" w15:restartNumberingAfterBreak="0">
+  <w:abstractNum w:abstractNumId="15" w15:restartNumberingAfterBreak="0">
     <w:nsid w:val="47072BB3"/>
     <w:multiLevelType w:val="multilevel"/>
     <w:tmpl w:val="F5927006"/>
@@ -4732,7 +7568,7 @@
       </w:pPr>
     </w:lvl>
   </w:abstractNum>
-  <w:abstractNum w:abstractNumId="14" w15:restartNumberingAfterBreak="0">
+  <w:abstractNum w:abstractNumId="16" w15:restartNumberingAfterBreak="0">
     <w:nsid w:val="49853EAE"/>
     <w:multiLevelType w:val="hybridMultilevel"/>
     <w:tmpl w:val="65F0150A"/>
@@ -4821,7 +7657,7 @@
       </w:pPr>
     </w:lvl>
   </w:abstractNum>
-  <w:abstractNum w:abstractNumId="15" w15:restartNumberingAfterBreak="0">
+  <w:abstractNum w:abstractNumId="17" w15:restartNumberingAfterBreak="0">
     <w:nsid w:val="49F324CF"/>
     <w:multiLevelType w:val="hybridMultilevel"/>
     <w:tmpl w:val="9FCC05B2"/>
@@ -4907,7 +7743,7 @@
       </w:pPr>
     </w:lvl>
   </w:abstractNum>
-  <w:abstractNum w:abstractNumId="16" w15:restartNumberingAfterBreak="0">
+  <w:abstractNum w:abstractNumId="18" w15:restartNumberingAfterBreak="0">
     <w:nsid w:val="594563D3"/>
     <w:multiLevelType w:val="multilevel"/>
     <w:tmpl w:val="F5927006"/>
@@ -4993,7 +7829,7 @@
       </w:pPr>
     </w:lvl>
   </w:abstractNum>
-  <w:abstractNum w:abstractNumId="17" w15:restartNumberingAfterBreak="0">
+  <w:abstractNum w:abstractNumId="19" w15:restartNumberingAfterBreak="0">
     <w:nsid w:val="5B2D03D1"/>
     <w:multiLevelType w:val="hybridMultilevel"/>
     <w:tmpl w:val="A8E28B68"/>
@@ -5106,7 +7942,7 @@
       </w:rPr>
     </w:lvl>
   </w:abstractNum>
-  <w:abstractNum w:abstractNumId="18" w15:restartNumberingAfterBreak="0">
+  <w:abstractNum w:abstractNumId="20" w15:restartNumberingAfterBreak="0">
     <w:nsid w:val="657D4127"/>
     <w:multiLevelType w:val="multilevel"/>
     <w:tmpl w:val="F5927006"/>
@@ -5192,7 +8028,7 @@
       </w:pPr>
     </w:lvl>
   </w:abstractNum>
-  <w:abstractNum w:abstractNumId="19" w15:restartNumberingAfterBreak="0">
+  <w:abstractNum w:abstractNumId="21" w15:restartNumberingAfterBreak="0">
     <w:nsid w:val="65D4394F"/>
     <w:multiLevelType w:val="multilevel"/>
     <w:tmpl w:val="F5927006"/>
@@ -5278,7 +8114,7 @@
       </w:pPr>
     </w:lvl>
   </w:abstractNum>
-  <w:abstractNum w:abstractNumId="20" w15:restartNumberingAfterBreak="0">
+  <w:abstractNum w:abstractNumId="22" w15:restartNumberingAfterBreak="0">
     <w:nsid w:val="670E4499"/>
     <w:multiLevelType w:val="multilevel"/>
     <w:tmpl w:val="A628D3C8"/>
@@ -5427,7 +8263,7 @@
       </w:rPr>
     </w:lvl>
   </w:abstractNum>
-  <w:abstractNum w:abstractNumId="21" w15:restartNumberingAfterBreak="0">
+  <w:abstractNum w:abstractNumId="23" w15:restartNumberingAfterBreak="0">
     <w:nsid w:val="673E731D"/>
     <w:multiLevelType w:val="multilevel"/>
     <w:tmpl w:val="F5927006"/>
@@ -5513,7 +8349,7 @@
       </w:pPr>
     </w:lvl>
   </w:abstractNum>
-  <w:abstractNum w:abstractNumId="22" w15:restartNumberingAfterBreak="0">
+  <w:abstractNum w:abstractNumId="24" w15:restartNumberingAfterBreak="0">
     <w:nsid w:val="6C721BBE"/>
     <w:multiLevelType w:val="multilevel"/>
     <w:tmpl w:val="F5927006"/>
@@ -5599,7 +8435,120 @@
       </w:pPr>
     </w:lvl>
   </w:abstractNum>
-  <w:abstractNum w:abstractNumId="23" w15:restartNumberingAfterBreak="0">
+  <w:abstractNum w:abstractNumId="25" w15:restartNumberingAfterBreak="0">
+    <w:nsid w:val="70DC6F97"/>
+    <w:multiLevelType w:val="hybridMultilevel"/>
+    <w:tmpl w:val="67A22BC4"/>
+    <w:lvl w:ilvl="0" w:tplc="67BC0444">
+      <w:start w:val="1"/>
+      <w:numFmt w:val="bullet"/>
+      <w:lvlText w:val=""/>
+      <w:lvlJc w:val="left"/>
+      <w:pPr>
+        <w:ind w:left="720" w:hanging="360"/>
+      </w:pPr>
+      <w:rPr>
+        <w:rFonts w:ascii="Symbol" w:hAnsi="Symbol" w:hint="default"/>
+      </w:rPr>
+    </w:lvl>
+    <w:lvl w:ilvl="1" w:tplc="04190003" w:tentative="1">
+      <w:start w:val="1"/>
+      <w:numFmt w:val="bullet"/>
+      <w:lvlText w:val="o"/>
+      <w:lvlJc w:val="left"/>
+      <w:pPr>
+        <w:ind w:left="1440" w:hanging="360"/>
+      </w:pPr>
+      <w:rPr>
+        <w:rFonts w:ascii="Courier New" w:hAnsi="Courier New" w:cs="Courier New" w:hint="default"/>
+      </w:rPr>
+    </w:lvl>
+    <w:lvl w:ilvl="2" w:tplc="04190005" w:tentative="1">
+      <w:start w:val="1"/>
+      <w:numFmt w:val="bullet"/>
+      <w:lvlText w:val=""/>
+      <w:lvlJc w:val="left"/>
+      <w:pPr>
+        <w:ind w:left="2160" w:hanging="360"/>
+      </w:pPr>
+      <w:rPr>
+        <w:rFonts w:ascii="Wingdings" w:hAnsi="Wingdings" w:hint="default"/>
+      </w:rPr>
+    </w:lvl>
+    <w:lvl w:ilvl="3" w:tplc="04190001" w:tentative="1">
+      <w:start w:val="1"/>
+      <w:numFmt w:val="bullet"/>
+      <w:lvlText w:val=""/>
+      <w:lvlJc w:val="left"/>
+      <w:pPr>
+        <w:ind w:left="2880" w:hanging="360"/>
+      </w:pPr>
+      <w:rPr>
+        <w:rFonts w:ascii="Symbol" w:hAnsi="Symbol" w:hint="default"/>
+      </w:rPr>
+    </w:lvl>
+    <w:lvl w:ilvl="4" w:tplc="04190003" w:tentative="1">
+      <w:start w:val="1"/>
+      <w:numFmt w:val="bullet"/>
+      <w:lvlText w:val="o"/>
+      <w:lvlJc w:val="left"/>
+      <w:pPr>
+        <w:ind w:left="3600" w:hanging="360"/>
+      </w:pPr>
+      <w:rPr>
+        <w:rFonts w:ascii="Courier New" w:hAnsi="Courier New" w:cs="Courier New" w:hint="default"/>
+      </w:rPr>
+    </w:lvl>
+    <w:lvl w:ilvl="5" w:tplc="04190005" w:tentative="1">
+      <w:start w:val="1"/>
+      <w:numFmt w:val="bullet"/>
+      <w:lvlText w:val=""/>
+      <w:lvlJc w:val="left"/>
+      <w:pPr>
+        <w:ind w:left="4320" w:hanging="360"/>
+      </w:pPr>
+      <w:rPr>
+        <w:rFonts w:ascii="Wingdings" w:hAnsi="Wingdings" w:hint="default"/>
+      </w:rPr>
+    </w:lvl>
+    <w:lvl w:ilvl="6" w:tplc="04190001" w:tentative="1">
+      <w:start w:val="1"/>
+      <w:numFmt w:val="bullet"/>
+      <w:lvlText w:val=""/>
+      <w:lvlJc w:val="left"/>
+      <w:pPr>
+        <w:ind w:left="5040" w:hanging="360"/>
+      </w:pPr>
+      <w:rPr>
+        <w:rFonts w:ascii="Symbol" w:hAnsi="Symbol" w:hint="default"/>
+      </w:rPr>
+    </w:lvl>
+    <w:lvl w:ilvl="7" w:tplc="04190003" w:tentative="1">
+      <w:start w:val="1"/>
+      <w:numFmt w:val="bullet"/>
+      <w:lvlText w:val="o"/>
+      <w:lvlJc w:val="left"/>
+      <w:pPr>
+        <w:ind w:left="5760" w:hanging="360"/>
+      </w:pPr>
+      <w:rPr>
+        <w:rFonts w:ascii="Courier New" w:hAnsi="Courier New" w:cs="Courier New" w:hint="default"/>
+      </w:rPr>
+    </w:lvl>
+    <w:lvl w:ilvl="8" w:tplc="04190005" w:tentative="1">
+      <w:start w:val="1"/>
+      <w:numFmt w:val="bullet"/>
+      <w:lvlText w:val=""/>
+      <w:lvlJc w:val="left"/>
+      <w:pPr>
+        <w:ind w:left="6480" w:hanging="360"/>
+      </w:pPr>
+      <w:rPr>
+        <w:rFonts w:ascii="Wingdings" w:hAnsi="Wingdings" w:hint="default"/>
+      </w:rPr>
+    </w:lvl>
+  </w:abstractNum>
+  <w:abstractNum w:abstractNumId="26" w15:restartNumberingAfterBreak="0">
     <w:nsid w:val="75051389"/>
     <w:multiLevelType w:val="multilevel"/>
     <w:tmpl w:val="F5927006"/>
@@ -5685,7 +8634,7 @@
       </w:pPr>
     </w:lvl>
   </w:abstractNum>
-  <w:abstractNum w:abstractNumId="24" w15:restartNumberingAfterBreak="0">
+  <w:abstractNum w:abstractNumId="27" w15:restartNumberingAfterBreak="0">
     <w:nsid w:val="77704CAD"/>
     <w:multiLevelType w:val="hybridMultilevel"/>
     <w:tmpl w:val="A34AEB8C"/>
@@ -5771,7 +8720,7 @@
       </w:pPr>
     </w:lvl>
   </w:abstractNum>
-  <w:abstractNum w:abstractNumId="25" w15:restartNumberingAfterBreak="0">
+  <w:abstractNum w:abstractNumId="28" w15:restartNumberingAfterBreak="0">
     <w:nsid w:val="77AC517B"/>
     <w:multiLevelType w:val="hybridMultilevel"/>
     <w:tmpl w:val="D10097F2"/>
@@ -5884,7 +8833,7 @@
       </w:rPr>
     </w:lvl>
   </w:abstractNum>
-  <w:abstractNum w:abstractNumId="26" w15:restartNumberingAfterBreak="0">
+  <w:abstractNum w:abstractNumId="29" w15:restartNumberingAfterBreak="0">
     <w:nsid w:val="78791498"/>
     <w:multiLevelType w:val="multilevel"/>
     <w:tmpl w:val="F5927006"/>
@@ -5970,7 +8919,7 @@
       </w:pPr>
     </w:lvl>
   </w:abstractNum>
-  <w:abstractNum w:abstractNumId="27" w15:restartNumberingAfterBreak="0">
+  <w:abstractNum w:abstractNumId="30" w15:restartNumberingAfterBreak="0">
     <w:nsid w:val="7A9C0211"/>
     <w:multiLevelType w:val="hybridMultilevel"/>
     <w:tmpl w:val="00B43920"/>
@@ -6056,7 +9005,7 @@
       </w:pPr>
     </w:lvl>
   </w:abstractNum>
-  <w:abstractNum w:abstractNumId="28" w15:restartNumberingAfterBreak="0">
+  <w:abstractNum w:abstractNumId="31" w15:restartNumberingAfterBreak="0">
     <w:nsid w:val="7D707393"/>
     <w:multiLevelType w:val="multilevel"/>
     <w:tmpl w:val="F5927006"/>
@@ -6143,91 +9092,100 @@
     </w:lvl>
   </w:abstractNum>
   <w:num w:numId="1">
-    <w:abstractNumId w:val="18"/>
+    <w:abstractNumId w:val="20"/>
   </w:num>
   <w:num w:numId="2">
-    <w:abstractNumId w:val="17"/>
+    <w:abstractNumId w:val="19"/>
   </w:num>
   <w:num w:numId="3">
     <w:abstractNumId w:val="2"/>
   </w:num>
   <w:num w:numId="4">
-    <w:abstractNumId w:val="20"/>
+    <w:abstractNumId w:val="22"/>
   </w:num>
   <w:num w:numId="5">
-    <w:abstractNumId w:val="25"/>
+    <w:abstractNumId w:val="28"/>
   </w:num>
   <w:num w:numId="6">
     <w:abstractNumId w:val="0"/>
   </w:num>
   <w:num w:numId="7">
-    <w:abstractNumId w:val="24"/>
+    <w:abstractNumId w:val="27"/>
   </w:num>
   <w:num w:numId="8">
-    <w:abstractNumId w:val="15"/>
+    <w:abstractNumId w:val="17"/>
   </w:num>
   <w:num w:numId="9">
-    <w:abstractNumId w:val="16"/>
+    <w:abstractNumId w:val="18"/>
   </w:num>
   <w:num w:numId="10">
-    <w:abstractNumId w:val="7"/>
+    <w:abstractNumId w:val="8"/>
   </w:num>
   <w:num w:numId="11">
-    <w:abstractNumId w:val="10"/>
+    <w:abstractNumId w:val="11"/>
   </w:num>
   <w:num w:numId="12">
-    <w:abstractNumId w:val="13"/>
+    <w:abstractNumId w:val="15"/>
   </w:num>
   <w:num w:numId="13">
     <w:abstractNumId w:val="3"/>
   </w:num>
   <w:num w:numId="14">
+    <w:abstractNumId w:val="29"/>
+  </w:num>
+  <w:num w:numId="15">
+    <w:abstractNumId w:val="24"/>
+  </w:num>
+  <w:num w:numId="16">
+    <w:abstractNumId w:val="31"/>
+  </w:num>
+  <w:num w:numId="17">
     <w:abstractNumId w:val="26"/>
   </w:num>
-  <w:num w:numId="15">
-    <w:abstractNumId w:val="22"/>
-  </w:num>
-  <w:num w:numId="16">
-    <w:abstractNumId w:val="28"/>
-  </w:num>
-  <w:num w:numId="17">
-    <w:abstractNumId w:val="23"/>
-  </w:num>
   <w:num w:numId="18">
-    <w:abstractNumId w:val="12"/>
+    <w:abstractNumId w:val="14"/>
   </w:num>
   <w:num w:numId="19">
-    <w:abstractNumId w:val="9"/>
+    <w:abstractNumId w:val="10"/>
   </w:num>
   <w:num w:numId="20">
-    <w:abstractNumId w:val="19"/>
+    <w:abstractNumId w:val="21"/>
   </w:num>
   <w:num w:numId="21">
-    <w:abstractNumId w:val="11"/>
+    <w:abstractNumId w:val="13"/>
   </w:num>
   <w:num w:numId="22">
+    <w:abstractNumId w:val="7"/>
+  </w:num>
+  <w:num w:numId="23">
     <w:abstractNumId w:val="6"/>
   </w:num>
-  <w:num w:numId="23">
-    <w:abstractNumId w:val="5"/>
-  </w:num>
   <w:num w:numId="24">
-    <w:abstractNumId w:val="14"/>
+    <w:abstractNumId w:val="16"/>
   </w:num>
   <w:num w:numId="25">
-    <w:abstractNumId w:val="27"/>
+    <w:abstractNumId w:val="30"/>
   </w:num>
   <w:num w:numId="26">
-    <w:abstractNumId w:val="8"/>
+    <w:abstractNumId w:val="9"/>
   </w:num>
   <w:num w:numId="27">
     <w:abstractNumId w:val="4"/>
   </w:num>
   <w:num w:numId="28">
-    <w:abstractNumId w:val="21"/>
+    <w:abstractNumId w:val="23"/>
   </w:num>
   <w:num w:numId="29">
     <w:abstractNumId w:val="1"/>
+  </w:num>
+  <w:num w:numId="30">
+    <w:abstractNumId w:val="5"/>
+  </w:num>
+  <w:num w:numId="31">
+    <w:abstractNumId w:val="25"/>
+  </w:num>
+  <w:num w:numId="32">
+    <w:abstractNumId w:val="12"/>
   </w:num>
 </w:numbering>
 </file>
@@ -7456,7 +10414,7 @@
 </file>
 
 <file path=customXml/itemProps1.xml><?xml version="1.0" encoding="utf-8"?>
-<ds:datastoreItem xmlns:ds="http://schemas.openxmlformats.org/officeDocument/2006/customXml" ds:itemID="{611AA220-6F9A-4136-89D0-3F1B076A8F12}">
+<ds:datastoreItem xmlns:ds="http://schemas.openxmlformats.org/officeDocument/2006/customXml" ds:itemID="{FB200587-BDBD-4C17-86EB-2FD092AC2E7C}">
   <ds:schemaRefs>
     <ds:schemaRef ds:uri="http://schemas.openxmlformats.org/officeDocument/2006/bibliography"/>
   </ds:schemaRefs>

</xml_diff>

<commit_message>
NIR report is ready.
</commit_message>
<xml_diff>
--- a/nir-1-2019-report-from-template.docx
+++ b/nir-1-2019-report-from-template.docx
@@ -1238,28 +1238,15 @@
         <w:t>Дата:</w:t>
       </w:r>
     </w:p>
-    <w:p>
-      <w:pPr>
-        <w:spacing w:after="0" w:line="240" w:lineRule="auto"/>
-        <w:rPr>
-          <w:rFonts w:eastAsia="Times New Roman"/>
-          <w:sz w:val="20"/>
-          <w:szCs w:val="20"/>
-          <w:lang w:eastAsia="ru-RU"/>
-        </w:rPr>
-      </w:pPr>
-      <w:r>
-        <w:rPr>
-          <w:rFonts w:eastAsia="Times New Roman"/>
-          <w:sz w:val="20"/>
-          <w:szCs w:val="20"/>
-          <w:lang w:eastAsia="ru-RU"/>
-        </w:rPr>
-        <w:br w:type="page"/>
-      </w:r>
-    </w:p>
     <w:sdt>
       <w:sdtPr>
+        <w:rPr>
+          <w:rFonts w:eastAsia="Calibri" w:cs="Times New Roman"/>
+          <w:color w:val="auto"/>
+          <w:sz w:val="28"/>
+          <w:szCs w:val="22"/>
+          <w:lang w:eastAsia="en-US"/>
+        </w:rPr>
         <w:id w:val="1015887043"/>
         <w:docPartObj>
           <w:docPartGallery w:val="Table of Contents"/>
@@ -1268,13 +1255,8 @@
       </w:sdtPr>
       <w:sdtEndPr>
         <w:rPr>
-          <w:rFonts w:eastAsia="Calibri" w:cs="Times New Roman"/>
           <w:b/>
           <w:bCs/>
-          <w:color w:val="auto"/>
-          <w:sz w:val="28"/>
-          <w:szCs w:val="22"/>
-          <w:lang w:eastAsia="en-US"/>
         </w:rPr>
       </w:sdtEndPr>
       <w:sdtContent>
@@ -1301,9 +1283,9 @@
         <w:p>
           <w:pPr>
             <w:pStyle w:val="11"/>
-            <w:tabs>
-              <w:tab w:val="right" w:leader="dot" w:pos="10195"/>
-            </w:tabs>
+            <w:spacing w:line="420" w:lineRule="auto"/>
+            <w:ind w:left="0"/>
+            <w:contextualSpacing w:val="0"/>
             <w:rPr>
               <w:rFonts w:asciiTheme="minorHAnsi" w:eastAsiaTheme="minorEastAsia" w:hAnsiTheme="minorHAnsi" w:cstheme="minorBidi"/>
               <w:b w:val="0"/>
@@ -1313,18 +1295,28 @@
             </w:rPr>
           </w:pPr>
           <w:r>
+            <w:rPr>
+              <w:b w:val="0"/>
+            </w:rPr>
             <w:fldChar w:fldCharType="begin"/>
           </w:r>
           <w:r>
+            <w:rPr>
+              <w:b w:val="0"/>
+            </w:rPr>
             <w:instrText xml:space="preserve"> TOC \o "1-3" \h \z \u </w:instrText>
           </w:r>
           <w:r>
+            <w:rPr>
+              <w:b w:val="0"/>
+            </w:rPr>
             <w:fldChar w:fldCharType="separate"/>
           </w:r>
-          <w:hyperlink w:anchor="_Toc27956744" w:history="1">
+          <w:hyperlink w:anchor="_Toc28021182" w:history="1">
             <w:r>
               <w:rPr>
                 <w:rStyle w:val="af1"/>
+                <w:b w:val="0"/>
                 <w:noProof/>
               </w:rPr>
               <w:t>ВВЕДЕНИЕ</w:t>
@@ -1351,7 +1343,7 @@
                 <w:noProof/>
                 <w:webHidden/>
               </w:rPr>
-              <w:instrText xml:space="preserve"> PAGEREF _Toc27956744 \h </w:instrText>
+              <w:instrText xml:space="preserve"> PAGEREF _Toc28021182 \h </w:instrText>
             </w:r>
             <w:r>
               <w:rPr>
@@ -1389,9 +1381,9 @@
         <w:p>
           <w:pPr>
             <w:pStyle w:val="11"/>
-            <w:tabs>
-              <w:tab w:val="right" w:leader="dot" w:pos="10195"/>
-            </w:tabs>
+            <w:spacing w:line="420" w:lineRule="auto"/>
+            <w:ind w:left="0"/>
+            <w:contextualSpacing w:val="0"/>
             <w:rPr>
               <w:rFonts w:asciiTheme="minorHAnsi" w:eastAsiaTheme="minorEastAsia" w:hAnsiTheme="minorHAnsi" w:cstheme="minorBidi"/>
               <w:b w:val="0"/>
@@ -1400,10 +1392,11 @@
               <w:lang w:eastAsia="ru-RU"/>
             </w:rPr>
           </w:pPr>
-          <w:hyperlink w:anchor="_Toc27956745" w:history="1">
+          <w:hyperlink w:anchor="_Toc28021183" w:history="1">
             <w:r>
               <w:rPr>
                 <w:rStyle w:val="af1"/>
+                <w:b w:val="0"/>
                 <w:noProof/>
               </w:rPr>
               <w:t>1. АНАЛИЗ ПРЕДМЕТНОЙ ОБЛАСТИ</w:t>
@@ -1430,7 +1423,7 @@
                 <w:noProof/>
                 <w:webHidden/>
               </w:rPr>
-              <w:instrText xml:space="preserve"> PAGEREF _Toc27956745 \h </w:instrText>
+              <w:instrText xml:space="preserve"> PAGEREF _Toc28021183 \h </w:instrText>
             </w:r>
             <w:r>
               <w:rPr>
@@ -1471,6 +1464,8 @@
             <w:tabs>
               <w:tab w:val="right" w:leader="dot" w:pos="10195"/>
             </w:tabs>
+            <w:spacing w:before="0" w:after="0" w:line="420" w:lineRule="auto"/>
+            <w:ind w:left="0"/>
             <w:rPr>
               <w:rFonts w:asciiTheme="minorHAnsi" w:eastAsiaTheme="minorEastAsia" w:hAnsiTheme="minorHAnsi" w:cstheme="minorBidi"/>
               <w:b w:val="0"/>
@@ -1479,7 +1474,7 @@
               <w:lang w:eastAsia="ru-RU"/>
             </w:rPr>
           </w:pPr>
-          <w:hyperlink w:anchor="_Toc27956746" w:history="1">
+          <w:hyperlink w:anchor="_Toc28021184" w:history="1">
             <w:r>
               <w:rPr>
                 <w:rStyle w:val="af1"/>
@@ -1510,7 +1505,7 @@
                 <w:noProof/>
                 <w:webHidden/>
               </w:rPr>
-              <w:instrText xml:space="preserve"> PAGEREF _Toc27956746 \h </w:instrText>
+              <w:instrText xml:space="preserve"> PAGEREF _Toc28021184 \h </w:instrText>
             </w:r>
             <w:r>
               <w:rPr>
@@ -1551,6 +1546,8 @@
             <w:tabs>
               <w:tab w:val="right" w:leader="dot" w:pos="10195"/>
             </w:tabs>
+            <w:spacing w:before="0" w:after="0" w:line="420" w:lineRule="auto"/>
+            <w:ind w:left="0"/>
             <w:rPr>
               <w:rFonts w:asciiTheme="minorHAnsi" w:eastAsiaTheme="minorEastAsia" w:hAnsiTheme="minorHAnsi" w:cstheme="minorBidi"/>
               <w:b w:val="0"/>
@@ -1559,7 +1556,7 @@
               <w:lang w:eastAsia="ru-RU"/>
             </w:rPr>
           </w:pPr>
-          <w:hyperlink w:anchor="_Toc27956747" w:history="1">
+          <w:hyperlink w:anchor="_Toc28021185" w:history="1">
             <w:r>
               <w:rPr>
                 <w:rStyle w:val="af1"/>
@@ -1590,7 +1587,7 @@
                 <w:noProof/>
                 <w:webHidden/>
               </w:rPr>
-              <w:instrText xml:space="preserve"> PAGEREF _Toc27956747 \h </w:instrText>
+              <w:instrText xml:space="preserve"> PAGEREF _Toc28021185 \h </w:instrText>
             </w:r>
             <w:r>
               <w:rPr>
@@ -1628,9 +1625,9 @@
         <w:p>
           <w:pPr>
             <w:pStyle w:val="11"/>
-            <w:tabs>
-              <w:tab w:val="right" w:leader="dot" w:pos="10195"/>
-            </w:tabs>
+            <w:spacing w:line="420" w:lineRule="auto"/>
+            <w:ind w:left="0"/>
+            <w:contextualSpacing w:val="0"/>
             <w:rPr>
               <w:rFonts w:asciiTheme="minorHAnsi" w:eastAsiaTheme="minorEastAsia" w:hAnsiTheme="minorHAnsi" w:cstheme="minorBidi"/>
               <w:b w:val="0"/>
@@ -1639,10 +1636,11 @@
               <w:lang w:eastAsia="ru-RU"/>
             </w:rPr>
           </w:pPr>
-          <w:hyperlink w:anchor="_Toc27956748" w:history="1">
+          <w:hyperlink w:anchor="_Toc28021186" w:history="1">
             <w:r>
               <w:rPr>
                 <w:rStyle w:val="af1"/>
+                <w:b w:val="0"/>
                 <w:noProof/>
               </w:rPr>
               <w:t>2. МЕТОДЫ И ИНСТРУМЕНТЫ РАЗРАБОТКИ</w:t>
@@ -1669,7 +1667,7 @@
                 <w:noProof/>
                 <w:webHidden/>
               </w:rPr>
-              <w:instrText xml:space="preserve"> PAGEREF _Toc27956748 \h </w:instrText>
+              <w:instrText xml:space="preserve"> PAGEREF _Toc28021186 \h </w:instrText>
             </w:r>
             <w:r>
               <w:rPr>
@@ -1710,6 +1708,8 @@
             <w:tabs>
               <w:tab w:val="right" w:leader="dot" w:pos="10195"/>
             </w:tabs>
+            <w:spacing w:before="0" w:after="0" w:line="420" w:lineRule="auto"/>
+            <w:ind w:left="0"/>
             <w:rPr>
               <w:rFonts w:asciiTheme="minorHAnsi" w:eastAsiaTheme="minorEastAsia" w:hAnsiTheme="minorHAnsi" w:cstheme="minorBidi"/>
               <w:b w:val="0"/>
@@ -1718,7 +1718,7 @@
               <w:lang w:eastAsia="ru-RU"/>
             </w:rPr>
           </w:pPr>
-          <w:hyperlink w:anchor="_Toc27956749" w:history="1">
+          <w:hyperlink w:anchor="_Toc28021187" w:history="1">
             <w:r>
               <w:rPr>
                 <w:rStyle w:val="af1"/>
@@ -1749,7 +1749,7 @@
                 <w:noProof/>
                 <w:webHidden/>
               </w:rPr>
-              <w:instrText xml:space="preserve"> PAGEREF _Toc27956749 \h </w:instrText>
+              <w:instrText xml:space="preserve"> PAGEREF _Toc28021187 \h </w:instrText>
             </w:r>
             <w:r>
               <w:rPr>
@@ -1790,6 +1790,8 @@
             <w:tabs>
               <w:tab w:val="right" w:leader="dot" w:pos="10195"/>
             </w:tabs>
+            <w:spacing w:before="0" w:after="0" w:line="420" w:lineRule="auto"/>
+            <w:ind w:left="0"/>
             <w:rPr>
               <w:rFonts w:asciiTheme="minorHAnsi" w:eastAsiaTheme="minorEastAsia" w:hAnsiTheme="minorHAnsi" w:cstheme="minorBidi"/>
               <w:noProof/>
@@ -1797,7 +1799,7 @@
               <w:lang w:eastAsia="ru-RU"/>
             </w:rPr>
           </w:pPr>
-          <w:hyperlink w:anchor="_Toc27956750" w:history="1">
+          <w:hyperlink w:anchor="_Toc28021188" w:history="1">
             <w:r>
               <w:rPr>
                 <w:rStyle w:val="af1"/>
@@ -1824,7 +1826,7 @@
                 <w:noProof/>
                 <w:webHidden/>
               </w:rPr>
-              <w:instrText xml:space="preserve"> PAGEREF _Toc27956750 \h </w:instrText>
+              <w:instrText xml:space="preserve"> PAGEREF _Toc28021188 \h </w:instrText>
             </w:r>
             <w:r>
               <w:rPr>
@@ -1861,6 +1863,8 @@
             <w:tabs>
               <w:tab w:val="right" w:leader="dot" w:pos="10195"/>
             </w:tabs>
+            <w:spacing w:before="0" w:after="0" w:line="420" w:lineRule="auto"/>
+            <w:ind w:left="0"/>
             <w:rPr>
               <w:rFonts w:asciiTheme="minorHAnsi" w:eastAsiaTheme="minorEastAsia" w:hAnsiTheme="minorHAnsi" w:cstheme="minorBidi"/>
               <w:noProof/>
@@ -1868,7 +1872,7 @@
               <w:lang w:eastAsia="ru-RU"/>
             </w:rPr>
           </w:pPr>
-          <w:hyperlink w:anchor="_Toc27956751" w:history="1">
+          <w:hyperlink w:anchor="_Toc28021189" w:history="1">
             <w:r>
               <w:rPr>
                 <w:rStyle w:val="af1"/>
@@ -1895,7 +1899,7 @@
                 <w:noProof/>
                 <w:webHidden/>
               </w:rPr>
-              <w:instrText xml:space="preserve"> PAGEREF _Toc27956751 \h </w:instrText>
+              <w:instrText xml:space="preserve"> PAGEREF _Toc28021189 \h </w:instrText>
             </w:r>
             <w:r>
               <w:rPr>
@@ -1932,6 +1936,8 @@
             <w:tabs>
               <w:tab w:val="right" w:leader="dot" w:pos="10195"/>
             </w:tabs>
+            <w:spacing w:before="0" w:after="0" w:line="420" w:lineRule="auto"/>
+            <w:ind w:left="0"/>
             <w:rPr>
               <w:rFonts w:asciiTheme="minorHAnsi" w:eastAsiaTheme="minorEastAsia" w:hAnsiTheme="minorHAnsi" w:cstheme="minorBidi"/>
               <w:noProof/>
@@ -1939,7 +1945,7 @@
               <w:lang w:eastAsia="ru-RU"/>
             </w:rPr>
           </w:pPr>
-          <w:hyperlink w:anchor="_Toc27956752" w:history="1">
+          <w:hyperlink w:anchor="_Toc28021190" w:history="1">
             <w:r>
               <w:rPr>
                 <w:rStyle w:val="af1"/>
@@ -1966,7 +1972,7 @@
                 <w:noProof/>
                 <w:webHidden/>
               </w:rPr>
-              <w:instrText xml:space="preserve"> PAGEREF _Toc27956752 \h </w:instrText>
+              <w:instrText xml:space="preserve"> PAGEREF _Toc28021190 \h </w:instrText>
             </w:r>
             <w:r>
               <w:rPr>
@@ -2003,6 +2009,8 @@
             <w:tabs>
               <w:tab w:val="right" w:leader="dot" w:pos="10195"/>
             </w:tabs>
+            <w:spacing w:before="0" w:after="0" w:line="420" w:lineRule="auto"/>
+            <w:ind w:left="0"/>
             <w:rPr>
               <w:rFonts w:asciiTheme="minorHAnsi" w:eastAsiaTheme="minorEastAsia" w:hAnsiTheme="minorHAnsi" w:cstheme="minorBidi"/>
               <w:b w:val="0"/>
@@ -2011,7 +2019,7 @@
               <w:lang w:eastAsia="ru-RU"/>
             </w:rPr>
           </w:pPr>
-          <w:hyperlink w:anchor="_Toc27956753" w:history="1">
+          <w:hyperlink w:anchor="_Toc28021191" w:history="1">
             <w:r>
               <w:rPr>
                 <w:rStyle w:val="af1"/>
@@ -2059,7 +2067,7 @@
                 <w:noProof/>
                 <w:webHidden/>
               </w:rPr>
-              <w:instrText xml:space="preserve"> PAGEREF _Toc27956753 \h </w:instrText>
+              <w:instrText xml:space="preserve"> PAGEREF _Toc28021191 \h </w:instrText>
             </w:r>
             <w:r>
               <w:rPr>
@@ -2100,6 +2108,8 @@
             <w:tabs>
               <w:tab w:val="right" w:leader="dot" w:pos="10195"/>
             </w:tabs>
+            <w:spacing w:before="0" w:after="0" w:line="420" w:lineRule="auto"/>
+            <w:ind w:left="0"/>
             <w:rPr>
               <w:rFonts w:asciiTheme="minorHAnsi" w:eastAsiaTheme="minorEastAsia" w:hAnsiTheme="minorHAnsi" w:cstheme="minorBidi"/>
               <w:b w:val="0"/>
@@ -2108,7 +2118,7 @@
               <w:lang w:eastAsia="ru-RU"/>
             </w:rPr>
           </w:pPr>
-          <w:hyperlink w:anchor="_Toc27956754" w:history="1">
+          <w:hyperlink w:anchor="_Toc28021192" w:history="1">
             <w:r>
               <w:rPr>
                 <w:rStyle w:val="af1"/>
@@ -2148,7 +2158,7 @@
                 <w:noProof/>
                 <w:webHidden/>
               </w:rPr>
-              <w:instrText xml:space="preserve"> PAGEREF _Toc27956754 \h </w:instrText>
+              <w:instrText xml:space="preserve"> PAGEREF _Toc28021192 \h </w:instrText>
             </w:r>
             <w:r>
               <w:rPr>
@@ -2189,6 +2199,8 @@
             <w:tabs>
               <w:tab w:val="right" w:leader="dot" w:pos="10195"/>
             </w:tabs>
+            <w:spacing w:before="0" w:after="0" w:line="420" w:lineRule="auto"/>
+            <w:ind w:left="0"/>
             <w:rPr>
               <w:rFonts w:asciiTheme="minorHAnsi" w:eastAsiaTheme="minorEastAsia" w:hAnsiTheme="minorHAnsi" w:cstheme="minorBidi"/>
               <w:b w:val="0"/>
@@ -2197,7 +2209,7 @@
               <w:lang w:eastAsia="ru-RU"/>
             </w:rPr>
           </w:pPr>
-          <w:hyperlink w:anchor="_Toc27956755" w:history="1">
+          <w:hyperlink w:anchor="_Toc28021193" w:history="1">
             <w:r>
               <w:rPr>
                 <w:rStyle w:val="af1"/>
@@ -2237,7 +2249,7 @@
                 <w:noProof/>
                 <w:webHidden/>
               </w:rPr>
-              <w:instrText xml:space="preserve"> PAGEREF _Toc27956755 \h </w:instrText>
+              <w:instrText xml:space="preserve"> PAGEREF _Toc28021193 \h </w:instrText>
             </w:r>
             <w:r>
               <w:rPr>
@@ -2278,6 +2290,8 @@
             <w:tabs>
               <w:tab w:val="right" w:leader="dot" w:pos="10195"/>
             </w:tabs>
+            <w:spacing w:before="0" w:after="0" w:line="420" w:lineRule="auto"/>
+            <w:ind w:left="0"/>
             <w:rPr>
               <w:rFonts w:asciiTheme="minorHAnsi" w:eastAsiaTheme="minorEastAsia" w:hAnsiTheme="minorHAnsi" w:cstheme="minorBidi"/>
               <w:noProof/>
@@ -2285,7 +2299,7 @@
               <w:lang w:eastAsia="ru-RU"/>
             </w:rPr>
           </w:pPr>
-          <w:hyperlink w:anchor="_Toc27956756" w:history="1">
+          <w:hyperlink w:anchor="_Toc28021194" w:history="1">
             <w:r>
               <w:rPr>
                 <w:rStyle w:val="af1"/>
@@ -2312,7 +2326,7 @@
                 <w:noProof/>
                 <w:webHidden/>
               </w:rPr>
-              <w:instrText xml:space="preserve"> PAGEREF _Toc27956756 \h </w:instrText>
+              <w:instrText xml:space="preserve"> PAGEREF _Toc28021194 \h </w:instrText>
             </w:r>
             <w:r>
               <w:rPr>
@@ -2349,6 +2363,8 @@
             <w:tabs>
               <w:tab w:val="right" w:leader="dot" w:pos="10195"/>
             </w:tabs>
+            <w:spacing w:before="0" w:after="0" w:line="420" w:lineRule="auto"/>
+            <w:ind w:left="0"/>
             <w:rPr>
               <w:rFonts w:asciiTheme="minorHAnsi" w:eastAsiaTheme="minorEastAsia" w:hAnsiTheme="minorHAnsi" w:cstheme="minorBidi"/>
               <w:noProof/>
@@ -2356,7 +2372,7 @@
               <w:lang w:eastAsia="ru-RU"/>
             </w:rPr>
           </w:pPr>
-          <w:hyperlink w:anchor="_Toc27956757" w:history="1">
+          <w:hyperlink w:anchor="_Toc28021195" w:history="1">
             <w:r>
               <w:rPr>
                 <w:rStyle w:val="af1"/>
@@ -2383,7 +2399,7 @@
                 <w:noProof/>
                 <w:webHidden/>
               </w:rPr>
-              <w:instrText xml:space="preserve"> PAGEREF _Toc27956757 \h </w:instrText>
+              <w:instrText xml:space="preserve"> PAGEREF _Toc28021195 \h </w:instrText>
             </w:r>
             <w:r>
               <w:rPr>
@@ -2420,6 +2436,8 @@
             <w:tabs>
               <w:tab w:val="right" w:leader="dot" w:pos="10195"/>
             </w:tabs>
+            <w:spacing w:before="0" w:after="0" w:line="420" w:lineRule="auto"/>
+            <w:ind w:left="0"/>
             <w:rPr>
               <w:rFonts w:asciiTheme="minorHAnsi" w:eastAsiaTheme="minorEastAsia" w:hAnsiTheme="minorHAnsi" w:cstheme="minorBidi"/>
               <w:b w:val="0"/>
@@ -2428,7 +2446,7 @@
               <w:lang w:eastAsia="ru-RU"/>
             </w:rPr>
           </w:pPr>
-          <w:hyperlink w:anchor="_Toc27956758" w:history="1">
+          <w:hyperlink w:anchor="_Toc28021196" w:history="1">
             <w:r>
               <w:rPr>
                 <w:rStyle w:val="af1"/>
@@ -2459,7 +2477,7 @@
                 <w:noProof/>
                 <w:webHidden/>
               </w:rPr>
-              <w:instrText xml:space="preserve"> PAGEREF _Toc27956758 \h </w:instrText>
+              <w:instrText xml:space="preserve"> PAGEREF _Toc28021196 \h </w:instrText>
             </w:r>
             <w:r>
               <w:rPr>
@@ -2497,9 +2515,9 @@
         <w:p>
           <w:pPr>
             <w:pStyle w:val="11"/>
-            <w:tabs>
-              <w:tab w:val="right" w:leader="dot" w:pos="10195"/>
-            </w:tabs>
+            <w:spacing w:line="420" w:lineRule="auto"/>
+            <w:ind w:left="0"/>
+            <w:contextualSpacing w:val="0"/>
             <w:rPr>
               <w:rFonts w:asciiTheme="minorHAnsi" w:eastAsiaTheme="minorEastAsia" w:hAnsiTheme="minorHAnsi" w:cstheme="minorBidi"/>
               <w:b w:val="0"/>
@@ -2508,10 +2526,11 @@
               <w:lang w:eastAsia="ru-RU"/>
             </w:rPr>
           </w:pPr>
-          <w:hyperlink w:anchor="_Toc27956759" w:history="1">
+          <w:hyperlink w:anchor="_Toc28021197" w:history="1">
             <w:r>
               <w:rPr>
                 <w:rStyle w:val="af1"/>
+                <w:b w:val="0"/>
                 <w:noProof/>
               </w:rPr>
               <w:t>3. ПОСТАНОВКА ЗАДАЧИ И ПЛАНИРУЕМЫЕ РЕЗУЛЬТАТЫ</w:t>
@@ -2538,7 +2557,7 @@
                 <w:noProof/>
                 <w:webHidden/>
               </w:rPr>
-              <w:instrText xml:space="preserve"> PAGEREF _Toc27956759 \h </w:instrText>
+              <w:instrText xml:space="preserve"> PAGEREF _Toc28021197 \h </w:instrText>
             </w:r>
             <w:r>
               <w:rPr>
@@ -2579,6 +2598,8 @@
             <w:tabs>
               <w:tab w:val="right" w:leader="dot" w:pos="10195"/>
             </w:tabs>
+            <w:spacing w:before="0" w:after="0" w:line="420" w:lineRule="auto"/>
+            <w:ind w:left="0"/>
             <w:jc w:val="left"/>
             <w:rPr>
               <w:rFonts w:asciiTheme="minorHAnsi" w:eastAsiaTheme="minorEastAsia" w:hAnsiTheme="minorHAnsi" w:cstheme="minorBidi"/>
@@ -2588,7 +2609,7 @@
               <w:lang w:eastAsia="ru-RU"/>
             </w:rPr>
           </w:pPr>
-          <w:hyperlink w:anchor="_Toc27956760" w:history="1">
+          <w:hyperlink w:anchor="_Toc28021198" w:history="1">
             <w:r>
               <w:rPr>
                 <w:rStyle w:val="af1"/>
@@ -2619,7 +2640,7 @@
                 <w:noProof/>
                 <w:webHidden/>
               </w:rPr>
-              <w:instrText xml:space="preserve"> PAGEREF _Toc27956760 \h </w:instrText>
+              <w:instrText xml:space="preserve"> PAGEREF _Toc28021198 \h </w:instrText>
             </w:r>
             <w:r>
               <w:rPr>
@@ -2660,6 +2681,8 @@
             <w:tabs>
               <w:tab w:val="right" w:leader="dot" w:pos="10195"/>
             </w:tabs>
+            <w:spacing w:before="0" w:after="0" w:line="420" w:lineRule="auto"/>
+            <w:ind w:left="0"/>
             <w:rPr>
               <w:rFonts w:asciiTheme="minorHAnsi" w:eastAsiaTheme="minorEastAsia" w:hAnsiTheme="minorHAnsi" w:cstheme="minorBidi"/>
               <w:b w:val="0"/>
@@ -2668,7 +2691,7 @@
               <w:lang w:eastAsia="ru-RU"/>
             </w:rPr>
           </w:pPr>
-          <w:hyperlink w:anchor="_Toc27956761" w:history="1">
+          <w:hyperlink w:anchor="_Toc28021199" w:history="1">
             <w:r>
               <w:rPr>
                 <w:rStyle w:val="af1"/>
@@ -2699,7 +2722,7 @@
                 <w:noProof/>
                 <w:webHidden/>
               </w:rPr>
-              <w:instrText xml:space="preserve"> PAGEREF _Toc27956761 \h </w:instrText>
+              <w:instrText xml:space="preserve"> PAGEREF _Toc28021199 \h </w:instrText>
             </w:r>
             <w:r>
               <w:rPr>
@@ -2737,9 +2760,9 @@
         <w:p>
           <w:pPr>
             <w:pStyle w:val="11"/>
-            <w:tabs>
-              <w:tab w:val="right" w:leader="dot" w:pos="10195"/>
-            </w:tabs>
+            <w:spacing w:line="420" w:lineRule="auto"/>
+            <w:ind w:left="0"/>
+            <w:contextualSpacing w:val="0"/>
             <w:rPr>
               <w:rFonts w:asciiTheme="minorHAnsi" w:eastAsiaTheme="minorEastAsia" w:hAnsiTheme="minorHAnsi" w:cstheme="minorBidi"/>
               <w:b w:val="0"/>
@@ -2748,10 +2771,11 @@
               <w:lang w:eastAsia="ru-RU"/>
             </w:rPr>
           </w:pPr>
-          <w:hyperlink w:anchor="_Toc27956762" w:history="1">
+          <w:hyperlink w:anchor="_Toc28021200" w:history="1">
             <w:r>
               <w:rPr>
                 <w:rStyle w:val="af1"/>
+                <w:b w:val="0"/>
                 <w:noProof/>
               </w:rPr>
               <w:t>ЗАКЛЮЧЕНИЕ</w:t>
@@ -2778,7 +2802,7 @@
                 <w:noProof/>
                 <w:webHidden/>
               </w:rPr>
-              <w:instrText xml:space="preserve"> PAGEREF _Toc27956762 \h </w:instrText>
+              <w:instrText xml:space="preserve"> PAGEREF _Toc28021200 \h </w:instrText>
             </w:r>
             <w:r>
               <w:rPr>
@@ -2816,9 +2840,9 @@
         <w:p>
           <w:pPr>
             <w:pStyle w:val="11"/>
-            <w:tabs>
-              <w:tab w:val="right" w:leader="dot" w:pos="10195"/>
-            </w:tabs>
+            <w:spacing w:line="420" w:lineRule="auto"/>
+            <w:ind w:left="0"/>
+            <w:contextualSpacing w:val="0"/>
             <w:rPr>
               <w:rFonts w:asciiTheme="minorHAnsi" w:eastAsiaTheme="minorEastAsia" w:hAnsiTheme="minorHAnsi" w:cstheme="minorBidi"/>
               <w:b w:val="0"/>
@@ -2827,10 +2851,11 @@
               <w:lang w:eastAsia="ru-RU"/>
             </w:rPr>
           </w:pPr>
-          <w:hyperlink w:anchor="_Toc27956763" w:history="1">
+          <w:hyperlink w:anchor="_Toc28021201" w:history="1">
             <w:r>
               <w:rPr>
                 <w:rStyle w:val="af1"/>
+                <w:b w:val="0"/>
                 <w:noProof/>
               </w:rPr>
               <w:t>СПИСОК ИСПОЛЬЗУЕМЫХ ИСТОЧНИКОВ</w:t>
@@ -2857,7 +2882,7 @@
                 <w:noProof/>
                 <w:webHidden/>
               </w:rPr>
-              <w:instrText xml:space="preserve"> PAGEREF _Toc27956763 \h </w:instrText>
+              <w:instrText xml:space="preserve"> PAGEREF _Toc28021201 \h </w:instrText>
             </w:r>
             <w:r>
               <w:rPr>
@@ -2893,9 +2918,12 @@
           </w:hyperlink>
         </w:p>
         <w:p>
+          <w:pPr>
+            <w:spacing w:after="0" w:line="480" w:lineRule="auto"/>
+            <w:contextualSpacing/>
+          </w:pPr>
           <w:r>
             <w:rPr>
-              <w:b/>
               <w:bCs/>
             </w:rPr>
             <w:fldChar w:fldCharType="end"/>
@@ -2905,45 +2933,21 @@
     </w:sdt>
     <w:p>
       <w:pPr>
-        <w:tabs>
-          <w:tab w:val="left" w:pos="4365"/>
-        </w:tabs>
-        <w:rPr>
-          <w:lang w:eastAsia="ru-RU"/>
-        </w:rPr>
-      </w:pPr>
-    </w:p>
-    <w:p>
-      <w:pPr>
-        <w:tabs>
-          <w:tab w:val="left" w:pos="4365"/>
-        </w:tabs>
-        <w:rPr>
-          <w:lang w:eastAsia="ru-RU"/>
-        </w:rPr>
-        <w:sectPr>
-          <w:headerReference w:type="default" r:id="rId10"/>
-          <w:pgSz w:w="11906" w:h="16838"/>
-          <w:pgMar w:top="1134" w:right="567" w:bottom="1134" w:left="1134" w:header="709" w:footer="709" w:gutter="0"/>
-          <w:cols w:space="708"/>
-          <w:titlePg/>
-          <w:docGrid w:linePitch="381"/>
-        </w:sectPr>
-      </w:pPr>
-      <w:r>
-        <w:rPr>
-          <w:lang w:eastAsia="ru-RU"/>
-        </w:rPr>
-        <w:tab/>
+        <w:spacing w:after="0" w:line="240" w:lineRule="auto"/>
+        <w:rPr>
+          <w:b/>
+        </w:rPr>
+      </w:pPr>
+      <w:bookmarkStart w:id="2" w:name="_Toc27955628"/>
+      <w:bookmarkStart w:id="3" w:name="_Toc28021182"/>
+      <w:r>
+        <w:br w:type="page"/>
       </w:r>
     </w:p>
     <w:p>
       <w:pPr>
         <w:pStyle w:val="11"/>
-        <w:outlineLvl w:val="0"/>
-      </w:pPr>
-      <w:bookmarkStart w:id="2" w:name="_Toc27955628"/>
-      <w:bookmarkStart w:id="3" w:name="_Toc27956744"/>
+      </w:pPr>
       <w:r>
         <w:lastRenderedPageBreak/>
         <w:t>ВВЕДЕНИЕ</w:t>
@@ -3139,14 +3143,13 @@
     <w:p>
       <w:pPr>
         <w:pStyle w:val="11"/>
-        <w:outlineLvl w:val="0"/>
       </w:pPr>
       <w:r>
         <w:br w:type="page"/>
       </w:r>
       <w:bookmarkStart w:id="4" w:name="_Toc27955629"/>
       <w:bookmarkStart w:id="5" w:name="_Toc510779965"/>
-      <w:bookmarkStart w:id="6" w:name="_Toc27956745"/>
+      <w:bookmarkStart w:id="6" w:name="_Toc28021183"/>
       <w:r>
         <w:lastRenderedPageBreak/>
         <w:t xml:space="preserve">1. </w:t>
@@ -3164,7 +3167,7 @@
       </w:pPr>
       <w:bookmarkStart w:id="7" w:name="_Toc27955630"/>
       <w:bookmarkStart w:id="8" w:name="_Toc510779977"/>
-      <w:bookmarkStart w:id="9" w:name="_Toc27956746"/>
+      <w:bookmarkStart w:id="9" w:name="_Toc28021184"/>
       <w:bookmarkEnd w:id="5"/>
       <w:r>
         <w:t xml:space="preserve">1.1. </w:t>
@@ -3265,20 +3268,25 @@
         <w:rPr>
           <w:lang w:eastAsia="ru-RU"/>
         </w:rPr>
-        <w:t>трехмерной сущности. На практике определяется способом цифрового представления этой сущности. Примеры способов: массив геометрических примитивов с метаинформацией (точки, треугольники, воксели и т.п.), параметры известных математических объектов (кубических кривых, поверхностей, кватернионов и т.п.)</w:t>
-      </w:r>
-      <w:r>
-        <w:rPr>
-          <w:highlight w:val="yellow"/>
-          <w:lang w:eastAsia="ru-RU"/>
-        </w:rPr>
-        <w:t>[1]</w:t>
-      </w:r>
-      <w:r>
-        <w:rPr>
-          <w:lang w:eastAsia="ru-RU"/>
-        </w:rPr>
-        <w:t>. Модель нередко сопровождается дополнительными элементами (например, карты текстур и визуальных эффектов, а также развертка модели на эти карты)</w:t>
+        <w:t>трехмерной сущности. На практике определяется способом цифрового представления этой сущности. Примеры способов: массив геометрических примитивов с метаинформацией (точки, треугольники, воксели и т.п.), параметры известных математических объектов (кубических кривых, поверхностей, кватернионов и т.п</w:t>
+      </w:r>
+      <w:r>
+        <w:rPr>
+          <w:lang w:eastAsia="ru-RU"/>
+        </w:rPr>
+        <w:t>.)[1]</w:t>
+      </w:r>
+      <w:r>
+        <w:rPr>
+          <w:lang w:eastAsia="ru-RU"/>
+        </w:rPr>
+        <w:t>.</w:t>
+      </w:r>
+      <w:r>
+        <w:rPr>
+          <w:lang w:eastAsia="ru-RU"/>
+        </w:rPr>
+        <w:t xml:space="preserve"> Модель нередко сопровождается дополнительными элементами (например, карты текстур и визуальных эффектов, а также развертка модели на эти карты)</w:t>
       </w:r>
       <w:r>
         <w:rPr>
@@ -3328,7 +3336,7 @@
         <w:outlineLvl w:val="1"/>
       </w:pPr>
       <w:bookmarkStart w:id="10" w:name="_Toc27955631"/>
-      <w:bookmarkStart w:id="11" w:name="_Toc27956747"/>
+      <w:bookmarkStart w:id="11" w:name="_Toc28021185"/>
       <w:r>
         <w:lastRenderedPageBreak/>
         <w:t xml:space="preserve">1.2. </w:t>
@@ -3494,42 +3502,9 @@
         <w:rPr>
           <w:rFonts w:ascii="Times New Roman" w:eastAsia="Calibri" w:hAnsi="Times New Roman" w:cs="Times New Roman"/>
           <w:sz w:val="28"/>
-          <w:highlight w:val="yellow"/>
-          <w:lang w:eastAsia="ru-RU"/>
-        </w:rPr>
-        <w:t>7</w:t>
-      </w:r>
-      <w:r>
-        <w:rPr>
-          <w:rFonts w:ascii="Times New Roman" w:eastAsia="Calibri" w:hAnsi="Times New Roman" w:cs="Times New Roman"/>
-          <w:sz w:val="28"/>
-          <w:lang w:eastAsia="ru-RU"/>
-        </w:rPr>
-        <w:t xml:space="preserve">, </w:t>
-      </w:r>
-      <w:r>
-        <w:rPr>
-          <w:rFonts w:ascii="Times New Roman" w:eastAsia="Calibri" w:hAnsi="Times New Roman" w:cs="Times New Roman"/>
-          <w:sz w:val="28"/>
-          <w:lang w:val="en-US" w:eastAsia="ru-RU"/>
-        </w:rPr>
-        <w:t>Sony</w:t>
-      </w:r>
-      <w:r>
-        <w:rPr>
-          <w:rFonts w:ascii="Times New Roman" w:eastAsia="Calibri" w:hAnsi="Times New Roman" w:cs="Times New Roman"/>
-          <w:sz w:val="28"/>
-          <w:lang w:eastAsia="ru-RU"/>
-        </w:rPr>
-        <w:t xml:space="preserve"> </w:t>
-      </w:r>
-      <w:r>
-        <w:rPr>
-          <w:rFonts w:ascii="Times New Roman" w:eastAsia="Calibri" w:hAnsi="Times New Roman" w:cs="Times New Roman"/>
-          <w:sz w:val="28"/>
-          <w:lang w:val="en-US" w:eastAsia="ru-RU"/>
-        </w:rPr>
-        <w:t>Pictures</w:t>
+          <w:lang w:eastAsia="ru-RU"/>
+        </w:rPr>
+        <w:t>2; 3</w:t>
       </w:r>
       <w:r>
         <w:rPr>
@@ -3796,7 +3771,15 @@
           <w:sz w:val="28"/>
           <w:lang w:eastAsia="ru-RU"/>
         </w:rPr>
-        <w:t xml:space="preserve"> (несмотря на то, что многие из них могут и не быть замечены зрителем или пользователем, в силу того, что зрение человека имеет некоторый фокус),</w:t>
+        <w:t xml:space="preserve"> (несмотря на то, что многие из них могут и не быть замечены зрителем или пользователем, в силу того, что зрение </w:t>
+      </w:r>
+      <w:r>
+        <w:rPr>
+          <w:rFonts w:ascii="Times New Roman" w:eastAsia="Calibri" w:hAnsi="Times New Roman" w:cs="Times New Roman"/>
+          <w:sz w:val="28"/>
+          <w:lang w:eastAsia="ru-RU"/>
+        </w:rPr>
+        <w:t>человека имеет некоторый фокус)</w:t>
       </w:r>
       <w:r>
         <w:rPr>
@@ -4012,10 +3995,9 @@
     <w:p>
       <w:pPr>
         <w:pStyle w:val="11"/>
-        <w:outlineLvl w:val="0"/>
       </w:pPr>
       <w:bookmarkStart w:id="12" w:name="_Toc27955632"/>
-      <w:bookmarkStart w:id="13" w:name="_Toc27956748"/>
+      <w:bookmarkStart w:id="13" w:name="_Toc28021186"/>
       <w:bookmarkEnd w:id="8"/>
       <w:r>
         <w:lastRenderedPageBreak/>
@@ -4045,7 +4027,7 @@
         <w:pStyle w:val="21"/>
         <w:outlineLvl w:val="1"/>
       </w:pPr>
-      <w:bookmarkStart w:id="14" w:name="_Toc27956749"/>
+      <w:bookmarkStart w:id="14" w:name="_Toc28021187"/>
       <w:r>
         <w:t>2</w:t>
       </w:r>
@@ -4062,7 +4044,7 @@
         <w:pStyle w:val="33"/>
         <w:outlineLvl w:val="2"/>
       </w:pPr>
-      <w:bookmarkStart w:id="15" w:name="_Toc27956750"/>
+      <w:bookmarkStart w:id="15" w:name="_Toc28021188"/>
       <w:r>
         <w:t>2</w:t>
       </w:r>
@@ -4155,13 +4137,7 @@
         <w:t xml:space="preserve">ландшафта </w:t>
       </w:r>
       <w:r>
-        <w:t xml:space="preserve">городов </w:t>
-      </w:r>
-      <w:r>
-        <w:rPr>
-          <w:highlight w:val="yellow"/>
-        </w:rPr>
-        <w:t>[4</w:t>
+        <w:t>городов [4</w:t>
       </w:r>
       <w:r>
         <w:t>],</w:t>
@@ -4191,90 +4167,75 @@
         <w:t xml:space="preserve">) </w:t>
       </w:r>
       <w:r>
-        <w:t xml:space="preserve">для архитектурного дизайна </w:t>
-      </w:r>
-      <w:r>
-        <w:rPr>
-          <w:highlight w:val="yellow"/>
-        </w:rPr>
-        <w:t>[6</w:t>
+        <w:t>для архитектурного дизайна</w:t>
+      </w:r>
+      <w:r>
+        <w:t xml:space="preserve"> [</w:t>
+      </w:r>
+      <w:r>
+        <w:t>5</w:t>
       </w:r>
       <w:r>
         <w:t>]</w:t>
       </w:r>
       <w:r>
-        <w:t>,</w:t>
-      </w:r>
-      <w:r>
         <w:t xml:space="preserve"> </w:t>
       </w:r>
       <w:r>
-        <w:t>С</w:t>
+        <w:t xml:space="preserve">и </w:t>
+      </w:r>
+      <w:r>
+        <w:t xml:space="preserve">генерации карт реальных городов по </w:t>
       </w:r>
       <w:r>
         <w:rPr>
           <w:lang w:val="en-US"/>
         </w:rPr>
-        <w:t>GA</w:t>
-      </w:r>
-      <w:r>
-        <w:t xml:space="preserve"> грамматики форм для генерации карт реальных городов по </w:t>
+        <w:t>GIS</w:t>
+      </w:r>
+      <w:r>
+        <w:t xml:space="preserve"> </w:t>
+      </w:r>
+      <w:r>
+        <w:t xml:space="preserve">данным </w:t>
+      </w:r>
+      <w:r>
+        <w:t>[</w:t>
+      </w:r>
+      <w:r>
+        <w:t>6</w:t>
+      </w:r>
+      <w:r>
+        <w:t>]</w:t>
+      </w:r>
+      <w:r>
+        <w:t xml:space="preserve">, </w:t>
+      </w:r>
+      <w:r>
+        <w:t>разделенные грамматики (</w:t>
       </w:r>
       <w:r>
         <w:rPr>
           <w:lang w:val="en-US"/>
         </w:rPr>
-        <w:t>GIS</w:t>
+        <w:t>split</w:t>
       </w:r>
       <w:r>
         <w:t xml:space="preserve"> </w:t>
       </w:r>
       <w:r>
-        <w:t xml:space="preserve">данным </w:t>
+        <w:rPr>
+          <w:lang w:val="en-US"/>
+        </w:rPr>
+        <w:t>grammar</w:t>
+      </w:r>
+      <w:r>
+        <w:t xml:space="preserve">) в </w:t>
       </w:r>
       <w:r>
         <w:t>[</w:t>
       </w:r>
       <w:r>
-        <w:rPr>
-          <w:highlight w:val="yellow"/>
-        </w:rPr>
-        <w:t>5</w:t>
-      </w:r>
-      <w:r>
-        <w:t>]</w:t>
-      </w:r>
-      <w:r>
-        <w:t xml:space="preserve">, </w:t>
-      </w:r>
-      <w:r>
-        <w:t>разделенные грамматики (</w:t>
-      </w:r>
-      <w:r>
-        <w:rPr>
-          <w:lang w:val="en-US"/>
-        </w:rPr>
-        <w:t>split</w:t>
-      </w:r>
-      <w:r>
-        <w:t xml:space="preserve"> </w:t>
-      </w:r>
-      <w:r>
-        <w:rPr>
-          <w:lang w:val="en-US"/>
-        </w:rPr>
-        <w:t>grammar</w:t>
-      </w:r>
-      <w:r>
-        <w:t xml:space="preserve">) в </w:t>
-      </w:r>
-      <w:r>
-        <w:t>[</w:t>
-      </w:r>
-      <w:r>
-        <w:rPr>
-          <w:highlight w:val="yellow"/>
-        </w:rPr>
         <w:t>7</w:t>
       </w:r>
       <w:r>
@@ -4289,7 +4250,7 @@
         <w:pStyle w:val="33"/>
         <w:outlineLvl w:val="2"/>
       </w:pPr>
-      <w:bookmarkStart w:id="16" w:name="_Toc27956751"/>
+      <w:bookmarkStart w:id="16" w:name="_Toc28021189"/>
       <w:r>
         <w:t>2.1.2</w:t>
       </w:r>
@@ -4399,10 +4360,7 @@
         <w:t>[</w:t>
       </w:r>
       <w:r>
-        <w:rPr>
-          <w:highlight w:val="yellow"/>
-        </w:rPr>
-        <w:t>0</w:t>
+        <w:t>8</w:t>
       </w:r>
       <w:r>
         <w:t>]</w:t>
@@ -4456,10 +4414,7 @@
         <w:t>[</w:t>
       </w:r>
       <w:r>
-        <w:rPr>
-          <w:highlight w:val="yellow"/>
-        </w:rPr>
-        <w:t>0</w:t>
+        <w:t>9</w:t>
       </w:r>
       <w:r>
         <w:t>]</w:t>
@@ -4479,7 +4434,7 @@
         <w:pStyle w:val="33"/>
         <w:outlineLvl w:val="2"/>
       </w:pPr>
-      <w:bookmarkStart w:id="17" w:name="_Toc27956752"/>
+      <w:bookmarkStart w:id="17" w:name="_Toc28021190"/>
       <w:r>
         <w:t>2</w:t>
       </w:r>
@@ -4526,15 +4481,18 @@
         <w:t>, обученную на размеченных изображениях зданий</w:t>
       </w:r>
       <w:r>
+        <w:t>[</w:t>
+      </w:r>
+      <w:r>
+        <w:t>10</w:t>
+      </w:r>
+      <w:r>
+        <w:t>]</w:t>
+      </w:r>
+      <w:r>
         <w:t>.</w:t>
       </w:r>
       <w:r>
-        <w:rPr>
-          <w:highlight w:val="yellow"/>
-        </w:rPr>
-        <w:t>[2]</w:t>
-      </w:r>
-      <w:r>
         <w:t xml:space="preserve"> </w:t>
       </w:r>
       <w:r>
@@ -4553,13 +4511,13 @@
         <w:t>[</w:t>
       </w:r>
       <w:r>
-        <w:rPr>
-          <w:highlight w:val="yellow"/>
-        </w:rPr>
-        <w:t>3</w:t>
-      </w:r>
-      <w:r>
-        <w:t>].</w:t>
+        <w:t>11</w:t>
+      </w:r>
+      <w:r>
+        <w:t>]</w:t>
+      </w:r>
+      <w:r>
+        <w:t>.</w:t>
       </w:r>
       <w:r>
         <w:t xml:space="preserve"> </w:t>
@@ -4589,7 +4547,7 @@
         <w:pStyle w:val="21"/>
         <w:outlineLvl w:val="1"/>
       </w:pPr>
-      <w:bookmarkStart w:id="18" w:name="_Toc27956753"/>
+      <w:bookmarkStart w:id="18" w:name="_Toc28021191"/>
       <w:r>
         <w:lastRenderedPageBreak/>
         <w:t>2</w:t>
@@ -4670,6 +4628,70 @@
       </w:r>
       <w:r>
         <w:t>OpenGL</w:t>
+      </w:r>
+      <w:r>
+        <w:t xml:space="preserve"> (</w:t>
+      </w:r>
+      <w:hyperlink r:id="rId10" w:tooltip="Khronos Group" w:history="1">
+        <w:r>
+          <w:t>Khronos Group</w:t>
+        </w:r>
+      </w:hyperlink>
+      <w:r>
+        <w:t>)</w:t>
+      </w:r>
+      <w:r>
+        <w:t xml:space="preserve"> – кроссплатформенная</w:t>
+      </w:r>
+      <w:r>
+        <w:t xml:space="preserve"> </w:t>
+      </w:r>
+      <w:r>
+        <w:t>библиотека</w:t>
+      </w:r>
+      <w:r>
+        <w:t>,</w:t>
+      </w:r>
+      <w:r>
+        <w:t xml:space="preserve"> актуальные версии которой поддерживаю</w:t>
+      </w:r>
+      <w:r>
+        <w:t>т</w:t>
+      </w:r>
+      <w:r>
+        <w:t>ся большинством графических ускорителей</w:t>
+      </w:r>
+      <w:r>
+        <w:t xml:space="preserve"> </w:t>
+      </w:r>
+      <w:r>
+        <w:t xml:space="preserve">последних 10 лет. Не спроектирована для многопоточного исполнения, но может быть </w:t>
+      </w:r>
+      <w:r>
+        <w:t>ограниченно использована с ним</w:t>
+      </w:r>
+      <w:r>
+        <w:t xml:space="preserve">. Активная разработка проекта замедлилась с развитием библиотеки </w:t>
+      </w:r>
+      <w:r>
+        <w:t>Vulkan</w:t>
+      </w:r>
+      <w:r>
+        <w:t>.</w:t>
+      </w:r>
+    </w:p>
+    <w:p>
+      <w:pPr>
+        <w:spacing w:line="360" w:lineRule="auto"/>
+        <w:ind w:firstLine="709"/>
+        <w:contextualSpacing/>
+        <w:jc w:val="both"/>
+      </w:pPr>
+      <w:r>
+        <w:t xml:space="preserve">б. </w:t>
+      </w:r>
+      <w:r>
+        <w:t>Vulkan</w:t>
       </w:r>
       <w:r>
         <w:t xml:space="preserve"> (</w:t>
@@ -4683,70 +4705,6 @@
         <w:t>)</w:t>
       </w:r>
       <w:r>
-        <w:t xml:space="preserve"> – кроссплатформенная</w:t>
-      </w:r>
-      <w:r>
-        <w:t xml:space="preserve"> </w:t>
-      </w:r>
-      <w:r>
-        <w:t>библиотека</w:t>
-      </w:r>
-      <w:r>
-        <w:t>,</w:t>
-      </w:r>
-      <w:r>
-        <w:t xml:space="preserve"> актуальные версии которой поддерживаю</w:t>
-      </w:r>
-      <w:r>
-        <w:t>т</w:t>
-      </w:r>
-      <w:r>
-        <w:t>ся большинством графических ускорителей</w:t>
-      </w:r>
-      <w:r>
-        <w:t xml:space="preserve"> </w:t>
-      </w:r>
-      <w:r>
-        <w:t xml:space="preserve">последних 10 лет. Не спроектирована для многопоточного исполнения, но может быть </w:t>
-      </w:r>
-      <w:r>
-        <w:t>ограниченно использована с ним</w:t>
-      </w:r>
-      <w:r>
-        <w:t xml:space="preserve">. Активная разработка проекта замедлилась с развитием библиотеки </w:t>
-      </w:r>
-      <w:r>
-        <w:t>Vulkan</w:t>
-      </w:r>
-      <w:r>
-        <w:t>.</w:t>
-      </w:r>
-    </w:p>
-    <w:p>
-      <w:pPr>
-        <w:spacing w:line="360" w:lineRule="auto"/>
-        <w:ind w:firstLine="709"/>
-        <w:contextualSpacing/>
-        <w:jc w:val="both"/>
-      </w:pPr>
-      <w:r>
-        <w:t xml:space="preserve">б. </w:t>
-      </w:r>
-      <w:r>
-        <w:t>Vulkan</w:t>
-      </w:r>
-      <w:r>
-        <w:t xml:space="preserve"> (</w:t>
-      </w:r>
-      <w:hyperlink r:id="rId12" w:tooltip="Khronos Group" w:history="1">
-        <w:r>
-          <w:t>Khronos Group</w:t>
-        </w:r>
-      </w:hyperlink>
-      <w:r>
-        <w:t>)</w:t>
-      </w:r>
-      <w:r>
         <w:t xml:space="preserve"> – высокопроизводительный </w:t>
       </w:r>
       <w:r>
@@ -4784,10 +4742,9 @@
       </w:r>
       <w:r>
         <w:rPr>
-          <w:highlight w:val="yellow"/>
           <w:lang w:val="en-US"/>
         </w:rPr>
-        <w:t>vulk</w:t>
+        <w:t>12</w:t>
       </w:r>
       <w:r>
         <w:t>]</w:t>
@@ -4898,7 +4855,7 @@
           <w:lang w:eastAsia="ru-RU"/>
         </w:rPr>
       </w:pPr>
-      <w:bookmarkStart w:id="19" w:name="_Toc27956754"/>
+      <w:bookmarkStart w:id="19" w:name="_Toc28021192"/>
       <w:r>
         <w:t>2</w:t>
       </w:r>
@@ -5493,7 +5450,7 @@
           <w:lang w:eastAsia="ru-RU"/>
         </w:rPr>
       </w:pPr>
-      <w:bookmarkStart w:id="20" w:name="_Toc27956755"/>
+      <w:bookmarkStart w:id="20" w:name="_Toc28021193"/>
       <w:r>
         <w:lastRenderedPageBreak/>
         <w:t>2.4</w:t>
@@ -5514,7 +5471,7 @@
         <w:pStyle w:val="33"/>
         <w:outlineLvl w:val="2"/>
       </w:pPr>
-      <w:bookmarkStart w:id="21" w:name="_Toc27956756"/>
+      <w:bookmarkStart w:id="21" w:name="_Toc28021194"/>
       <w:r>
         <w:t>2.4.1. Языки программирования</w:t>
       </w:r>
@@ -5561,7 +5518,49 @@
           <w:rFonts w:ascii="Times New Roman" w:eastAsia="Calibri" w:hAnsi="Times New Roman" w:cs="Times New Roman"/>
           <w:sz w:val="28"/>
         </w:rPr>
-        <w:t xml:space="preserve"> - стандартный язык системного программирования, пригодный для создания программ с точным контролем выделяемой памяти в компьютере и предсказуемым быстродействием. Большинство низкоуровневых библиотек имеют интерфейс для </w:t>
+        <w:t xml:space="preserve"> </w:t>
+      </w:r>
+      <w:r>
+        <w:rPr>
+          <w:rFonts w:ascii="Times New Roman" w:eastAsia="Calibri" w:hAnsi="Times New Roman" w:cs="Times New Roman"/>
+          <w:sz w:val="28"/>
+        </w:rPr>
+        <w:sym w:font="Symbol" w:char="F02D"/>
+      </w:r>
+      <w:r>
+        <w:rPr>
+          <w:rFonts w:ascii="Times New Roman" w:eastAsia="Calibri" w:hAnsi="Times New Roman" w:cs="Times New Roman"/>
+          <w:sz w:val="28"/>
+        </w:rPr>
+        <w:t xml:space="preserve"> стандартный язык системного программирования, пригодный для создания программ с точным контролем выделяемой памяти в компьютере и предсказуемым быстродействием</w:t>
+      </w:r>
+      <w:r>
+        <w:rPr>
+          <w:rFonts w:ascii="Times New Roman" w:eastAsia="Calibri" w:hAnsi="Times New Roman" w:cs="Times New Roman"/>
+          <w:sz w:val="28"/>
+        </w:rPr>
+        <w:t xml:space="preserve"> [</w:t>
+      </w:r>
+      <w:r>
+        <w:rPr>
+          <w:rFonts w:ascii="Times New Roman" w:eastAsia="Calibri" w:hAnsi="Times New Roman" w:cs="Times New Roman"/>
+          <w:sz w:val="28"/>
+        </w:rPr>
+        <w:t>13</w:t>
+      </w:r>
+      <w:r>
+        <w:rPr>
+          <w:rFonts w:ascii="Times New Roman" w:eastAsia="Calibri" w:hAnsi="Times New Roman" w:cs="Times New Roman"/>
+          <w:sz w:val="28"/>
+        </w:rPr>
+        <w:t>]</w:t>
+      </w:r>
+      <w:r>
+        <w:rPr>
+          <w:rFonts w:ascii="Times New Roman" w:eastAsia="Calibri" w:hAnsi="Times New Roman" w:cs="Times New Roman"/>
+          <w:sz w:val="28"/>
+        </w:rPr>
+        <w:t xml:space="preserve">. Большинство низкоуровневых библиотек имеют интерфейс для </w:t>
       </w:r>
       <w:r>
         <w:rPr>
@@ -5583,7 +5582,16 @@
           <w:rFonts w:ascii="Times New Roman" w:eastAsia="Calibri" w:hAnsi="Times New Roman" w:cs="Times New Roman"/>
           <w:sz w:val="28"/>
         </w:rPr>
-        <w:t>. Тем не менее у языка нет общего способа включения и конфигурации этих библиотек, отсутствуют встроенные средства сборки и автоматического тестирования</w:t>
+        <w:t>. Тем не мен</w:t>
+      </w:r>
+      <w:bookmarkStart w:id="22" w:name="_GoBack"/>
+      <w:bookmarkEnd w:id="22"/>
+      <w:r>
+        <w:rPr>
+          <w:rFonts w:ascii="Times New Roman" w:eastAsia="Calibri" w:hAnsi="Times New Roman" w:cs="Times New Roman"/>
+          <w:sz w:val="28"/>
+        </w:rPr>
+        <w:t>ее у языка нет общего способа включения и конфигурации этих библиотек, отсутствуют встроенные средства сборки и автоматического тестирования</w:t>
       </w:r>
       <w:r>
         <w:rPr>
@@ -5849,7 +5857,35 @@
           <w:rFonts w:ascii="Times New Roman" w:eastAsia="Calibri" w:hAnsi="Times New Roman" w:cs="Times New Roman"/>
           <w:sz w:val="28"/>
         </w:rPr>
-        <w:t xml:space="preserve">, которые допускают эти языки. Достигается это строгой типизацией и контролем компилятора правильности всех ошибок ссылок на участки памяти на момент компиляции, в том числе для многопоточных программ. Язык имеет интегрированную систему сборки с библиотеками, систему автоматических тестов, совместимость с программами на языке </w:t>
+        <w:t>, которые допускают эти языки. Достигается это строгой типизацией и контролем компилятора правильности всех ошибок ссылок на участки памяти на момент компиляции, в том числе для многопоточных программ</w:t>
+      </w:r>
+      <w:r>
+        <w:rPr>
+          <w:rFonts w:ascii="Times New Roman" w:eastAsia="Calibri" w:hAnsi="Times New Roman" w:cs="Times New Roman"/>
+          <w:sz w:val="28"/>
+        </w:rPr>
+        <w:t xml:space="preserve"> [</w:t>
+      </w:r>
+      <w:r>
+        <w:rPr>
+          <w:rFonts w:ascii="Times New Roman" w:eastAsia="Calibri" w:hAnsi="Times New Roman" w:cs="Times New Roman"/>
+          <w:sz w:val="28"/>
+        </w:rPr>
+        <w:t>14</w:t>
+      </w:r>
+      <w:r>
+        <w:rPr>
+          <w:rFonts w:ascii="Times New Roman" w:eastAsia="Calibri" w:hAnsi="Times New Roman" w:cs="Times New Roman"/>
+          <w:sz w:val="28"/>
+        </w:rPr>
+        <w:t>]</w:t>
+      </w:r>
+      <w:r>
+        <w:rPr>
+          <w:rFonts w:ascii="Times New Roman" w:eastAsia="Calibri" w:hAnsi="Times New Roman" w:cs="Times New Roman"/>
+          <w:sz w:val="28"/>
+        </w:rPr>
+        <w:t xml:space="preserve">. Язык имеет интегрированную систему сборки с библиотеками, систему автоматических тестов, совместимость с программами на языке </w:t>
       </w:r>
       <w:r>
         <w:rPr>
@@ -5908,14 +5944,14 @@
         <w:pStyle w:val="33"/>
         <w:outlineLvl w:val="2"/>
       </w:pPr>
-      <w:bookmarkStart w:id="22" w:name="_Toc27956757"/>
+      <w:bookmarkStart w:id="23" w:name="_Toc28021195"/>
       <w:r>
         <w:t xml:space="preserve">2.4.1. </w:t>
       </w:r>
       <w:r>
         <w:t>Библиотеки пользовательского интерфейса</w:t>
       </w:r>
-      <w:bookmarkEnd w:id="22"/>
+      <w:bookmarkEnd w:id="23"/>
     </w:p>
     <w:p>
       <w:pPr>
@@ -6407,7 +6443,7 @@
         <w:pStyle w:val="21"/>
         <w:outlineLvl w:val="1"/>
       </w:pPr>
-      <w:bookmarkStart w:id="23" w:name="_Toc27956758"/>
+      <w:bookmarkStart w:id="24" w:name="_Toc28021196"/>
       <w:r>
         <w:t>2.</w:t>
       </w:r>
@@ -6420,7 +6456,7 @@
       <w:r>
         <w:t>Резюме применимых для генерации моделей зданий технологий</w:t>
       </w:r>
-      <w:bookmarkEnd w:id="23"/>
+      <w:bookmarkEnd w:id="24"/>
     </w:p>
     <w:p>
       <w:pPr>
@@ -6474,6 +6510,33 @@
       <w:r>
         <w:t xml:space="preserve">. </w:t>
       </w:r>
+      <w:r>
+        <w:t>При необходимости использования С</w:t>
+      </w:r>
+      <w:r>
+        <w:t>/</w:t>
+      </w:r>
+      <w:r>
+        <w:rPr>
+          <w:lang w:val="en-US"/>
+        </w:rPr>
+        <w:t>C</w:t>
+      </w:r>
+      <w:r>
+        <w:t xml:space="preserve">++ </w:t>
+      </w:r>
+      <w:r>
+        <w:t xml:space="preserve">интерфейса к дополнительным библиотекам или программным пакетам, можно также применить язык </w:t>
+      </w:r>
+      <w:r>
+        <w:rPr>
+          <w:lang w:val="en-US"/>
+        </w:rPr>
+        <w:t>C</w:t>
+      </w:r>
+      <w:r>
+        <w:t>++.</w:t>
+      </w:r>
     </w:p>
     <w:p>
       <w:pPr>
@@ -6588,10 +6651,9 @@
     <w:p>
       <w:pPr>
         <w:pStyle w:val="11"/>
-        <w:outlineLvl w:val="0"/>
-      </w:pPr>
-      <w:bookmarkStart w:id="24" w:name="_Toc27955633"/>
-      <w:bookmarkStart w:id="25" w:name="_Toc27956759"/>
+      </w:pPr>
+      <w:bookmarkStart w:id="25" w:name="_Toc27955633"/>
+      <w:bookmarkStart w:id="26" w:name="_Toc28021197"/>
       <w:r>
         <w:lastRenderedPageBreak/>
         <w:t>3</w:t>
@@ -6602,16 +6664,16 @@
       <w:r>
         <w:t>ПОСТАНОВКА ЗАДАЧИ И ПЛАНИРУЕМЫЕ РЕЗУЛЬТАТЫ</w:t>
       </w:r>
-      <w:bookmarkEnd w:id="24"/>
       <w:bookmarkEnd w:id="25"/>
+      <w:bookmarkEnd w:id="26"/>
     </w:p>
     <w:p>
       <w:pPr>
         <w:pStyle w:val="21"/>
         <w:outlineLvl w:val="1"/>
       </w:pPr>
-      <w:bookmarkStart w:id="26" w:name="_Toc27955634"/>
-      <w:bookmarkStart w:id="27" w:name="_Toc27956760"/>
+      <w:bookmarkStart w:id="27" w:name="_Toc27955634"/>
+      <w:bookmarkStart w:id="28" w:name="_Toc28021198"/>
       <w:r>
         <w:t>3</w:t>
       </w:r>
@@ -6627,8 +6689,8 @@
       <w:r>
         <w:t>зданий</w:t>
       </w:r>
-      <w:bookmarkEnd w:id="26"/>
       <w:bookmarkEnd w:id="27"/>
+      <w:bookmarkEnd w:id="28"/>
     </w:p>
     <w:p>
       <w:pPr>
@@ -6642,7 +6704,7 @@
           <w:szCs w:val="28"/>
         </w:rPr>
       </w:pPr>
-      <w:bookmarkStart w:id="28" w:name="_Toc27955635"/>
+      <w:bookmarkStart w:id="29" w:name="_Toc27955635"/>
       <w:r>
         <w:rPr>
           <w:sz w:val="28"/>
@@ -6734,7 +6796,7 @@
         </w:rPr>
         <w:t>.</w:t>
       </w:r>
-      <w:bookmarkEnd w:id="28"/>
+      <w:bookmarkEnd w:id="29"/>
     </w:p>
     <w:p>
       <w:pPr>
@@ -6748,7 +6810,7 @@
           <w:szCs w:val="28"/>
         </w:rPr>
       </w:pPr>
-      <w:bookmarkStart w:id="29" w:name="_Toc27955636"/>
+      <w:bookmarkStart w:id="30" w:name="_Toc27955636"/>
       <w:r>
         <w:rPr>
           <w:sz w:val="28"/>
@@ -6770,7 +6832,7 @@
         </w:rPr>
         <w:t>, желательно чтобы изменяемые параметры без задержек применялись при перегенерации для обеспечения простоты настройки. Пользователь имеет средства навигации в окне визуализации (изменение масштаба, осмотр под другим углом, из другой позиции)</w:t>
       </w:r>
-      <w:bookmarkStart w:id="30" w:name="_Toc510779978"/>
+      <w:bookmarkStart w:id="31" w:name="_Toc510779978"/>
       <w:r>
         <w:rPr>
           <w:sz w:val="28"/>
@@ -6778,7 +6840,7 @@
         </w:rPr>
         <w:t>. Опциональным является добавление «пробного» окружения, для оценки реалистичности модели, например, небо с определенным положением солнца (которое меняет угол освещения здания), простая поверхность земли и травы и т.п.</w:t>
       </w:r>
-      <w:bookmarkEnd w:id="29"/>
+      <w:bookmarkEnd w:id="30"/>
     </w:p>
     <w:p>
       <w:pPr>
@@ -6804,8 +6866,8 @@
         <w:pStyle w:val="21"/>
         <w:outlineLvl w:val="1"/>
       </w:pPr>
-      <w:bookmarkStart w:id="31" w:name="_Toc27955637"/>
-      <w:bookmarkStart w:id="32" w:name="_Toc27956761"/>
+      <w:bookmarkStart w:id="32" w:name="_Toc27955637"/>
+      <w:bookmarkStart w:id="33" w:name="_Toc28021199"/>
       <w:r>
         <w:lastRenderedPageBreak/>
         <w:t>3</w:t>
@@ -6819,12 +6881,12 @@
       <w:r>
         <w:t xml:space="preserve">Постановка цели и </w:t>
       </w:r>
-      <w:bookmarkEnd w:id="30"/>
+      <w:bookmarkEnd w:id="31"/>
       <w:r>
         <w:t>пути ее достижения</w:t>
       </w:r>
-      <w:bookmarkEnd w:id="31"/>
       <w:bookmarkEnd w:id="32"/>
+      <w:bookmarkEnd w:id="33"/>
     </w:p>
     <w:p>
       <w:pPr>
@@ -6843,26 +6905,23 @@
           <w:color w:val="000000" w:themeColor="text1"/>
           <w:szCs w:val="26"/>
         </w:rPr>
-        <w:t>Цель данной работы – реализация прототипа системы, которая способна</w:t>
-      </w:r>
-    </w:p>
-    <w:p>
-      <w:pPr>
-        <w:spacing w:after="0" w:line="360" w:lineRule="auto"/>
-        <w:jc w:val="both"/>
+        <w:t>Цель данной работы – реализация прототипа системы</w:t>
+      </w:r>
+      <w:r>
         <w:rPr>
           <w:rFonts w:eastAsiaTheme="majorEastAsia" w:cstheme="majorBidi"/>
           <w:color w:val="000000" w:themeColor="text1"/>
           <w:szCs w:val="26"/>
         </w:rPr>
-      </w:pPr>
+        <w:t xml:space="preserve"> </w:t>
+      </w:r>
       <w:r>
         <w:rPr>
           <w:rFonts w:eastAsiaTheme="majorEastAsia" w:cstheme="majorBidi"/>
           <w:color w:val="000000" w:themeColor="text1"/>
           <w:szCs w:val="26"/>
         </w:rPr>
-        <w:t>процедурно генерировать трехмерные модели зданий</w:t>
+        <w:t xml:space="preserve">для </w:t>
       </w:r>
       <w:r>
         <w:rPr>
@@ -6870,10 +6929,7 @@
           <w:color w:val="000000" w:themeColor="text1"/>
           <w:szCs w:val="26"/>
         </w:rPr>
-        <w:t xml:space="preserve"> (</w:t>
-      </w:r>
-      <w:r>
-        <w:t>внешней отделки, фасада</w:t>
+        <w:t>процедурно</w:t>
       </w:r>
       <w:r>
         <w:rPr>
@@ -6881,7 +6937,7 @@
           <w:color w:val="000000" w:themeColor="text1"/>
           <w:szCs w:val="26"/>
         </w:rPr>
-        <w:t>)</w:t>
+        <w:t>й генерации трехмерных моделей</w:t>
       </w:r>
       <w:r>
         <w:rPr>
@@ -6889,7 +6945,7 @@
           <w:color w:val="000000" w:themeColor="text1"/>
           <w:szCs w:val="26"/>
         </w:rPr>
-        <w:t xml:space="preserve"> по параметрам, которые могут быть заданы или не заданы пользователем, а также визуализировать полученную</w:t>
+        <w:t xml:space="preserve"> зданий</w:t>
       </w:r>
       <w:r>
         <w:rPr>
@@ -6897,7 +6953,58 @@
           <w:color w:val="000000" w:themeColor="text1"/>
           <w:szCs w:val="26"/>
         </w:rPr>
-        <w:t xml:space="preserve"> модель.</w:t>
+        <w:t xml:space="preserve"> (</w:t>
+      </w:r>
+      <w:r>
+        <w:t>внешней отделки, фасада</w:t>
+      </w:r>
+      <w:r>
+        <w:rPr>
+          <w:rFonts w:eastAsiaTheme="majorEastAsia" w:cstheme="majorBidi"/>
+          <w:color w:val="000000" w:themeColor="text1"/>
+          <w:szCs w:val="26"/>
+        </w:rPr>
+        <w:t>)</w:t>
+      </w:r>
+      <w:r>
+        <w:rPr>
+          <w:rFonts w:eastAsiaTheme="majorEastAsia" w:cstheme="majorBidi"/>
+          <w:color w:val="000000" w:themeColor="text1"/>
+          <w:szCs w:val="26"/>
+        </w:rPr>
+        <w:t xml:space="preserve"> по </w:t>
+      </w:r>
+      <w:r>
+        <w:rPr>
+          <w:rFonts w:eastAsiaTheme="majorEastAsia" w:cstheme="majorBidi"/>
+          <w:color w:val="000000" w:themeColor="text1"/>
+          <w:szCs w:val="26"/>
+        </w:rPr>
+        <w:t xml:space="preserve">заданным </w:t>
+      </w:r>
+      <w:r>
+        <w:rPr>
+          <w:rFonts w:eastAsiaTheme="majorEastAsia" w:cstheme="majorBidi"/>
+          <w:color w:val="000000" w:themeColor="text1"/>
+          <w:szCs w:val="26"/>
+        </w:rPr>
+        <w:t xml:space="preserve">параметрам, а также </w:t>
+      </w:r>
+      <w:r>
+        <w:rPr>
+          <w:rFonts w:eastAsiaTheme="majorEastAsia" w:cstheme="majorBidi"/>
+          <w:color w:val="000000" w:themeColor="text1"/>
+          <w:szCs w:val="26"/>
+        </w:rPr>
+        <w:t>визуализации полученной модели</w:t>
+      </w:r>
+      <w:r>
+        <w:rPr>
+          <w:rFonts w:eastAsiaTheme="majorEastAsia" w:cstheme="majorBidi"/>
+          <w:color w:val="000000" w:themeColor="text1"/>
+          <w:szCs w:val="26"/>
+        </w:rPr>
+        <w:t>.</w:t>
       </w:r>
       <w:r>
         <w:rPr>
@@ -6978,7 +7085,7 @@
           <w:sz w:val="28"/>
           <w:szCs w:val="26"/>
         </w:rPr>
-        <w:t>ет ряд параметров для настройки</w:t>
+        <w:t xml:space="preserve">ет ряд </w:t>
       </w:r>
       <w:r>
         <w:rPr>
@@ -6987,7 +7094,7 @@
           <w:sz w:val="28"/>
           <w:szCs w:val="26"/>
         </w:rPr>
-        <w:t xml:space="preserve"> </w:t>
+        <w:t>конфигурационных параметров. Г</w:t>
       </w:r>
       <w:r>
         <w:rPr>
@@ -6996,7 +7103,7 @@
           <w:sz w:val="28"/>
           <w:szCs w:val="26"/>
         </w:rPr>
-        <w:t>(д</w:t>
+        <w:t>енерация должна занимать разумное время и быть контролируемой для пользователя</w:t>
       </w:r>
       <w:r>
         <w:rPr>
@@ -7005,34 +7112,7 @@
           <w:sz w:val="28"/>
           <w:szCs w:val="26"/>
         </w:rPr>
-        <w:t>ополнительно, модуль может формировать карты текстур для сгенерированной модели</w:t>
-      </w:r>
-      <w:r>
-        <w:rPr>
-          <w:rFonts w:ascii="Times New Roman" w:eastAsiaTheme="majorEastAsia" w:hAnsi="Times New Roman" w:cstheme="majorBidi"/>
-          <w:color w:val="000000" w:themeColor="text1"/>
-          <w:sz w:val="28"/>
-          <w:szCs w:val="26"/>
-        </w:rPr>
-        <w:t>)</w:t>
-      </w:r>
-      <w:r>
-        <w:rPr>
-          <w:rFonts w:ascii="Times New Roman" w:eastAsiaTheme="majorEastAsia" w:hAnsi="Times New Roman" w:cstheme="majorBidi"/>
-          <w:color w:val="000000" w:themeColor="text1"/>
-          <w:sz w:val="28"/>
-          <w:szCs w:val="26"/>
-        </w:rPr>
-        <w:t xml:space="preserve">; </w:t>
-      </w:r>
-      <w:r>
-        <w:rPr>
-          <w:rFonts w:ascii="Times New Roman" w:eastAsiaTheme="majorEastAsia" w:hAnsi="Times New Roman" w:cstheme="majorBidi"/>
-          <w:color w:val="000000" w:themeColor="text1"/>
-          <w:sz w:val="28"/>
-          <w:szCs w:val="26"/>
-        </w:rPr>
-        <w:t>генерация должна занимать разумное время и быть достаточно контролируемой для пользователя</w:t>
+        <w:t xml:space="preserve"> системы</w:t>
       </w:r>
       <w:r>
         <w:rPr>
@@ -7068,7 +7148,7 @@
           <w:sz w:val="28"/>
           <w:szCs w:val="26"/>
         </w:rPr>
-        <w:t>о</w:t>
+        <w:t>реализовать модуль визуализации трехмерных сцен</w:t>
       </w:r>
       <w:r>
         <w:rPr>
@@ -7077,118 +7157,7 @@
           <w:sz w:val="28"/>
           <w:szCs w:val="26"/>
         </w:rPr>
-        <w:t>пционально, реализовать модуль визуализации трехмерных сцен</w:t>
-      </w:r>
-      <w:r>
-        <w:rPr>
-          <w:rFonts w:ascii="Times New Roman" w:eastAsiaTheme="majorEastAsia" w:hAnsi="Times New Roman" w:cstheme="majorBidi"/>
-          <w:color w:val="000000" w:themeColor="text1"/>
-          <w:sz w:val="28"/>
-          <w:szCs w:val="26"/>
-        </w:rPr>
-        <w:t xml:space="preserve"> (используя графические </w:t>
-      </w:r>
-      <w:r>
-        <w:rPr>
-          <w:rFonts w:ascii="Times New Roman" w:eastAsiaTheme="majorEastAsia" w:hAnsi="Times New Roman" w:cstheme="majorBidi"/>
-          <w:color w:val="000000" w:themeColor="text1"/>
-          <w:sz w:val="28"/>
-          <w:szCs w:val="26"/>
-          <w:lang w:val="en-US"/>
-        </w:rPr>
-        <w:t>API</w:t>
-      </w:r>
-      <w:r>
-        <w:rPr>
-          <w:rFonts w:ascii="Times New Roman" w:eastAsiaTheme="majorEastAsia" w:hAnsi="Times New Roman" w:cstheme="majorBidi"/>
-          <w:color w:val="000000" w:themeColor="text1"/>
-          <w:sz w:val="28"/>
-          <w:szCs w:val="26"/>
-        </w:rPr>
-        <w:t xml:space="preserve"> </w:t>
-      </w:r>
-      <w:r>
-        <w:rPr>
-          <w:rFonts w:ascii="Times New Roman" w:eastAsiaTheme="majorEastAsia" w:hAnsi="Times New Roman" w:cstheme="majorBidi"/>
-          <w:color w:val="000000" w:themeColor="text1"/>
-          <w:sz w:val="28"/>
-          <w:szCs w:val="26"/>
-          <w:lang w:val="en-US"/>
-        </w:rPr>
-        <w:t>OpenGL</w:t>
-      </w:r>
-      <w:r>
-        <w:rPr>
-          <w:rFonts w:ascii="Times New Roman" w:eastAsiaTheme="majorEastAsia" w:hAnsi="Times New Roman" w:cstheme="majorBidi"/>
-          <w:color w:val="000000" w:themeColor="text1"/>
-          <w:sz w:val="28"/>
-          <w:szCs w:val="26"/>
-        </w:rPr>
-        <w:t xml:space="preserve"> </w:t>
-      </w:r>
-      <w:r>
-        <w:rPr>
-          <w:rFonts w:ascii="Times New Roman" w:eastAsiaTheme="majorEastAsia" w:hAnsi="Times New Roman" w:cstheme="majorBidi"/>
-          <w:color w:val="000000" w:themeColor="text1"/>
-          <w:sz w:val="28"/>
-          <w:szCs w:val="26"/>
-        </w:rPr>
-        <w:t xml:space="preserve">или </w:t>
-      </w:r>
-      <w:r>
-        <w:rPr>
-          <w:rFonts w:ascii="Times New Roman" w:eastAsiaTheme="majorEastAsia" w:hAnsi="Times New Roman" w:cstheme="majorBidi"/>
-          <w:color w:val="000000" w:themeColor="text1"/>
-          <w:sz w:val="28"/>
-          <w:szCs w:val="26"/>
-          <w:lang w:val="en-US"/>
-        </w:rPr>
-        <w:t>Vulkan</w:t>
-      </w:r>
-      <w:r>
-        <w:rPr>
-          <w:rFonts w:ascii="Times New Roman" w:eastAsiaTheme="majorEastAsia" w:hAnsi="Times New Roman" w:cstheme="majorBidi"/>
-          <w:color w:val="000000" w:themeColor="text1"/>
-          <w:sz w:val="28"/>
-          <w:szCs w:val="26"/>
-        </w:rPr>
-        <w:t>)</w:t>
-      </w:r>
-      <w:r>
-        <w:rPr>
-          <w:rFonts w:ascii="Times New Roman" w:eastAsiaTheme="majorEastAsia" w:hAnsi="Times New Roman" w:cstheme="majorBidi"/>
-          <w:color w:val="000000" w:themeColor="text1"/>
-          <w:sz w:val="28"/>
-          <w:szCs w:val="26"/>
-        </w:rPr>
-        <w:t xml:space="preserve">. Сюда входит отображение с помощью API графического ускорителя примитивов в перспективной проекции, система навигации, с которой можно изменять положение «камеры» и угол обзора, а также система наложения цвета или текстур к модели </w:t>
-      </w:r>
-      <w:r>
-        <w:rPr>
-          <w:rFonts w:ascii="Times New Roman" w:eastAsiaTheme="majorEastAsia" w:hAnsi="Times New Roman" w:cstheme="majorBidi"/>
-          <w:color w:val="000000" w:themeColor="text1"/>
-          <w:sz w:val="28"/>
-          <w:szCs w:val="26"/>
-        </w:rPr>
-        <w:t>(в</w:t>
-      </w:r>
-      <w:r>
-        <w:rPr>
-          <w:rFonts w:ascii="Times New Roman" w:eastAsiaTheme="majorEastAsia" w:hAnsi="Times New Roman" w:cstheme="majorBidi"/>
-          <w:color w:val="000000" w:themeColor="text1"/>
-          <w:sz w:val="28"/>
-          <w:szCs w:val="26"/>
-        </w:rPr>
-        <w:t>озможно также добавить настраиваемое освещение и просчет отбрасываемых теней</w:t>
-      </w:r>
-      <w:r>
-        <w:rPr>
-          <w:rFonts w:ascii="Times New Roman" w:eastAsiaTheme="majorEastAsia" w:hAnsi="Times New Roman" w:cstheme="majorBidi"/>
-          <w:color w:val="000000" w:themeColor="text1"/>
-          <w:sz w:val="28"/>
-          <w:szCs w:val="26"/>
-        </w:rPr>
-        <w:t>), альтернативно можно использовать для визуализации сторонние решения,</w:t>
+        <w:t xml:space="preserve"> с полученной моделью, а также систему навигации обзора по сцене</w:t>
       </w:r>
     </w:p>
     <w:p>
@@ -7224,7 +7193,7 @@
           <w:sz w:val="28"/>
           <w:szCs w:val="26"/>
         </w:rPr>
-        <w:t>оздать дополнительные модули, которые ответственны за сохранение моделей в специальном формате</w:t>
+        <w:t>оздать дополнительную функциональность для сохранения</w:t>
       </w:r>
       <w:r>
         <w:rPr>
@@ -7233,7 +7202,7 @@
           <w:sz w:val="28"/>
           <w:szCs w:val="26"/>
         </w:rPr>
-        <w:t xml:space="preserve"> файла</w:t>
+        <w:t xml:space="preserve"> моделей в специальном формате</w:t>
       </w:r>
       <w:r>
         <w:rPr>
@@ -7242,7 +7211,7 @@
           <w:sz w:val="28"/>
           <w:szCs w:val="26"/>
         </w:rPr>
-        <w:t xml:space="preserve">, </w:t>
+        <w:t xml:space="preserve"> файла</w:t>
       </w:r>
       <w:r>
         <w:rPr>
@@ -7251,7 +7220,7 @@
           <w:sz w:val="28"/>
           <w:szCs w:val="26"/>
         </w:rPr>
-        <w:t xml:space="preserve">а также </w:t>
+        <w:t xml:space="preserve">, </w:t>
       </w:r>
       <w:r>
         <w:rPr>
@@ -7260,7 +7229,16 @@
           <w:sz w:val="28"/>
           <w:szCs w:val="26"/>
         </w:rPr>
-        <w:t>системы захвата управления с клавиатуры и мыши и пр.</w:t>
+        <w:t xml:space="preserve">а также </w:t>
+      </w:r>
+      <w:r>
+        <w:rPr>
+          <w:rFonts w:ascii="Times New Roman" w:eastAsiaTheme="majorEastAsia" w:hAnsi="Times New Roman" w:cstheme="majorBidi"/>
+          <w:color w:val="000000" w:themeColor="text1"/>
+          <w:sz w:val="28"/>
+          <w:szCs w:val="26"/>
+        </w:rPr>
+        <w:t>захвата управления с клавиатуры и мыши и пр.</w:t>
       </w:r>
       <w:r>
         <w:rPr>
@@ -7356,16 +7334,15 @@
     <w:p>
       <w:pPr>
         <w:pStyle w:val="11"/>
-        <w:outlineLvl w:val="0"/>
-      </w:pPr>
-      <w:bookmarkStart w:id="33" w:name="_Toc27955638"/>
-      <w:bookmarkStart w:id="34" w:name="_Toc27956762"/>
+      </w:pPr>
+      <w:bookmarkStart w:id="34" w:name="_Toc27955638"/>
+      <w:bookmarkStart w:id="35" w:name="_Toc28021200"/>
       <w:r>
         <w:lastRenderedPageBreak/>
         <w:t>ЗАКЛЮЧЕНИЕ</w:t>
       </w:r>
-      <w:bookmarkEnd w:id="33"/>
       <w:bookmarkEnd w:id="34"/>
+      <w:bookmarkEnd w:id="35"/>
     </w:p>
     <w:p>
       <w:pPr>
@@ -7433,12 +7410,7 @@
         <w:jc w:val="both"/>
       </w:pPr>
       <w:r>
-        <w:t>Таким обр</w:t>
-      </w:r>
-      <w:bookmarkStart w:id="35" w:name="_GoBack"/>
-      <w:bookmarkEnd w:id="35"/>
-      <w:r>
-        <w:t>азом</w:t>
+        <w:t>Таким образом</w:t>
       </w:r>
       <w:r>
         <w:t>, результатом</w:t>
@@ -7509,10 +7481,9 @@
     <w:p>
       <w:pPr>
         <w:pStyle w:val="11"/>
-        <w:outlineLvl w:val="0"/>
       </w:pPr>
       <w:bookmarkStart w:id="36" w:name="_Toc27955639"/>
-      <w:bookmarkStart w:id="37" w:name="_Toc27956763"/>
+      <w:bookmarkStart w:id="37" w:name="_Toc28021201"/>
       <w:r>
         <w:lastRenderedPageBreak/>
         <w:t>СПИСОК ИСПОЛЬЗУЕМЫХ ИСТОЧНИКОВ</w:t>
@@ -7527,21 +7498,1089 @@
           <w:ilvl w:val="0"/>
           <w:numId w:val="25"/>
         </w:numPr>
-        <w:rPr>
-          <w:rFonts w:ascii="Times New Roman" w:hAnsi="Times New Roman" w:cs="Times New Roman"/>
-          <w:sz w:val="28"/>
-          <w:szCs w:val="28"/>
-          <w:lang w:eastAsia="ru-RU"/>
-        </w:rPr>
-      </w:pPr>
-      <w:r>
-        <w:rPr>
-          <w:szCs w:val="28"/>
-        </w:rPr>
-        <w:t>Божко, Аркадий Николаевич. Компьютерная графика: учеб. пособие для студентов вузов, обучающихся по направлению "Информатика и вычисл. техника" / А. Н. Божко, Д. М. Жук, В. Б. Маничев. - Москва: МГТУ им. Н. Э. Баумана, 2007. - 392 с.</w:t>
+        <w:ind w:left="426" w:hanging="426"/>
+        <w:rPr>
+          <w:rFonts w:ascii="Times New Roman" w:hAnsi="Times New Roman" w:cs="Times New Roman"/>
+          <w:sz w:val="28"/>
+          <w:szCs w:val="28"/>
+          <w:lang w:eastAsia="ru-RU"/>
+        </w:rPr>
+      </w:pPr>
+      <w:r>
+        <w:rPr>
+          <w:rFonts w:ascii="Times New Roman" w:hAnsi="Times New Roman" w:cs="Times New Roman"/>
+          <w:sz w:val="28"/>
+          <w:szCs w:val="28"/>
+          <w:lang w:eastAsia="ru-RU"/>
+        </w:rPr>
+        <w:t xml:space="preserve">Божко А., Жук Д.М., Маничев В.Б. Компьютерная графика. </w:t>
+      </w:r>
+      <w:r>
+        <w:rPr>
+          <w:rFonts w:ascii="Times New Roman" w:hAnsi="Times New Roman" w:cs="Times New Roman"/>
+          <w:sz w:val="28"/>
+          <w:szCs w:val="28"/>
+          <w:lang w:eastAsia="ru-RU"/>
+        </w:rPr>
+        <w:t xml:space="preserve">Гриф УМО ВУЗов России. </w:t>
+      </w:r>
+      <w:r>
+        <w:rPr>
+          <w:rFonts w:ascii="Times New Roman" w:hAnsi="Times New Roman" w:cs="Times New Roman"/>
+          <w:sz w:val="28"/>
+          <w:szCs w:val="28"/>
+          <w:lang w:val="en-US" w:eastAsia="ru-RU"/>
+        </w:rPr>
+        <w:sym w:font="Symbol" w:char="F02D"/>
+      </w:r>
+      <w:r>
+        <w:rPr>
+          <w:rFonts w:ascii="Times New Roman" w:hAnsi="Times New Roman" w:cs="Times New Roman"/>
+          <w:sz w:val="28"/>
+          <w:szCs w:val="28"/>
+          <w:lang w:eastAsia="ru-RU"/>
+        </w:rPr>
+        <w:t xml:space="preserve"> </w:t>
+      </w:r>
+      <w:r>
+        <w:rPr>
+          <w:rFonts w:ascii="Times New Roman" w:hAnsi="Times New Roman" w:cs="Times New Roman"/>
+          <w:sz w:val="28"/>
+          <w:szCs w:val="28"/>
+          <w:lang w:eastAsia="ru-RU"/>
+        </w:rPr>
+        <w:t>М.: Издательс</w:t>
+      </w:r>
+      <w:r>
+        <w:rPr>
+          <w:rFonts w:ascii="Times New Roman" w:hAnsi="Times New Roman" w:cs="Times New Roman"/>
+          <w:sz w:val="28"/>
+          <w:szCs w:val="28"/>
+          <w:lang w:eastAsia="ru-RU"/>
+        </w:rPr>
+        <w:t xml:space="preserve">тво «МГТУ им. Баумана», 2007.  </w:t>
+      </w:r>
+      <w:r>
+        <w:rPr>
+          <w:rFonts w:ascii="Times New Roman" w:hAnsi="Times New Roman" w:cs="Times New Roman"/>
+          <w:sz w:val="28"/>
+          <w:szCs w:val="28"/>
+          <w:lang w:val="en-US" w:eastAsia="ru-RU"/>
+        </w:rPr>
+        <w:sym w:font="Symbol" w:char="F02D"/>
+      </w:r>
+      <w:r>
+        <w:rPr>
+          <w:rFonts w:ascii="Times New Roman" w:hAnsi="Times New Roman" w:cs="Times New Roman"/>
+          <w:sz w:val="28"/>
+          <w:szCs w:val="28"/>
+          <w:lang w:eastAsia="ru-RU"/>
+        </w:rPr>
+        <w:t xml:space="preserve"> </w:t>
+      </w:r>
+      <w:r>
+        <w:rPr>
+          <w:rFonts w:ascii="Times New Roman" w:hAnsi="Times New Roman" w:cs="Times New Roman"/>
+          <w:sz w:val="28"/>
+          <w:szCs w:val="28"/>
+          <w:lang w:eastAsia="ru-RU"/>
+        </w:rPr>
+        <w:t>392 с.</w:t>
+      </w:r>
+    </w:p>
+    <w:p>
+      <w:pPr>
+        <w:pStyle w:val="af2"/>
+        <w:numPr>
+          <w:ilvl w:val="0"/>
+          <w:numId w:val="25"/>
+        </w:numPr>
+        <w:ind w:left="426" w:hanging="426"/>
+        <w:rPr>
+          <w:rFonts w:ascii="Times New Roman" w:hAnsi="Times New Roman" w:cs="Times New Roman"/>
+          <w:sz w:val="28"/>
+          <w:szCs w:val="28"/>
+          <w:lang w:val="en-US" w:eastAsia="ru-RU"/>
+        </w:rPr>
+      </w:pPr>
+      <w:r>
+        <w:rPr>
+          <w:rFonts w:ascii="Times New Roman" w:hAnsi="Times New Roman" w:cs="Times New Roman"/>
+          <w:sz w:val="28"/>
+          <w:szCs w:val="28"/>
+          <w:lang w:val="en-US" w:eastAsia="ru-RU"/>
+        </w:rPr>
+        <w:t xml:space="preserve">Procedural Content Generation: Goals, Challenges and Actionable Steps // Artificial and Computational Intelligence in Games / Togelius J., Champandard A.J., Lanzi P.L., et al., </w:t>
+      </w:r>
+      <w:r>
+        <w:rPr>
+          <w:rFonts w:ascii="Times New Roman" w:hAnsi="Times New Roman" w:cs="Times New Roman"/>
+          <w:sz w:val="28"/>
+          <w:szCs w:val="28"/>
+          <w:lang w:val="en-US" w:eastAsia="ru-RU"/>
+        </w:rPr>
+        <w:t>–</w:t>
+      </w:r>
+      <w:r>
+        <w:rPr>
+          <w:rFonts w:ascii="Times New Roman" w:hAnsi="Times New Roman" w:cs="Times New Roman"/>
+          <w:sz w:val="28"/>
+          <w:szCs w:val="28"/>
+          <w:lang w:val="en-US" w:eastAsia="ru-RU"/>
+        </w:rPr>
+        <w:t xml:space="preserve"> Dagstuhl: 2013. </w:t>
+      </w:r>
+      <w:r>
+        <w:rPr>
+          <w:rFonts w:ascii="Times New Roman" w:hAnsi="Times New Roman" w:cs="Times New Roman"/>
+          <w:sz w:val="28"/>
+          <w:szCs w:val="28"/>
+          <w:lang w:val="en-US" w:eastAsia="ru-RU"/>
+        </w:rPr>
+        <w:t>–</w:t>
+      </w:r>
+      <w:r>
+        <w:rPr>
+          <w:rFonts w:ascii="Times New Roman" w:hAnsi="Times New Roman" w:cs="Times New Roman"/>
+          <w:sz w:val="28"/>
+          <w:szCs w:val="28"/>
+          <w:lang w:val="en-US" w:eastAsia="ru-RU"/>
+        </w:rPr>
+        <w:t xml:space="preserve"> Vol. 6 </w:t>
+      </w:r>
+      <w:r>
+        <w:rPr>
+          <w:rFonts w:ascii="Times New Roman" w:hAnsi="Times New Roman" w:cs="Times New Roman"/>
+          <w:sz w:val="28"/>
+          <w:szCs w:val="28"/>
+          <w:lang w:val="en-US" w:eastAsia="ru-RU"/>
+        </w:rPr>
+        <w:t>–</w:t>
+      </w:r>
+      <w:r>
+        <w:rPr>
+          <w:rFonts w:ascii="Times New Roman" w:hAnsi="Times New Roman" w:cs="Times New Roman"/>
+          <w:sz w:val="28"/>
+          <w:szCs w:val="28"/>
+          <w:lang w:val="en-US" w:eastAsia="ru-RU"/>
+        </w:rPr>
+        <w:t xml:space="preserve"> P. 61-75</w:t>
+      </w:r>
+      <w:r>
+        <w:rPr>
+          <w:rFonts w:ascii="Times New Roman" w:hAnsi="Times New Roman" w:cs="Times New Roman"/>
+          <w:sz w:val="28"/>
+          <w:szCs w:val="28"/>
+          <w:lang w:val="en-US" w:eastAsia="ru-RU"/>
+        </w:rPr>
+        <w:t>.</w:t>
+      </w:r>
+    </w:p>
+    <w:p>
+      <w:pPr>
+        <w:pStyle w:val="af2"/>
+        <w:numPr>
+          <w:ilvl w:val="0"/>
+          <w:numId w:val="25"/>
+        </w:numPr>
+        <w:ind w:left="426" w:hanging="426"/>
+        <w:rPr>
+          <w:rFonts w:ascii="Times New Roman" w:hAnsi="Times New Roman" w:cs="Times New Roman"/>
+          <w:sz w:val="28"/>
+          <w:szCs w:val="28"/>
+          <w:lang w:val="en-US" w:eastAsia="ru-RU"/>
+        </w:rPr>
+      </w:pPr>
+      <w:r>
+        <w:rPr>
+          <w:rFonts w:ascii="Times New Roman" w:hAnsi="Times New Roman" w:cs="Times New Roman"/>
+          <w:sz w:val="28"/>
+          <w:szCs w:val="28"/>
+          <w:lang w:val="en-US" w:eastAsia="ru-RU"/>
+        </w:rPr>
+        <w:t xml:space="preserve">Sony Pictures Imageworks Arnold / Kulla C. D., Conty A., Stein C., et al. // ACM Trans. Graph. 37 </w:t>
+      </w:r>
+      <w:r>
+        <w:rPr>
+          <w:rFonts w:ascii="Times New Roman" w:hAnsi="Times New Roman" w:cs="Times New Roman"/>
+          <w:sz w:val="28"/>
+          <w:szCs w:val="28"/>
+          <w:lang w:val="en-US" w:eastAsia="ru-RU"/>
+        </w:rPr>
+        <w:t>–</w:t>
+      </w:r>
+      <w:r>
+        <w:rPr>
+          <w:rFonts w:ascii="Times New Roman" w:hAnsi="Times New Roman" w:cs="Times New Roman"/>
+          <w:sz w:val="28"/>
+          <w:szCs w:val="28"/>
+          <w:lang w:val="en-US" w:eastAsia="ru-RU"/>
+        </w:rPr>
+        <w:t xml:space="preserve"> 2018.: </w:t>
+      </w:r>
+      <w:r>
+        <w:rPr>
+          <w:rFonts w:ascii="Times New Roman" w:hAnsi="Times New Roman" w:cs="Times New Roman"/>
+          <w:sz w:val="28"/>
+          <w:szCs w:val="28"/>
+          <w:lang w:val="en-US" w:eastAsia="ru-RU"/>
+        </w:rPr>
+        <w:t xml:space="preserve">P. </w:t>
+      </w:r>
+      <w:r>
+        <w:rPr>
+          <w:rFonts w:ascii="Times New Roman" w:hAnsi="Times New Roman" w:cs="Times New Roman"/>
+          <w:sz w:val="28"/>
+          <w:szCs w:val="28"/>
+          <w:lang w:val="en-US" w:eastAsia="ru-RU"/>
+        </w:rPr>
+        <w:t>29:1-29:18.</w:t>
+      </w:r>
+    </w:p>
+    <w:p>
+      <w:pPr>
+        <w:pStyle w:val="af2"/>
+        <w:numPr>
+          <w:ilvl w:val="0"/>
+          <w:numId w:val="25"/>
+        </w:numPr>
+        <w:ind w:left="426" w:hanging="426"/>
+        <w:rPr>
+          <w:rFonts w:ascii="Times New Roman" w:hAnsi="Times New Roman" w:cs="Times New Roman"/>
+          <w:sz w:val="28"/>
+          <w:szCs w:val="28"/>
+          <w:lang w:val="en-US" w:eastAsia="ru-RU"/>
+        </w:rPr>
+      </w:pPr>
+      <w:r>
+        <w:rPr>
+          <w:rFonts w:ascii="Times New Roman" w:hAnsi="Times New Roman" w:cs="Times New Roman"/>
+          <w:sz w:val="28"/>
+          <w:szCs w:val="28"/>
+          <w:lang w:val="en-US" w:eastAsia="ru-RU"/>
+        </w:rPr>
+        <w:t xml:space="preserve">A Survey of Procedural Content Generation Techniques Suitable to Game Development / Carli D., Bevilacqua F., Pozzer C., et al. // Brazilian Symposium on Games and Digital Entertainment, SBGAMES. </w:t>
+      </w:r>
+      <w:r>
+        <w:rPr>
+          <w:rFonts w:ascii="Times New Roman" w:hAnsi="Times New Roman" w:cs="Times New Roman"/>
+          <w:sz w:val="28"/>
+          <w:szCs w:val="28"/>
+          <w:lang w:val="en-US" w:eastAsia="ru-RU"/>
+        </w:rPr>
+        <w:t>–</w:t>
+      </w:r>
+      <w:r>
+        <w:rPr>
+          <w:rFonts w:ascii="Times New Roman" w:hAnsi="Times New Roman" w:cs="Times New Roman"/>
+          <w:sz w:val="28"/>
+          <w:szCs w:val="28"/>
+          <w:lang w:val="en-US" w:eastAsia="ru-RU"/>
+        </w:rPr>
+        <w:t xml:space="preserve"> P. 26-35.</w:t>
+      </w:r>
+    </w:p>
+    <w:p>
+      <w:pPr>
+        <w:pStyle w:val="af2"/>
+        <w:numPr>
+          <w:ilvl w:val="0"/>
+          <w:numId w:val="25"/>
+        </w:numPr>
+        <w:ind w:left="426" w:hanging="426"/>
+        <w:rPr>
+          <w:rFonts w:ascii="Times New Roman" w:hAnsi="Times New Roman" w:cs="Times New Roman"/>
+          <w:sz w:val="28"/>
+          <w:szCs w:val="28"/>
+          <w:lang w:val="en-US" w:eastAsia="ru-RU"/>
+        </w:rPr>
+      </w:pPr>
+      <w:r>
+        <w:rPr>
+          <w:rFonts w:ascii="Times New Roman" w:hAnsi="Times New Roman" w:cs="Times New Roman"/>
+          <w:sz w:val="28"/>
+          <w:szCs w:val="28"/>
+          <w:lang w:val="en-US" w:eastAsia="ru-RU"/>
+        </w:rPr>
+        <w:t xml:space="preserve">Shape Grammars for Architectural Design / Pauwels P., Strobbe T., Eloy S. et al. // CAAD Futures 2015 </w:t>
+      </w:r>
+      <w:r>
+        <w:rPr>
+          <w:rFonts w:ascii="Times New Roman" w:hAnsi="Times New Roman" w:cs="Times New Roman"/>
+          <w:sz w:val="28"/>
+          <w:szCs w:val="28"/>
+          <w:lang w:val="en-US" w:eastAsia="ru-RU"/>
+        </w:rPr>
+        <w:t>–</w:t>
+      </w:r>
+      <w:r>
+        <w:rPr>
+          <w:rFonts w:ascii="Times New Roman" w:hAnsi="Times New Roman" w:cs="Times New Roman"/>
+          <w:sz w:val="28"/>
+          <w:szCs w:val="28"/>
+          <w:lang w:val="en-US" w:eastAsia="ru-RU"/>
+        </w:rPr>
+        <w:t xml:space="preserve"> Springer etc., 2015 </w:t>
+      </w:r>
+      <w:r>
+        <w:rPr>
+          <w:rFonts w:ascii="Times New Roman" w:hAnsi="Times New Roman" w:cs="Times New Roman"/>
+          <w:sz w:val="28"/>
+          <w:szCs w:val="28"/>
+          <w:lang w:val="en-US" w:eastAsia="ru-RU"/>
+        </w:rPr>
+        <w:t>–</w:t>
+      </w:r>
+      <w:r>
+        <w:rPr>
+          <w:rFonts w:ascii="Times New Roman" w:hAnsi="Times New Roman" w:cs="Times New Roman"/>
+          <w:sz w:val="28"/>
+          <w:szCs w:val="28"/>
+          <w:lang w:val="en-US" w:eastAsia="ru-RU"/>
+        </w:rPr>
+        <w:t xml:space="preserve"> Vol. 527. </w:t>
+      </w:r>
+      <w:r>
+        <w:rPr>
+          <w:rFonts w:ascii="Times New Roman" w:hAnsi="Times New Roman" w:cs="Times New Roman"/>
+          <w:sz w:val="28"/>
+          <w:szCs w:val="28"/>
+          <w:lang w:val="en-US" w:eastAsia="ru-RU"/>
+        </w:rPr>
+        <w:t>–</w:t>
+      </w:r>
+      <w:r>
+        <w:rPr>
+          <w:rFonts w:ascii="Times New Roman" w:hAnsi="Times New Roman" w:cs="Times New Roman"/>
+          <w:sz w:val="28"/>
+          <w:szCs w:val="28"/>
+          <w:lang w:val="en-US" w:eastAsia="ru-RU"/>
+        </w:rPr>
+        <w:t xml:space="preserve"> P. 507-526.</w:t>
+      </w:r>
+    </w:p>
+    <w:p>
+      <w:pPr>
+        <w:pStyle w:val="af2"/>
+        <w:numPr>
+          <w:ilvl w:val="0"/>
+          <w:numId w:val="25"/>
+        </w:numPr>
+        <w:ind w:left="426" w:hanging="426"/>
+        <w:rPr>
+          <w:rFonts w:ascii="Times New Roman" w:hAnsi="Times New Roman" w:cs="Times New Roman"/>
+          <w:sz w:val="28"/>
+          <w:szCs w:val="28"/>
+          <w:lang w:val="en-US" w:eastAsia="ru-RU"/>
+        </w:rPr>
+      </w:pPr>
+      <w:r>
+        <w:rPr>
+          <w:rFonts w:ascii="Times New Roman" w:hAnsi="Times New Roman" w:cs="Times New Roman"/>
+          <w:sz w:val="28"/>
+          <w:szCs w:val="28"/>
+          <w:lang w:val="en-US" w:eastAsia="ru-RU"/>
+        </w:rPr>
+        <w:t xml:space="preserve">Procedural modeling of buildings / Müller P., Wonka P., Haegler S., et al. // ACM SIGGRAPH 2006 Papers, 2006. </w:t>
+      </w:r>
+      <w:r>
+        <w:rPr>
+          <w:rFonts w:ascii="Times New Roman" w:hAnsi="Times New Roman" w:cs="Times New Roman"/>
+          <w:sz w:val="28"/>
+          <w:szCs w:val="28"/>
+          <w:lang w:val="en-US" w:eastAsia="ru-RU"/>
+        </w:rPr>
+        <w:t>–</w:t>
+      </w:r>
+      <w:r>
+        <w:rPr>
+          <w:rFonts w:ascii="Times New Roman" w:hAnsi="Times New Roman" w:cs="Times New Roman"/>
+          <w:sz w:val="28"/>
+          <w:szCs w:val="28"/>
+          <w:lang w:val="en-US" w:eastAsia="ru-RU"/>
+        </w:rPr>
+        <w:t xml:space="preserve"> P.614-623</w:t>
+      </w:r>
+      <w:r>
+        <w:rPr>
+          <w:rFonts w:ascii="Times New Roman" w:hAnsi="Times New Roman" w:cs="Times New Roman"/>
+          <w:sz w:val="28"/>
+          <w:szCs w:val="28"/>
+          <w:lang w:val="en-US" w:eastAsia="ru-RU"/>
+        </w:rPr>
+        <w:t>.</w:t>
+      </w:r>
+    </w:p>
+    <w:p>
+      <w:pPr>
+        <w:pStyle w:val="af2"/>
+        <w:numPr>
+          <w:ilvl w:val="0"/>
+          <w:numId w:val="25"/>
+        </w:numPr>
+        <w:ind w:left="426" w:hanging="426"/>
+        <w:rPr>
+          <w:rFonts w:ascii="Times New Roman" w:hAnsi="Times New Roman" w:cs="Times New Roman"/>
+          <w:sz w:val="28"/>
+          <w:szCs w:val="28"/>
+          <w:lang w:val="en-US" w:eastAsia="ru-RU"/>
+        </w:rPr>
+      </w:pPr>
+      <w:r>
+        <w:rPr>
+          <w:rFonts w:ascii="Times New Roman" w:hAnsi="Times New Roman" w:cs="Times New Roman"/>
+          <w:sz w:val="28"/>
+          <w:szCs w:val="28"/>
+          <w:lang w:val="en-US" w:eastAsia="ru-RU"/>
+        </w:rPr>
+        <w:t xml:space="preserve">Instant Architecture / Wonka P., Wimmer M., Sillion F.X., et al. // ACM Transactions on Graphics, Association for Computing Machinery, 2003. </w:t>
+      </w:r>
+      <w:r>
+        <w:rPr>
+          <w:rFonts w:ascii="Times New Roman" w:hAnsi="Times New Roman" w:cs="Times New Roman"/>
+          <w:sz w:val="28"/>
+          <w:szCs w:val="28"/>
+          <w:lang w:val="en-US" w:eastAsia="ru-RU"/>
+        </w:rPr>
+        <w:t>–</w:t>
+      </w:r>
+      <w:r>
+        <w:rPr>
+          <w:rFonts w:ascii="Times New Roman" w:hAnsi="Times New Roman" w:cs="Times New Roman"/>
+          <w:sz w:val="28"/>
+          <w:szCs w:val="28"/>
+          <w:lang w:val="en-US" w:eastAsia="ru-RU"/>
+        </w:rPr>
+        <w:t xml:space="preserve"> P. 669–677.</w:t>
+      </w:r>
+    </w:p>
+    <w:p>
+      <w:pPr>
+        <w:pStyle w:val="af2"/>
+        <w:numPr>
+          <w:ilvl w:val="0"/>
+          <w:numId w:val="25"/>
+        </w:numPr>
+        <w:ind w:left="426" w:hanging="426"/>
+        <w:rPr>
+          <w:rFonts w:ascii="Times New Roman" w:hAnsi="Times New Roman" w:cs="Times New Roman"/>
+          <w:sz w:val="28"/>
+          <w:szCs w:val="28"/>
+          <w:lang w:eastAsia="ru-RU"/>
+        </w:rPr>
+      </w:pPr>
+      <w:r>
+        <w:rPr>
+          <w:rFonts w:ascii="Times New Roman" w:hAnsi="Times New Roman" w:cs="Times New Roman"/>
+          <w:sz w:val="28"/>
+          <w:szCs w:val="28"/>
+          <w:lang w:eastAsia="ru-RU"/>
+        </w:rPr>
+        <w:t>Медведева О.А., Гордеев К.И. Генерация карт высот с использованием шума Пе</w:t>
+      </w:r>
+      <w:r>
+        <w:rPr>
+          <w:rFonts w:ascii="Times New Roman" w:hAnsi="Times New Roman" w:cs="Times New Roman"/>
+          <w:sz w:val="28"/>
+          <w:szCs w:val="28"/>
+          <w:lang w:eastAsia="ru-RU"/>
+        </w:rPr>
+        <w:t>рлина для построения ландшафтов</w:t>
+      </w:r>
+      <w:r>
+        <w:rPr>
+          <w:rFonts w:ascii="Times New Roman" w:hAnsi="Times New Roman" w:cs="Times New Roman"/>
+          <w:sz w:val="28"/>
+          <w:szCs w:val="28"/>
+          <w:lang w:eastAsia="ru-RU"/>
+        </w:rPr>
+        <w:t xml:space="preserve"> / Сборник статей </w:t>
+      </w:r>
+      <w:r>
+        <w:rPr>
+          <w:rFonts w:ascii="Times New Roman" w:hAnsi="Times New Roman" w:cs="Times New Roman"/>
+          <w:sz w:val="28"/>
+          <w:szCs w:val="28"/>
+          <w:lang w:val="en-US" w:eastAsia="ru-RU"/>
+        </w:rPr>
+        <w:t>V</w:t>
+      </w:r>
+      <w:r>
+        <w:rPr>
+          <w:rFonts w:ascii="Times New Roman" w:hAnsi="Times New Roman" w:cs="Times New Roman"/>
+          <w:sz w:val="28"/>
+          <w:szCs w:val="28"/>
+          <w:lang w:eastAsia="ru-RU"/>
+        </w:rPr>
+        <w:t xml:space="preserve"> Междунар. научно-практической конференции "Фундаментальные и прикладные научные исследования: актуальные вопросы, достижения и инновации", Пенза, 15 мая 2017 г. </w:t>
+      </w:r>
+      <w:r>
+        <w:rPr>
+          <w:rFonts w:ascii="Times New Roman" w:hAnsi="Times New Roman" w:cs="Times New Roman"/>
+          <w:sz w:val="28"/>
+          <w:szCs w:val="28"/>
+          <w:lang w:eastAsia="ru-RU"/>
+        </w:rPr>
+        <w:t>–</w:t>
+      </w:r>
+      <w:r>
+        <w:rPr>
+          <w:rFonts w:ascii="Times New Roman" w:hAnsi="Times New Roman" w:cs="Times New Roman"/>
+          <w:sz w:val="28"/>
+          <w:szCs w:val="28"/>
+          <w:lang w:eastAsia="ru-RU"/>
+        </w:rPr>
+        <w:t xml:space="preserve"> Пенза: МЦНС "Наука и Просвещение", 2017. </w:t>
+      </w:r>
+      <w:r>
+        <w:rPr>
+          <w:rFonts w:ascii="Times New Roman" w:hAnsi="Times New Roman" w:cs="Times New Roman"/>
+          <w:sz w:val="28"/>
+          <w:szCs w:val="28"/>
+          <w:lang w:eastAsia="ru-RU"/>
+        </w:rPr>
+        <w:t>–</w:t>
+      </w:r>
+      <w:r>
+        <w:rPr>
+          <w:rFonts w:ascii="Times New Roman" w:hAnsi="Times New Roman" w:cs="Times New Roman"/>
+          <w:sz w:val="28"/>
+          <w:szCs w:val="28"/>
+          <w:lang w:eastAsia="ru-RU"/>
+        </w:rPr>
+        <w:t xml:space="preserve">Т. 4. </w:t>
+      </w:r>
+      <w:r>
+        <w:rPr>
+          <w:rFonts w:ascii="Times New Roman" w:hAnsi="Times New Roman" w:cs="Times New Roman"/>
+          <w:sz w:val="28"/>
+          <w:szCs w:val="28"/>
+          <w:lang w:eastAsia="ru-RU"/>
+        </w:rPr>
+        <w:t>–</w:t>
+      </w:r>
+      <w:r>
+        <w:rPr>
+          <w:rFonts w:ascii="Times New Roman" w:hAnsi="Times New Roman" w:cs="Times New Roman"/>
+          <w:sz w:val="28"/>
+          <w:szCs w:val="28"/>
+          <w:lang w:eastAsia="ru-RU"/>
+        </w:rPr>
+        <w:t xml:space="preserve"> С. 105-108.</w:t>
+      </w:r>
+    </w:p>
+    <w:p>
+      <w:pPr>
+        <w:pStyle w:val="af2"/>
+        <w:numPr>
+          <w:ilvl w:val="0"/>
+          <w:numId w:val="25"/>
+        </w:numPr>
+        <w:ind w:left="426" w:hanging="426"/>
+        <w:rPr>
+          <w:rFonts w:ascii="Times New Roman" w:hAnsi="Times New Roman" w:cs="Times New Roman"/>
+          <w:sz w:val="28"/>
+          <w:szCs w:val="28"/>
+          <w:lang w:val="en-US" w:eastAsia="ru-RU"/>
+        </w:rPr>
+      </w:pPr>
+      <w:r>
+        <w:rPr>
+          <w:rFonts w:ascii="Times New Roman" w:hAnsi="Times New Roman" w:cs="Times New Roman"/>
+          <w:sz w:val="28"/>
+          <w:szCs w:val="28"/>
+          <w:lang w:val="en-US" w:eastAsia="ru-RU"/>
+        </w:rPr>
+        <w:t xml:space="preserve">Kelly G., McCabe H. A Survey of Procedural Techniques for City Generation // The ITB Journal </w:t>
+      </w:r>
+      <w:r>
+        <w:rPr>
+          <w:rFonts w:ascii="Times New Roman" w:hAnsi="Times New Roman" w:cs="Times New Roman"/>
+          <w:sz w:val="28"/>
+          <w:szCs w:val="28"/>
+          <w:lang w:val="en-US" w:eastAsia="ru-RU"/>
+        </w:rPr>
+        <w:t>–</w:t>
+      </w:r>
+      <w:r>
+        <w:rPr>
+          <w:rFonts w:ascii="Times New Roman" w:hAnsi="Times New Roman" w:cs="Times New Roman"/>
+          <w:sz w:val="28"/>
+          <w:szCs w:val="28"/>
+          <w:lang w:val="en-US" w:eastAsia="ru-RU"/>
+        </w:rPr>
+        <w:t xml:space="preserve"> 2006. </w:t>
+      </w:r>
+      <w:r>
+        <w:rPr>
+          <w:rFonts w:ascii="Times New Roman" w:hAnsi="Times New Roman" w:cs="Times New Roman"/>
+          <w:sz w:val="28"/>
+          <w:szCs w:val="28"/>
+          <w:lang w:val="en-US" w:eastAsia="ru-RU"/>
+        </w:rPr>
+        <w:t>–</w:t>
+      </w:r>
+      <w:r>
+        <w:rPr>
+          <w:rFonts w:ascii="Times New Roman" w:hAnsi="Times New Roman" w:cs="Times New Roman"/>
+          <w:sz w:val="28"/>
+          <w:szCs w:val="28"/>
+          <w:lang w:val="en-US" w:eastAsia="ru-RU"/>
+        </w:rPr>
+        <w:t xml:space="preserve"> Vol. 7 </w:t>
+      </w:r>
+      <w:r>
+        <w:rPr>
+          <w:rFonts w:ascii="Times New Roman" w:hAnsi="Times New Roman" w:cs="Times New Roman"/>
+          <w:sz w:val="28"/>
+          <w:szCs w:val="28"/>
+          <w:lang w:val="en-US" w:eastAsia="ru-RU"/>
+        </w:rPr>
+        <w:t>–</w:t>
+      </w:r>
+      <w:r>
+        <w:rPr>
+          <w:rFonts w:ascii="Times New Roman" w:hAnsi="Times New Roman" w:cs="Times New Roman"/>
+          <w:sz w:val="28"/>
+          <w:szCs w:val="28"/>
+          <w:lang w:val="en-US" w:eastAsia="ru-RU"/>
+        </w:rPr>
+        <w:t xml:space="preserve"> Iss. 2 </w:t>
+      </w:r>
+      <w:r>
+        <w:rPr>
+          <w:rFonts w:ascii="Times New Roman" w:hAnsi="Times New Roman" w:cs="Times New Roman"/>
+          <w:sz w:val="28"/>
+          <w:szCs w:val="28"/>
+          <w:lang w:val="en-US" w:eastAsia="ru-RU"/>
+        </w:rPr>
+        <w:t>–</w:t>
+      </w:r>
+      <w:r>
+        <w:rPr>
+          <w:rFonts w:ascii="Times New Roman" w:hAnsi="Times New Roman" w:cs="Times New Roman"/>
+          <w:sz w:val="28"/>
+          <w:szCs w:val="28"/>
+          <w:lang w:val="en-US" w:eastAsia="ru-RU"/>
+        </w:rPr>
+        <w:t xml:space="preserve"> A. 5.</w:t>
+      </w:r>
+    </w:p>
+    <w:p>
+      <w:pPr>
+        <w:pStyle w:val="af2"/>
+        <w:numPr>
+          <w:ilvl w:val="0"/>
+          <w:numId w:val="25"/>
+        </w:numPr>
+        <w:ind w:left="426" w:hanging="426"/>
+        <w:rPr>
+          <w:rFonts w:ascii="Times New Roman" w:hAnsi="Times New Roman" w:cs="Times New Roman"/>
+          <w:sz w:val="28"/>
+          <w:szCs w:val="28"/>
+          <w:lang w:val="en-US" w:eastAsia="ru-RU"/>
+        </w:rPr>
+      </w:pPr>
+      <w:r>
+        <w:rPr>
+          <w:rFonts w:ascii="Times New Roman" w:hAnsi="Times New Roman" w:cs="Times New Roman"/>
+          <w:sz w:val="28"/>
+          <w:szCs w:val="28"/>
+          <w:lang w:val="en-US" w:eastAsia="ru-RU"/>
+        </w:rPr>
+        <w:t xml:space="preserve">Interactive Sketching of Urban Procedural Models / Nishida G., Garcia-Dorado I., Aliaga D., et al. // ACM Transactions on Graphics (SIGGRAPH Conference Proceedings) </w:t>
+      </w:r>
+      <w:r>
+        <w:rPr>
+          <w:rFonts w:ascii="Times New Roman" w:hAnsi="Times New Roman" w:cs="Times New Roman"/>
+          <w:sz w:val="28"/>
+          <w:szCs w:val="28"/>
+          <w:lang w:val="en-US" w:eastAsia="ru-RU"/>
+        </w:rPr>
+        <w:t>–</w:t>
+      </w:r>
+      <w:r>
+        <w:rPr>
+          <w:rFonts w:ascii="Times New Roman" w:hAnsi="Times New Roman" w:cs="Times New Roman"/>
+          <w:sz w:val="28"/>
+          <w:szCs w:val="28"/>
+          <w:lang w:val="en-US" w:eastAsia="ru-RU"/>
+        </w:rPr>
+        <w:t xml:space="preserve"> 2016. </w:t>
+      </w:r>
+      <w:r>
+        <w:rPr>
+          <w:rFonts w:ascii="Times New Roman" w:hAnsi="Times New Roman" w:cs="Times New Roman"/>
+          <w:sz w:val="28"/>
+          <w:szCs w:val="28"/>
+          <w:lang w:val="en-US" w:eastAsia="ru-RU"/>
+        </w:rPr>
+        <w:t>–</w:t>
+      </w:r>
+      <w:r>
+        <w:rPr>
+          <w:rFonts w:ascii="Times New Roman" w:hAnsi="Times New Roman" w:cs="Times New Roman"/>
+          <w:sz w:val="28"/>
+          <w:szCs w:val="28"/>
+          <w:lang w:val="en-US" w:eastAsia="ru-RU"/>
+        </w:rPr>
+        <w:t xml:space="preserve"> Vol. 35 </w:t>
+      </w:r>
+      <w:r>
+        <w:rPr>
+          <w:rFonts w:ascii="Times New Roman" w:hAnsi="Times New Roman" w:cs="Times New Roman"/>
+          <w:sz w:val="28"/>
+          <w:szCs w:val="28"/>
+          <w:lang w:val="en-US" w:eastAsia="ru-RU"/>
+        </w:rPr>
+        <w:t>–</w:t>
+      </w:r>
+      <w:r>
+        <w:rPr>
+          <w:rFonts w:ascii="Times New Roman" w:hAnsi="Times New Roman" w:cs="Times New Roman"/>
+          <w:sz w:val="28"/>
+          <w:szCs w:val="28"/>
+          <w:lang w:val="en-US" w:eastAsia="ru-RU"/>
+        </w:rPr>
+        <w:t xml:space="preserve"> A. 130 </w:t>
+      </w:r>
+      <w:r>
+        <w:rPr>
+          <w:rFonts w:ascii="Times New Roman" w:hAnsi="Times New Roman" w:cs="Times New Roman"/>
+          <w:sz w:val="28"/>
+          <w:szCs w:val="28"/>
+          <w:lang w:val="en-US" w:eastAsia="ru-RU"/>
+        </w:rPr>
+        <w:t>–</w:t>
+      </w:r>
+      <w:r>
+        <w:rPr>
+          <w:rFonts w:ascii="Times New Roman" w:hAnsi="Times New Roman" w:cs="Times New Roman"/>
+          <w:sz w:val="28"/>
+          <w:szCs w:val="28"/>
+          <w:lang w:val="en-US" w:eastAsia="ru-RU"/>
+        </w:rPr>
+        <w:t xml:space="preserve"> P. 130:1-130:11</w:t>
+      </w:r>
+      <w:r>
+        <w:rPr>
+          <w:rFonts w:ascii="Times New Roman" w:hAnsi="Times New Roman" w:cs="Times New Roman"/>
+          <w:sz w:val="28"/>
+          <w:szCs w:val="28"/>
+          <w:lang w:val="en-US" w:eastAsia="ru-RU"/>
+        </w:rPr>
+        <w:t>.</w:t>
+      </w:r>
+    </w:p>
+    <w:p>
+      <w:pPr>
+        <w:pStyle w:val="af2"/>
+        <w:numPr>
+          <w:ilvl w:val="0"/>
+          <w:numId w:val="25"/>
+        </w:numPr>
+        <w:ind w:left="426" w:hanging="426"/>
+        <w:rPr>
+          <w:rFonts w:ascii="Times New Roman" w:hAnsi="Times New Roman" w:cs="Times New Roman"/>
+          <w:sz w:val="28"/>
+          <w:szCs w:val="28"/>
+          <w:lang w:val="en-US" w:eastAsia="ru-RU"/>
+        </w:rPr>
+      </w:pPr>
+      <w:r>
+        <w:rPr>
+          <w:rFonts w:ascii="Times New Roman" w:hAnsi="Times New Roman" w:cs="Times New Roman"/>
+          <w:sz w:val="28"/>
+          <w:szCs w:val="28"/>
+          <w:lang w:val="en-US" w:eastAsia="ru-RU"/>
+        </w:rPr>
+        <w:t xml:space="preserve">Gutierrez D., Sheffer A. Procedural Modeling of a Building from a Single Image // Computer Graphics Forum (Eurographics) </w:t>
+      </w:r>
+      <w:r>
+        <w:rPr>
+          <w:rFonts w:ascii="Times New Roman" w:hAnsi="Times New Roman" w:cs="Times New Roman"/>
+          <w:sz w:val="28"/>
+          <w:szCs w:val="28"/>
+          <w:lang w:val="en-US" w:eastAsia="ru-RU"/>
+        </w:rPr>
+        <w:t>–</w:t>
+      </w:r>
+      <w:r>
+        <w:rPr>
+          <w:rFonts w:ascii="Times New Roman" w:hAnsi="Times New Roman" w:cs="Times New Roman"/>
+          <w:sz w:val="28"/>
+          <w:szCs w:val="28"/>
+          <w:lang w:val="en-US" w:eastAsia="ru-RU"/>
+        </w:rPr>
+        <w:t xml:space="preserve"> 2018. </w:t>
+      </w:r>
+      <w:r>
+        <w:rPr>
+          <w:rFonts w:ascii="Times New Roman" w:hAnsi="Times New Roman" w:cs="Times New Roman"/>
+          <w:sz w:val="28"/>
+          <w:szCs w:val="28"/>
+          <w:lang w:val="en-US" w:eastAsia="ru-RU"/>
+        </w:rPr>
+        <w:t>–</w:t>
+      </w:r>
+      <w:r>
+        <w:rPr>
+          <w:rFonts w:ascii="Times New Roman" w:hAnsi="Times New Roman" w:cs="Times New Roman"/>
+          <w:sz w:val="28"/>
+          <w:szCs w:val="28"/>
+          <w:lang w:val="en-US" w:eastAsia="ru-RU"/>
+        </w:rPr>
+        <w:t xml:space="preserve"> Vol. 37 </w:t>
+      </w:r>
+      <w:r>
+        <w:rPr>
+          <w:rFonts w:ascii="Times New Roman" w:hAnsi="Times New Roman" w:cs="Times New Roman"/>
+          <w:sz w:val="28"/>
+          <w:szCs w:val="28"/>
+          <w:lang w:val="en-US" w:eastAsia="ru-RU"/>
+        </w:rPr>
+        <w:t>–</w:t>
+      </w:r>
+      <w:r>
+        <w:rPr>
+          <w:rFonts w:ascii="Times New Roman" w:hAnsi="Times New Roman" w:cs="Times New Roman"/>
+          <w:sz w:val="28"/>
+          <w:szCs w:val="28"/>
+          <w:lang w:val="en-US" w:eastAsia="ru-RU"/>
+        </w:rPr>
+        <w:t xml:space="preserve"> N. 2</w:t>
+      </w:r>
+      <w:r>
+        <w:rPr>
+          <w:rFonts w:ascii="Times New Roman" w:hAnsi="Times New Roman" w:cs="Times New Roman"/>
+          <w:sz w:val="28"/>
+          <w:szCs w:val="28"/>
+          <w:lang w:val="en-US" w:eastAsia="ru-RU"/>
+        </w:rPr>
+        <w:t>.</w:t>
+      </w:r>
+    </w:p>
+    <w:p>
+      <w:pPr>
+        <w:pStyle w:val="af2"/>
+        <w:numPr>
+          <w:ilvl w:val="0"/>
+          <w:numId w:val="25"/>
+        </w:numPr>
+        <w:ind w:left="426" w:hanging="426"/>
+        <w:rPr>
+          <w:rFonts w:ascii="Times New Roman" w:hAnsi="Times New Roman" w:cs="Times New Roman"/>
+          <w:sz w:val="28"/>
+          <w:szCs w:val="28"/>
+          <w:lang w:val="en-US" w:eastAsia="ru-RU"/>
+        </w:rPr>
+      </w:pPr>
+      <w:r>
+        <w:rPr>
+          <w:rFonts w:ascii="Times New Roman" w:hAnsi="Times New Roman" w:cs="Times New Roman"/>
+          <w:sz w:val="28"/>
+          <w:szCs w:val="28"/>
+          <w:lang w:val="en-US" w:eastAsia="ru-RU"/>
+        </w:rPr>
+        <w:t xml:space="preserve">Shiraef J. An exploratory study of high performance graphics application programming interfaces: thes... mast. computer sci. </w:t>
+      </w:r>
+      <w:r>
+        <w:rPr>
+          <w:rFonts w:ascii="Times New Roman" w:hAnsi="Times New Roman" w:cs="Times New Roman"/>
+          <w:sz w:val="28"/>
+          <w:szCs w:val="28"/>
+          <w:lang w:val="en-US" w:eastAsia="ru-RU"/>
+        </w:rPr>
+        <w:t>–</w:t>
+      </w:r>
+      <w:r>
+        <w:rPr>
+          <w:rFonts w:ascii="Times New Roman" w:hAnsi="Times New Roman" w:cs="Times New Roman"/>
+          <w:sz w:val="28"/>
+          <w:szCs w:val="28"/>
+          <w:lang w:val="en-US" w:eastAsia="ru-RU"/>
+        </w:rPr>
+        <w:t xml:space="preserve"> Chattanooga, 2016. </w:t>
+      </w:r>
+      <w:r>
+        <w:rPr>
+          <w:rFonts w:ascii="Times New Roman" w:hAnsi="Times New Roman" w:cs="Times New Roman"/>
+          <w:sz w:val="28"/>
+          <w:szCs w:val="28"/>
+          <w:lang w:val="en-US" w:eastAsia="ru-RU"/>
+        </w:rPr>
+        <w:t>–</w:t>
+      </w:r>
+      <w:r>
+        <w:rPr>
+          <w:rFonts w:ascii="Times New Roman" w:hAnsi="Times New Roman" w:cs="Times New Roman"/>
+          <w:sz w:val="28"/>
+          <w:szCs w:val="28"/>
+          <w:lang w:val="en-US" w:eastAsia="ru-RU"/>
+        </w:rPr>
+        <w:t xml:space="preserve"> 99 p.</w:t>
+      </w:r>
+    </w:p>
+    <w:p>
+      <w:pPr>
+        <w:pStyle w:val="af2"/>
+        <w:numPr>
+          <w:ilvl w:val="0"/>
+          <w:numId w:val="25"/>
+        </w:numPr>
+        <w:ind w:left="426" w:hanging="426"/>
+        <w:rPr>
+          <w:rFonts w:ascii="Times New Roman" w:hAnsi="Times New Roman" w:cs="Times New Roman"/>
+          <w:sz w:val="28"/>
+          <w:szCs w:val="28"/>
+          <w:lang w:eastAsia="ru-RU"/>
+        </w:rPr>
+      </w:pPr>
+      <w:r>
+        <w:rPr>
+          <w:rFonts w:ascii="Times New Roman" w:hAnsi="Times New Roman" w:cs="Times New Roman"/>
+          <w:sz w:val="28"/>
+          <w:szCs w:val="28"/>
+          <w:lang w:eastAsia="ru-RU"/>
+        </w:rPr>
+        <w:t>Якушев Д. М. "Философия" программирования на языке С++ / Якушев Д. М</w:t>
+      </w:r>
+      <w:r>
+        <w:rPr>
+          <w:rFonts w:ascii="Times New Roman" w:hAnsi="Times New Roman" w:cs="Times New Roman"/>
+          <w:sz w:val="28"/>
+          <w:szCs w:val="28"/>
+          <w:lang w:eastAsia="ru-RU"/>
+        </w:rPr>
+        <w:t xml:space="preserve">. </w:t>
+      </w:r>
+      <w:r>
+        <w:rPr>
+          <w:rFonts w:ascii="Times New Roman" w:hAnsi="Times New Roman" w:cs="Times New Roman"/>
+          <w:sz w:val="28"/>
+          <w:szCs w:val="28"/>
+          <w:lang w:eastAsia="ru-RU"/>
+        </w:rPr>
+        <w:t>–</w:t>
+      </w:r>
+      <w:r>
+        <w:rPr>
+          <w:rFonts w:ascii="Times New Roman" w:hAnsi="Times New Roman" w:cs="Times New Roman"/>
+          <w:sz w:val="28"/>
+          <w:szCs w:val="28"/>
+          <w:lang w:eastAsia="ru-RU"/>
+        </w:rPr>
+        <w:t xml:space="preserve"> 2-е изд., доп. и испр. </w:t>
+      </w:r>
+      <w:r>
+        <w:rPr>
+          <w:rFonts w:ascii="Times New Roman" w:hAnsi="Times New Roman" w:cs="Times New Roman"/>
+          <w:sz w:val="28"/>
+          <w:szCs w:val="28"/>
+          <w:lang w:eastAsia="ru-RU"/>
+        </w:rPr>
+        <w:t>–</w:t>
+      </w:r>
+      <w:r>
+        <w:rPr>
+          <w:rFonts w:ascii="Times New Roman" w:hAnsi="Times New Roman" w:cs="Times New Roman"/>
+          <w:sz w:val="28"/>
+          <w:szCs w:val="28"/>
+          <w:lang w:eastAsia="ru-RU"/>
+        </w:rPr>
+        <w:t xml:space="preserve"> М.</w:t>
+      </w:r>
+      <w:r>
+        <w:rPr>
+          <w:rFonts w:ascii="Times New Roman" w:hAnsi="Times New Roman" w:cs="Times New Roman"/>
+          <w:sz w:val="28"/>
+          <w:szCs w:val="28"/>
+          <w:lang w:eastAsia="ru-RU"/>
+        </w:rPr>
+        <w:t xml:space="preserve">: Новый издательский дом, 2004. </w:t>
+      </w:r>
+      <w:r>
+        <w:rPr>
+          <w:rFonts w:ascii="Times New Roman" w:hAnsi="Times New Roman" w:cs="Times New Roman"/>
+          <w:sz w:val="28"/>
+          <w:szCs w:val="28"/>
+          <w:lang w:eastAsia="ru-RU"/>
+        </w:rPr>
+        <w:t>–</w:t>
+      </w:r>
+      <w:r>
+        <w:rPr>
+          <w:rFonts w:ascii="Times New Roman" w:hAnsi="Times New Roman" w:cs="Times New Roman"/>
+          <w:sz w:val="28"/>
+          <w:szCs w:val="28"/>
+          <w:lang w:eastAsia="ru-RU"/>
+        </w:rPr>
+        <w:t xml:space="preserve"> 319 с.</w:t>
+      </w:r>
+    </w:p>
+    <w:p>
+      <w:pPr>
+        <w:pStyle w:val="af2"/>
+        <w:numPr>
+          <w:ilvl w:val="0"/>
+          <w:numId w:val="25"/>
+        </w:numPr>
+        <w:ind w:left="426" w:hanging="426"/>
+        <w:rPr>
+          <w:rFonts w:ascii="Times New Roman" w:hAnsi="Times New Roman" w:cs="Times New Roman"/>
+          <w:sz w:val="28"/>
+          <w:szCs w:val="28"/>
+          <w:lang w:val="en-US" w:eastAsia="ru-RU"/>
+        </w:rPr>
+      </w:pPr>
+      <w:r>
+        <w:rPr>
+          <w:rFonts w:ascii="Times New Roman" w:hAnsi="Times New Roman" w:cs="Times New Roman"/>
+          <w:sz w:val="28"/>
+          <w:szCs w:val="28"/>
+          <w:lang w:val="en-US" w:eastAsia="ru-RU"/>
+        </w:rPr>
+        <w:t xml:space="preserve">Blandy J., Orendorff J. Programming Rust </w:t>
+      </w:r>
+      <w:r>
+        <w:rPr>
+          <w:rFonts w:ascii="Times New Roman" w:hAnsi="Times New Roman" w:cs="Times New Roman"/>
+          <w:sz w:val="28"/>
+          <w:szCs w:val="28"/>
+          <w:lang w:val="en-US" w:eastAsia="ru-RU"/>
+        </w:rPr>
+        <w:t>–</w:t>
+      </w:r>
+      <w:r>
+        <w:rPr>
+          <w:rFonts w:ascii="Times New Roman" w:hAnsi="Times New Roman" w:cs="Times New Roman"/>
+          <w:sz w:val="28"/>
+          <w:szCs w:val="28"/>
+          <w:lang w:val="en-US" w:eastAsia="ru-RU"/>
+        </w:rPr>
+        <w:t xml:space="preserve"> Sebastopol: O’Reilly Media, 2017. </w:t>
+      </w:r>
+      <w:r>
+        <w:rPr>
+          <w:rFonts w:ascii="Times New Roman" w:hAnsi="Times New Roman" w:cs="Times New Roman"/>
+          <w:sz w:val="28"/>
+          <w:szCs w:val="28"/>
+          <w:lang w:val="en-US" w:eastAsia="ru-RU"/>
+        </w:rPr>
+        <w:t>–</w:t>
+      </w:r>
+      <w:r>
+        <w:rPr>
+          <w:rFonts w:ascii="Times New Roman" w:hAnsi="Times New Roman" w:cs="Times New Roman"/>
+          <w:sz w:val="28"/>
+          <w:szCs w:val="28"/>
+          <w:lang w:val="en-US" w:eastAsia="ru-RU"/>
+        </w:rPr>
+        <w:t xml:space="preserve"> 985 p.</w:t>
       </w:r>
     </w:p>
     <w:sectPr>
+      <w:headerReference w:type="default" r:id="rId12"/>
       <w:pgSz w:w="11906" w:h="16838"/>
       <w:pgMar w:top="1134" w:right="567" w:bottom="1134" w:left="1701" w:header="709" w:footer="709" w:gutter="0"/>
       <w:cols w:space="708"/>
@@ -7649,7 +8688,7 @@
 <w:hdr xmlns:wpc="http://schemas.microsoft.com/office/word/2010/wordprocessingCanvas" xmlns:cx="http://schemas.microsoft.com/office/drawing/2014/chartex" xmlns:cx1="http://schemas.microsoft.com/office/drawing/2015/9/8/chartex" xmlns:mc="http://schemas.openxmlformats.org/markup-compatibility/2006" xmlns:o="urn:schemas-microsoft-com:office:office" xmlns:r="http://schemas.openxmlformats.org/officeDocument/2006/relationships" xmlns:m="http://schemas.openxmlformats.org/officeDocument/2006/math" xmlns:v="urn:schemas-microsoft-com:vml" xmlns:wp14="http://schemas.microsoft.com/office/word/2010/wordprocessingDrawing" xmlns:wp="http://schemas.openxmlformats.org/drawingml/2006/wordprocessingDrawing" xmlns:w10="urn:schemas-microsoft-com:office:word" xmlns:w="http://schemas.openxmlformats.org/wordprocessingml/2006/main" xmlns:w14="http://schemas.microsoft.com/office/word/2010/wordml" xmlns:w15="http://schemas.microsoft.com/office/word/2012/wordml" xmlns:w16se="http://schemas.microsoft.com/office/word/2015/wordml/symex" xmlns:wpg="http://schemas.microsoft.com/office/word/2010/wordprocessingGroup" xmlns:wpi="http://schemas.microsoft.com/office/word/2010/wordprocessingInk" xmlns:wne="http://schemas.microsoft.com/office/word/2006/wordml" xmlns:wps="http://schemas.microsoft.com/office/word/2010/wordprocessingShape" mc:Ignorable="w14 w15 w16se wp14">
   <w:sdt>
     <w:sdtPr>
-      <w:id w:val="-431203997"/>
+      <w:id w:val="48344089"/>
       <w:docPartObj>
         <w:docPartGallery w:val="Page Numbers (Top of Page)"/>
         <w:docPartUnique/>
@@ -7675,7 +8714,7 @@
           <w:rPr>
             <w:noProof/>
           </w:rPr>
-          <w:t>16</w:t>
+          <w:t>17</w:t>
         </w:r>
         <w:r>
           <w:fldChar w:fldCharType="end"/>
@@ -11529,10 +12568,16 @@
     <w:uiPriority w:val="39"/>
     <w:qFormat/>
     <w:locked/>
-    <w:rsid w:val="009E29B2"/>
+    <w:rsid w:val="005E012D"/>
     <w:pPr>
-      <w:spacing w:before="120" w:after="220"/>
+      <w:tabs>
+        <w:tab w:val="right" w:leader="dot" w:pos="10195"/>
+      </w:tabs>
+      <w:spacing w:after="0" w:line="360" w:lineRule="auto"/>
+      <w:ind w:left="567"/>
+      <w:contextualSpacing/>
       <w:jc w:val="center"/>
+      <w:outlineLvl w:val="0"/>
     </w:pPr>
     <w:rPr>
       <w:b/>
@@ -11744,579 +12789,6 @@
     </w:tblPr>
   </w:style>
 </w:styles>
-</file>
-
-<file path=word/glossary/document.xml><?xml version="1.0" encoding="utf-8"?>
-<w:glossaryDocument xmlns:wpc="http://schemas.microsoft.com/office/word/2010/wordprocessingCanvas" xmlns:cx="http://schemas.microsoft.com/office/drawing/2014/chartex" xmlns:cx1="http://schemas.microsoft.com/office/drawing/2015/9/8/chartex" xmlns:mc="http://schemas.openxmlformats.org/markup-compatibility/2006" xmlns:o="urn:schemas-microsoft-com:office:office" xmlns:r="http://schemas.openxmlformats.org/officeDocument/2006/relationships" xmlns:m="http://schemas.openxmlformats.org/officeDocument/2006/math" xmlns:v="urn:schemas-microsoft-com:vml" xmlns:wp14="http://schemas.microsoft.com/office/word/2010/wordprocessingDrawing" xmlns:wp="http://schemas.openxmlformats.org/drawingml/2006/wordprocessingDrawing" xmlns:w10="urn:schemas-microsoft-com:office:word" xmlns:w="http://schemas.openxmlformats.org/wordprocessingml/2006/main" xmlns:w14="http://schemas.microsoft.com/office/word/2010/wordml" xmlns:w15="http://schemas.microsoft.com/office/word/2012/wordml" xmlns:w16se="http://schemas.microsoft.com/office/word/2015/wordml/symex" xmlns:wpg="http://schemas.microsoft.com/office/word/2010/wordprocessingGroup" xmlns:wpi="http://schemas.microsoft.com/office/word/2010/wordprocessingInk" xmlns:wne="http://schemas.microsoft.com/office/word/2006/wordml" xmlns:wps="http://schemas.microsoft.com/office/word/2010/wordprocessingShape" mc:Ignorable="w14 w15 w16se wp14"/>
-</file>
-
-<file path=word/glossary/fontTable.xml><?xml version="1.0" encoding="utf-8"?>
-<w:fonts xmlns:mc="http://schemas.openxmlformats.org/markup-compatibility/2006" xmlns:r="http://schemas.openxmlformats.org/officeDocument/2006/relationships" xmlns:w="http://schemas.openxmlformats.org/wordprocessingml/2006/main" xmlns:w14="http://schemas.microsoft.com/office/word/2010/wordml" xmlns:w15="http://schemas.microsoft.com/office/word/2012/wordml" xmlns:w16se="http://schemas.microsoft.com/office/word/2015/wordml/symex" mc:Ignorable="w14 w15 w16se">
-  <w:font w:name="Symbol">
-    <w:panose1 w:val="05050102010706020507"/>
-    <w:charset w:val="02"/>
-    <w:family w:val="roman"/>
-    <w:pitch w:val="variable"/>
-    <w:sig w:usb0="00000000" w:usb1="10000000" w:usb2="00000000" w:usb3="00000000" w:csb0="80000000" w:csb1="00000000"/>
-  </w:font>
-  <w:font w:name="Times New Roman">
-    <w:panose1 w:val="02020603050405020304"/>
-    <w:charset w:val="00"/>
-    <w:family w:val="roman"/>
-    <w:pitch w:val="variable"/>
-    <w:sig w:usb0="E0002AFF" w:usb1="C0007843" w:usb2="00000009" w:usb3="00000000" w:csb0="000001FF" w:csb1="00000000"/>
-  </w:font>
-  <w:font w:name="Courier New">
-    <w:panose1 w:val="02070309020205020404"/>
-    <w:charset w:val="CC"/>
-    <w:family w:val="modern"/>
-    <w:pitch w:val="fixed"/>
-    <w:sig w:usb0="E0002EFF" w:usb1="C0007843" w:usb2="00000009" w:usb3="00000000" w:csb0="000001FF" w:csb1="00000000"/>
-  </w:font>
-  <w:font w:name="Wingdings">
-    <w:panose1 w:val="05000000000000000000"/>
-    <w:charset w:val="02"/>
-    <w:family w:val="auto"/>
-    <w:pitch w:val="variable"/>
-    <w:sig w:usb0="00000000" w:usb1="10000000" w:usb2="00000000" w:usb3="00000000" w:csb0="80000000" w:csb1="00000000"/>
-  </w:font>
-  <w:font w:name="Calibri">
-    <w:panose1 w:val="020F0502020204030204"/>
-    <w:charset w:val="00"/>
-    <w:family w:val="swiss"/>
-    <w:pitch w:val="variable"/>
-    <w:sig w:usb0="E00002FF" w:usb1="4000ACFF" w:usb2="00000001" w:usb3="00000000" w:csb0="0000019F" w:csb1="00000000"/>
-  </w:font>
-  <w:font w:name="Cambria">
-    <w:panose1 w:val="02040503050406030204"/>
-    <w:charset w:val="CC"/>
-    <w:family w:val="roman"/>
-    <w:pitch w:val="variable"/>
-    <w:sig w:usb0="E00006FF" w:usb1="420024FF" w:usb2="02000000" w:usb3="00000000" w:csb0="0000019F" w:csb1="00000000"/>
-  </w:font>
-  <w:font w:name="Tahoma">
-    <w:panose1 w:val="020B0604030504040204"/>
-    <w:charset w:val="CC"/>
-    <w:family w:val="swiss"/>
-    <w:pitch w:val="variable"/>
-    <w:sig w:usb0="E1002EFF" w:usb1="C000605B" w:usb2="00000029" w:usb3="00000000" w:csb0="000101FF" w:csb1="00000000"/>
-  </w:font>
-  <w:font w:name="Calibri Light">
-    <w:panose1 w:val="020F0302020204030204"/>
-    <w:charset w:val="00"/>
-    <w:family w:val="swiss"/>
-    <w:pitch w:val="variable"/>
-    <w:sig w:usb0="A00002EF" w:usb1="4000207B" w:usb2="00000000" w:usb3="00000000" w:csb0="0000009F" w:csb1="00000000"/>
-  </w:font>
-</w:fonts>
-</file>
-
-<file path=word/glossary/settings.xml><?xml version="1.0" encoding="utf-8"?>
-<w:settings xmlns:mc="http://schemas.openxmlformats.org/markup-compatibility/2006" xmlns:o="urn:schemas-microsoft-com:office:office" xmlns:r="http://schemas.openxmlformats.org/officeDocument/2006/relationships" xmlns:m="http://schemas.openxmlformats.org/officeDocument/2006/math" xmlns:v="urn:schemas-microsoft-com:vml" xmlns:w10="urn:schemas-microsoft-com:office:word" xmlns:w="http://schemas.openxmlformats.org/wordprocessingml/2006/main" xmlns:w14="http://schemas.microsoft.com/office/word/2010/wordml" xmlns:w15="http://schemas.microsoft.com/office/word/2012/wordml" xmlns:w16se="http://schemas.microsoft.com/office/word/2015/wordml/symex" xmlns:sl="http://schemas.openxmlformats.org/schemaLibrary/2006/main" mc:Ignorable="w14 w15 w16se">
-  <w:view w:val="normal"/>
-  <w:defaultTabStop w:val="708"/>
-  <w:characterSpacingControl w:val="doNotCompress"/>
-  <w:compat>
-    <w:useFELayout/>
-    <w:compatSetting w:name="compatibilityMode" w:uri="http://schemas.microsoft.com/office/word" w:val="15"/>
-    <w:compatSetting w:name="overrideTableStyleFontSizeAndJustification" w:uri="http://schemas.microsoft.com/office/word" w:val="1"/>
-    <w:compatSetting w:name="enableOpenTypeFeatures" w:uri="http://schemas.microsoft.com/office/word" w:val="1"/>
-    <w:compatSetting w:name="doNotFlipMirrorIndents" w:uri="http://schemas.microsoft.com/office/word" w:val="1"/>
-    <w:compatSetting w:name="differentiateMultirowTableHeaders" w:uri="http://schemas.microsoft.com/office/word" w:val="1"/>
-  </w:compat>
-  <w:rsids>
-    <w:rsidRoot w:val="00A27D0F"/>
-    <w:rsid w:val="0016585D"/>
-    <w:rsid w:val="00513C48"/>
-    <w:rsid w:val="00A27D0F"/>
-    <w:rsid w:val="00BF146A"/>
-  </w:rsids>
-  <m:mathPr>
-    <m:mathFont m:val="Cambria Math"/>
-    <m:brkBin m:val="before"/>
-    <m:brkBinSub m:val="--"/>
-    <m:smallFrac m:val="0"/>
-    <m:dispDef/>
-    <m:lMargin m:val="0"/>
-    <m:rMargin m:val="0"/>
-    <m:defJc m:val="centerGroup"/>
-    <m:wrapIndent m:val="1440"/>
-    <m:intLim m:val="subSup"/>
-    <m:naryLim m:val="undOvr"/>
-  </m:mathPr>
-  <w:themeFontLang w:val="ru-RU"/>
-  <w:clrSchemeMapping w:bg1="light1" w:t1="dark1" w:bg2="light2" w:t2="dark2" w:accent1="accent1" w:accent2="accent2" w:accent3="accent3" w:accent4="accent4" w:accent5="accent5" w:accent6="accent6" w:hyperlink="hyperlink" w:followedHyperlink="followedHyperlink"/>
-  <w:decimalSymbol w:val="."/>
-  <w:listSeparator w:val=";"/>
-  <w15:chartTrackingRefBased/>
-</w:settings>
-</file>
-
-<file path=word/glossary/styles.xml><?xml version="1.0" encoding="utf-8"?>
-<w:styles xmlns:mc="http://schemas.openxmlformats.org/markup-compatibility/2006" xmlns:r="http://schemas.openxmlformats.org/officeDocument/2006/relationships" xmlns:w="http://schemas.openxmlformats.org/wordprocessingml/2006/main" xmlns:w14="http://schemas.microsoft.com/office/word/2010/wordml" xmlns:w15="http://schemas.microsoft.com/office/word/2012/wordml" xmlns:w16se="http://schemas.microsoft.com/office/word/2015/wordml/symex" mc:Ignorable="w14 w15 w16se">
-  <w:docDefaults>
-    <w:rPrDefault>
-      <w:rPr>
-        <w:rFonts w:asciiTheme="minorHAnsi" w:eastAsiaTheme="minorEastAsia" w:hAnsiTheme="minorHAnsi" w:cstheme="minorBidi"/>
-        <w:sz w:val="22"/>
-        <w:szCs w:val="22"/>
-        <w:lang w:val="ru-RU" w:eastAsia="ru-RU" w:bidi="ar-SA"/>
-      </w:rPr>
-    </w:rPrDefault>
-    <w:pPrDefault>
-      <w:pPr>
-        <w:spacing w:after="160" w:line="259" w:lineRule="auto"/>
-      </w:pPr>
-    </w:pPrDefault>
-  </w:docDefaults>
-  <w:latentStyles w:defLockedState="0" w:defUIPriority="99" w:defSemiHidden="0" w:defUnhideWhenUsed="0" w:defQFormat="0" w:count="371">
-    <w:lsdException w:name="Normal" w:uiPriority="0" w:qFormat="1"/>
-    <w:lsdException w:name="heading 1" w:uiPriority="9" w:qFormat="1"/>
-    <w:lsdException w:name="heading 2" w:semiHidden="1" w:uiPriority="9" w:unhideWhenUsed="1" w:qFormat="1"/>
-    <w:lsdException w:name="heading 3" w:semiHidden="1" w:uiPriority="9" w:unhideWhenUsed="1" w:qFormat="1"/>
-    <w:lsdException w:name="heading 4" w:semiHidden="1" w:uiPriority="9" w:unhideWhenUsed="1" w:qFormat="1"/>
-    <w:lsdException w:name="heading 5" w:semiHidden="1" w:uiPriority="9" w:unhideWhenUsed="1" w:qFormat="1"/>
-    <w:lsdException w:name="heading 6" w:semiHidden="1" w:uiPriority="9" w:unhideWhenUsed="1" w:qFormat="1"/>
-    <w:lsdException w:name="heading 7" w:semiHidden="1" w:uiPriority="9" w:unhideWhenUsed="1" w:qFormat="1"/>
-    <w:lsdException w:name="heading 8" w:semiHidden="1" w:uiPriority="9" w:unhideWhenUsed="1" w:qFormat="1"/>
-    <w:lsdException w:name="heading 9" w:semiHidden="1" w:uiPriority="9" w:unhideWhenUsed="1" w:qFormat="1"/>
-    <w:lsdException w:name="index 1" w:semiHidden="1" w:unhideWhenUsed="1"/>
-    <w:lsdException w:name="index 2" w:semiHidden="1" w:unhideWhenUsed="1"/>
-    <w:lsdException w:name="index 3" w:semiHidden="1" w:unhideWhenUsed="1"/>
-    <w:lsdException w:name="index 4" w:semiHidden="1" w:unhideWhenUsed="1"/>
-    <w:lsdException w:name="index 5" w:semiHidden="1" w:unhideWhenUsed="1"/>
-    <w:lsdException w:name="index 6" w:semiHidden="1" w:unhideWhenUsed="1"/>
-    <w:lsdException w:name="index 7" w:semiHidden="1" w:unhideWhenUsed="1"/>
-    <w:lsdException w:name="index 8" w:semiHidden="1" w:unhideWhenUsed="1"/>
-    <w:lsdException w:name="index 9" w:semiHidden="1" w:unhideWhenUsed="1"/>
-    <w:lsdException w:name="toc 1" w:semiHidden="1" w:uiPriority="39" w:unhideWhenUsed="1"/>
-    <w:lsdException w:name="toc 2" w:semiHidden="1" w:uiPriority="39" w:unhideWhenUsed="1"/>
-    <w:lsdException w:name="toc 3" w:semiHidden="1" w:uiPriority="39" w:unhideWhenUsed="1"/>
-    <w:lsdException w:name="toc 4" w:semiHidden="1" w:uiPriority="39" w:unhideWhenUsed="1"/>
-    <w:lsdException w:name="toc 5" w:semiHidden="1" w:uiPriority="39" w:unhideWhenUsed="1"/>
-    <w:lsdException w:name="toc 6" w:semiHidden="1" w:uiPriority="39" w:unhideWhenUsed="1"/>
-    <w:lsdException w:name="toc 7" w:semiHidden="1" w:uiPriority="39" w:unhideWhenUsed="1"/>
-    <w:lsdException w:name="toc 8" w:semiHidden="1" w:uiPriority="39" w:unhideWhenUsed="1"/>
-    <w:lsdException w:name="toc 9" w:semiHidden="1" w:uiPriority="39" w:unhideWhenUsed="1"/>
-    <w:lsdException w:name="Normal Indent" w:semiHidden="1" w:unhideWhenUsed="1"/>
-    <w:lsdException w:name="footnote text" w:semiHidden="1" w:unhideWhenUsed="1"/>
-    <w:lsdException w:name="annotation text" w:semiHidden="1" w:unhideWhenUsed="1"/>
-    <w:lsdException w:name="header" w:semiHidden="1" w:unhideWhenUsed="1"/>
-    <w:lsdException w:name="footer" w:semiHidden="1" w:unhideWhenUsed="1"/>
-    <w:lsdException w:name="index heading" w:semiHidden="1" w:unhideWhenUsed="1"/>
-    <w:lsdException w:name="caption" w:semiHidden="1" w:uiPriority="35" w:unhideWhenUsed="1" w:qFormat="1"/>
-    <w:lsdException w:name="table of figures" w:semiHidden="1" w:unhideWhenUsed="1"/>
-    <w:lsdException w:name="envelope address" w:semiHidden="1" w:unhideWhenUsed="1"/>
-    <w:lsdException w:name="envelope return" w:semiHidden="1" w:unhideWhenUsed="1"/>
-    <w:lsdException w:name="footnote reference" w:semiHidden="1" w:unhideWhenUsed="1"/>
-    <w:lsdException w:name="annotation reference" w:semiHidden="1" w:unhideWhenUsed="1"/>
-    <w:lsdException w:name="line number" w:semiHidden="1" w:unhideWhenUsed="1"/>
-    <w:lsdException w:name="page number" w:semiHidden="1" w:unhideWhenUsed="1"/>
-    <w:lsdException w:name="endnote reference" w:semiHidden="1" w:unhideWhenUsed="1"/>
-    <w:lsdException w:name="endnote text" w:semiHidden="1" w:unhideWhenUsed="1"/>
-    <w:lsdException w:name="table of authorities" w:semiHidden="1" w:unhideWhenUsed="1"/>
-    <w:lsdException w:name="macro" w:semiHidden="1" w:unhideWhenUsed="1"/>
-    <w:lsdException w:name="toa heading" w:semiHidden="1" w:unhideWhenUsed="1"/>
-    <w:lsdException w:name="List" w:semiHidden="1" w:unhideWhenUsed="1"/>
-    <w:lsdException w:name="List Bullet" w:semiHidden="1" w:unhideWhenUsed="1"/>
-    <w:lsdException w:name="List Number" w:semiHidden="1" w:unhideWhenUsed="1"/>
-    <w:lsdException w:name="List 2" w:semiHidden="1" w:unhideWhenUsed="1"/>
-    <w:lsdException w:name="List 3" w:semiHidden="1" w:unhideWhenUsed="1"/>
-    <w:lsdException w:name="List 4" w:semiHidden="1" w:unhideWhenUsed="1"/>
-    <w:lsdException w:name="List 5" w:semiHidden="1" w:unhideWhenUsed="1"/>
-    <w:lsdException w:name="List Bullet 2" w:semiHidden="1" w:unhideWhenUsed="1"/>
-    <w:lsdException w:name="List Bullet 3" w:semiHidden="1" w:unhideWhenUsed="1"/>
-    <w:lsdException w:name="List Bullet 4" w:semiHidden="1" w:unhideWhenUsed="1"/>
-    <w:lsdException w:name="List Bullet 5" w:semiHidden="1" w:unhideWhenUsed="1"/>
-    <w:lsdException w:name="List Number 2" w:semiHidden="1" w:unhideWhenUsed="1"/>
-    <w:lsdException w:name="List Number 3" w:semiHidden="1" w:unhideWhenUsed="1"/>
-    <w:lsdException w:name="List Number 4" w:semiHidden="1" w:unhideWhenUsed="1"/>
-    <w:lsdException w:name="List Number 5" w:semiHidden="1" w:unhideWhenUsed="1"/>
-    <w:lsdException w:name="Title" w:uiPriority="10" w:qFormat="1"/>
-    <w:lsdException w:name="Closing" w:semiHidden="1" w:unhideWhenUsed="1"/>
-    <w:lsdException w:name="Signature" w:semiHidden="1" w:unhideWhenUsed="1"/>
-    <w:lsdException w:name="Default Paragraph Font" w:semiHidden="1" w:uiPriority="1" w:unhideWhenUsed="1"/>
-    <w:lsdException w:name="Body Text" w:semiHidden="1" w:unhideWhenUsed="1"/>
-    <w:lsdException w:name="Body Text Indent" w:semiHidden="1" w:unhideWhenUsed="1"/>
-    <w:lsdException w:name="List Continue" w:semiHidden="1" w:unhideWhenUsed="1"/>
-    <w:lsdException w:name="List Continue 2" w:semiHidden="1" w:unhideWhenUsed="1"/>
-    <w:lsdException w:name="List Continue 3" w:semiHidden="1" w:unhideWhenUsed="1"/>
-    <w:lsdException w:name="List Continue 4" w:semiHidden="1" w:unhideWhenUsed="1"/>
-    <w:lsdException w:name="List Continue 5" w:semiHidden="1" w:unhideWhenUsed="1"/>
-    <w:lsdException w:name="Message Header" w:semiHidden="1" w:unhideWhenUsed="1"/>
-    <w:lsdException w:name="Subtitle" w:uiPriority="11" w:qFormat="1"/>
-    <w:lsdException w:name="Salutation" w:semiHidden="1" w:unhideWhenUsed="1"/>
-    <w:lsdException w:name="Date" w:semiHidden="1" w:unhideWhenUsed="1"/>
-    <w:lsdException w:name="Body Text First Indent" w:semiHidden="1" w:unhideWhenUsed="1"/>
-    <w:lsdException w:name="Body Text First Indent 2" w:semiHidden="1" w:unhideWhenUsed="1"/>
-    <w:lsdException w:name="Note Heading" w:semiHidden="1" w:unhideWhenUsed="1"/>
-    <w:lsdException w:name="Body Text 2" w:semiHidden="1" w:unhideWhenUsed="1"/>
-    <w:lsdException w:name="Body Text 3" w:semiHidden="1" w:unhideWhenUsed="1"/>
-    <w:lsdException w:name="Body Text Indent 2" w:semiHidden="1" w:unhideWhenUsed="1"/>
-    <w:lsdException w:name="Body Text Indent 3" w:semiHidden="1" w:unhideWhenUsed="1"/>
-    <w:lsdException w:name="Block Text" w:semiHidden="1" w:unhideWhenUsed="1"/>
-    <w:lsdException w:name="Hyperlink" w:semiHidden="1" w:unhideWhenUsed="1"/>
-    <w:lsdException w:name="FollowedHyperlink" w:semiHidden="1" w:unhideWhenUsed="1"/>
-    <w:lsdException w:name="Strong" w:uiPriority="22" w:qFormat="1"/>
-    <w:lsdException w:name="Emphasis" w:uiPriority="20" w:qFormat="1"/>
-    <w:lsdException w:name="Document Map" w:semiHidden="1" w:unhideWhenUsed="1"/>
-    <w:lsdException w:name="Plain Text" w:semiHidden="1" w:unhideWhenUsed="1"/>
-    <w:lsdException w:name="E-mail Signature" w:semiHidden="1" w:unhideWhenUsed="1"/>
-    <w:lsdException w:name="HTML Top of Form" w:semiHidden="1" w:unhideWhenUsed="1"/>
-    <w:lsdException w:name="HTML Bottom of Form" w:semiHidden="1" w:unhideWhenUsed="1"/>
-    <w:lsdException w:name="Normal (Web)" w:semiHidden="1" w:unhideWhenUsed="1"/>
-    <w:lsdException w:name="HTML Acronym" w:semiHidden="1" w:unhideWhenUsed="1"/>
-    <w:lsdException w:name="HTML Address" w:semiHidden="1" w:unhideWhenUsed="1"/>
-    <w:lsdException w:name="HTML Cite" w:semiHidden="1" w:unhideWhenUsed="1"/>
-    <w:lsdException w:name="HTML Code" w:semiHidden="1" w:unhideWhenUsed="1"/>
-    <w:lsdException w:name="HTML Definition" w:semiHidden="1" w:unhideWhenUsed="1"/>
-    <w:lsdException w:name="HTML Keyboard" w:semiHidden="1" w:unhideWhenUsed="1"/>
-    <w:lsdException w:name="HTML Preformatted" w:semiHidden="1" w:unhideWhenUsed="1"/>
-    <w:lsdException w:name="HTML Sample" w:semiHidden="1" w:unhideWhenUsed="1"/>
-    <w:lsdException w:name="HTML Typewriter" w:semiHidden="1" w:unhideWhenUsed="1"/>
-    <w:lsdException w:name="HTML Variable" w:semiHidden="1" w:unhideWhenUsed="1"/>
-    <w:lsdException w:name="Normal Table" w:semiHidden="1" w:unhideWhenUsed="1"/>
-    <w:lsdException w:name="annotation subject" w:semiHidden="1" w:unhideWhenUsed="1"/>
-    <w:lsdException w:name="No List" w:semiHidden="1" w:unhideWhenUsed="1"/>
-    <w:lsdException w:name="Outline List 1" w:semiHidden="1" w:unhideWhenUsed="1"/>
-    <w:lsdException w:name="Outline List 2" w:semiHidden="1" w:unhideWhenUsed="1"/>
-    <w:lsdException w:name="Outline List 3" w:semiHidden="1" w:unhideWhenUsed="1"/>
-    <w:lsdException w:name="Table Simple 1" w:semiHidden="1" w:unhideWhenUsed="1"/>
-    <w:lsdException w:name="Table Simple 2" w:semiHidden="1" w:unhideWhenUsed="1"/>
-    <w:lsdException w:name="Table Simple 3" w:semiHidden="1" w:unhideWhenUsed="1"/>
-    <w:lsdException w:name="Table Classic 1" w:semiHidden="1" w:unhideWhenUsed="1"/>
-    <w:lsdException w:name="Table Classic 2" w:semiHidden="1" w:unhideWhenUsed="1"/>
-    <w:lsdException w:name="Table Classic 3" w:semiHidden="1" w:unhideWhenUsed="1"/>
-    <w:lsdException w:name="Table Classic 4" w:semiHidden="1" w:unhideWhenUsed="1"/>
-    <w:lsdException w:name="Table Colorful 1" w:semiHidden="1" w:unhideWhenUsed="1"/>
-    <w:lsdException w:name="Table Colorful 2" w:semiHidden="1" w:unhideWhenUsed="1"/>
-    <w:lsdException w:name="Table Colorful 3" w:semiHidden="1" w:unhideWhenUsed="1"/>
-    <w:lsdException w:name="Table Columns 1" w:semiHidden="1" w:unhideWhenUsed="1"/>
-    <w:lsdException w:name="Table Columns 2" w:semiHidden="1" w:unhideWhenUsed="1"/>
-    <w:lsdException w:name="Table Columns 3" w:semiHidden="1" w:unhideWhenUsed="1"/>
-    <w:lsdException w:name="Table Columns 4" w:semiHidden="1" w:unhideWhenUsed="1"/>
-    <w:lsdException w:name="Table Columns 5" w:semiHidden="1" w:unhideWhenUsed="1"/>
-    <w:lsdException w:name="Table Grid 1" w:semiHidden="1" w:unhideWhenUsed="1"/>
-    <w:lsdException w:name="Table Grid 2" w:semiHidden="1" w:unhideWhenUsed="1"/>
-    <w:lsdException w:name="Table Grid 3" w:semiHidden="1" w:unhideWhenUsed="1"/>
-    <w:lsdException w:name="Table Grid 4" w:semiHidden="1" w:unhideWhenUsed="1"/>
-    <w:lsdException w:name="Table Grid 5" w:semiHidden="1" w:unhideWhenUsed="1"/>
-    <w:lsdException w:name="Table Grid 6" w:semiHidden="1" w:unhideWhenUsed="1"/>
-    <w:lsdException w:name="Table Grid 7" w:semiHidden="1" w:unhideWhenUsed="1"/>
-    <w:lsdException w:name="Table Grid 8" w:semiHidden="1" w:unhideWhenUsed="1"/>
-    <w:lsdException w:name="Table List 1" w:semiHidden="1" w:unhideWhenUsed="1"/>
-    <w:lsdException w:name="Table List 2" w:semiHidden="1" w:unhideWhenUsed="1"/>
-    <w:lsdException w:name="Table List 3" w:semiHidden="1" w:unhideWhenUsed="1"/>
-    <w:lsdException w:name="Table List 4" w:semiHidden="1" w:unhideWhenUsed="1"/>
-    <w:lsdException w:name="Table List 5" w:semiHidden="1" w:unhideWhenUsed="1"/>
-    <w:lsdException w:name="Table List 6" w:semiHidden="1" w:unhideWhenUsed="1"/>
-    <w:lsdException w:name="Table List 7" w:semiHidden="1" w:unhideWhenUsed="1"/>
-    <w:lsdException w:name="Table List 8" w:semiHidden="1" w:unhideWhenUsed="1"/>
-    <w:lsdException w:name="Table 3D effects 1" w:semiHidden="1" w:unhideWhenUsed="1"/>
-    <w:lsdException w:name="Table 3D effects 2" w:semiHidden="1" w:unhideWhenUsed="1"/>
-    <w:lsdException w:name="Table 3D effects 3" w:semiHidden="1" w:unhideWhenUsed="1"/>
-    <w:lsdException w:name="Table Contemporary" w:semiHidden="1" w:unhideWhenUsed="1"/>
-    <w:lsdException w:name="Table Elegant" w:semiHidden="1" w:unhideWhenUsed="1"/>
-    <w:lsdException w:name="Table Professional" w:semiHidden="1" w:unhideWhenUsed="1"/>
-    <w:lsdException w:name="Table Subtle 1" w:semiHidden="1" w:unhideWhenUsed="1"/>
-    <w:lsdException w:name="Table Subtle 2" w:semiHidden="1" w:unhideWhenUsed="1"/>
-    <w:lsdException w:name="Table Web 1" w:semiHidden="1" w:unhideWhenUsed="1"/>
-    <w:lsdException w:name="Table Web 2" w:semiHidden="1" w:unhideWhenUsed="1"/>
-    <w:lsdException w:name="Table Web 3" w:semiHidden="1" w:unhideWhenUsed="1"/>
-    <w:lsdException w:name="Balloon Text" w:semiHidden="1" w:unhideWhenUsed="1"/>
-    <w:lsdException w:name="Table Grid" w:uiPriority="39"/>
-    <w:lsdException w:name="Table Theme" w:semiHidden="1" w:unhideWhenUsed="1"/>
-    <w:lsdException w:name="Placeholder Text" w:semiHidden="1"/>
-    <w:lsdException w:name="No Spacing" w:uiPriority="1" w:qFormat="1"/>
-    <w:lsdException w:name="Light Shading" w:uiPriority="60"/>
-    <w:lsdException w:name="Light List" w:uiPriority="61"/>
-    <w:lsdException w:name="Light Grid" w:uiPriority="62"/>
-    <w:lsdException w:name="Medium Shading 1" w:uiPriority="63"/>
-    <w:lsdException w:name="Medium Shading 2" w:uiPriority="64"/>
-    <w:lsdException w:name="Medium List 1" w:uiPriority="65"/>
-    <w:lsdException w:name="Medium List 2" w:uiPriority="66"/>
-    <w:lsdException w:name="Medium Grid 1" w:uiPriority="67"/>
-    <w:lsdException w:name="Medium Grid 2" w:uiPriority="68"/>
-    <w:lsdException w:name="Medium Grid 3" w:uiPriority="69"/>
-    <w:lsdException w:name="Dark List" w:uiPriority="70"/>
-    <w:lsdException w:name="Colorful Shading" w:uiPriority="71"/>
-    <w:lsdException w:name="Colorful List" w:uiPriority="72"/>
-    <w:lsdException w:name="Colorful Grid" w:uiPriority="73"/>
-    <w:lsdException w:name="Light Shading Accent 1" w:uiPriority="60"/>
-    <w:lsdException w:name="Light List Accent 1" w:uiPriority="61"/>
-    <w:lsdException w:name="Light Grid Accent 1" w:uiPriority="62"/>
-    <w:lsdException w:name="Medium Shading 1 Accent 1" w:uiPriority="63"/>
-    <w:lsdException w:name="Medium Shading 2 Accent 1" w:uiPriority="64"/>
-    <w:lsdException w:name="Medium List 1 Accent 1" w:uiPriority="65"/>
-    <w:lsdException w:name="Revision" w:semiHidden="1"/>
-    <w:lsdException w:name="List Paragraph" w:uiPriority="34" w:qFormat="1"/>
-    <w:lsdException w:name="Quote" w:uiPriority="29" w:qFormat="1"/>
-    <w:lsdException w:name="Intense Quote" w:uiPriority="30" w:qFormat="1"/>
-    <w:lsdException w:name="Medium List 2 Accent 1" w:uiPriority="66"/>
-    <w:lsdException w:name="Medium Grid 1 Accent 1" w:uiPriority="67"/>
-    <w:lsdException w:name="Medium Grid 2 Accent 1" w:uiPriority="68"/>
-    <w:lsdException w:name="Medium Grid 3 Accent 1" w:uiPriority="69"/>
-    <w:lsdException w:name="Dark List Accent 1" w:uiPriority="70"/>
-    <w:lsdException w:name="Colorful Shading Accent 1" w:uiPriority="71"/>
-    <w:lsdException w:name="Colorful List Accent 1" w:uiPriority="72"/>
-    <w:lsdException w:name="Colorful Grid Accent 1" w:uiPriority="73"/>
-    <w:lsdException w:name="Light Shading Accent 2" w:uiPriority="60"/>
-    <w:lsdException w:name="Light List Accent 2" w:uiPriority="61"/>
-    <w:lsdException w:name="Light Grid Accent 2" w:uiPriority="62"/>
-    <w:lsdException w:name="Medium Shading 1 Accent 2" w:uiPriority="63"/>
-    <w:lsdException w:name="Medium Shading 2 Accent 2" w:uiPriority="64"/>
-    <w:lsdException w:name="Medium List 1 Accent 2" w:uiPriority="65"/>
-    <w:lsdException w:name="Medium List 2 Accent 2" w:uiPriority="66"/>
-    <w:lsdException w:name="Medium Grid 1 Accent 2" w:uiPriority="67"/>
-    <w:lsdException w:name="Medium Grid 2 Accent 2" w:uiPriority="68"/>
-    <w:lsdException w:name="Medium Grid 3 Accent 2" w:uiPriority="69"/>
-    <w:lsdException w:name="Dark List Accent 2" w:uiPriority="70"/>
-    <w:lsdException w:name="Colorful Shading Accent 2" w:uiPriority="71"/>
-    <w:lsdException w:name="Colorful List Accent 2" w:uiPriority="72"/>
-    <w:lsdException w:name="Colorful Grid Accent 2" w:uiPriority="73"/>
-    <w:lsdException w:name="Light Shading Accent 3" w:uiPriority="60"/>
-    <w:lsdException w:name="Light List Accent 3" w:uiPriority="61"/>
-    <w:lsdException w:name="Light Grid Accent 3" w:uiPriority="62"/>
-    <w:lsdException w:name="Medium Shading 1 Accent 3" w:uiPriority="63"/>
-    <w:lsdException w:name="Medium Shading 2 Accent 3" w:uiPriority="64"/>
-    <w:lsdException w:name="Medium List 1 Accent 3" w:uiPriority="65"/>
-    <w:lsdException w:name="Medium List 2 Accent 3" w:uiPriority="66"/>
-    <w:lsdException w:name="Medium Grid 1 Accent 3" w:uiPriority="67"/>
-    <w:lsdException w:name="Medium Grid 2 Accent 3" w:uiPriority="68"/>
-    <w:lsdException w:name="Medium Grid 3 Accent 3" w:uiPriority="69"/>
-    <w:lsdException w:name="Dark List Accent 3" w:uiPriority="70"/>
-    <w:lsdException w:name="Colorful Shading Accent 3" w:uiPriority="71"/>
-    <w:lsdException w:name="Colorful List Accent 3" w:uiPriority="72"/>
-    <w:lsdException w:name="Colorful Grid Accent 3" w:uiPriority="73"/>
-    <w:lsdException w:name="Light Shading Accent 4" w:uiPriority="60"/>
-    <w:lsdException w:name="Light List Accent 4" w:uiPriority="61"/>
-    <w:lsdException w:name="Light Grid Accent 4" w:uiPriority="62"/>
-    <w:lsdException w:name="Medium Shading 1 Accent 4" w:uiPriority="63"/>
-    <w:lsdException w:name="Medium Shading 2 Accent 4" w:uiPriority="64"/>
-    <w:lsdException w:name="Medium List 1 Accent 4" w:uiPriority="65"/>
-    <w:lsdException w:name="Medium List 2 Accent 4" w:uiPriority="66"/>
-    <w:lsdException w:name="Medium Grid 1 Accent 4" w:uiPriority="67"/>
-    <w:lsdException w:name="Medium Grid 2 Accent 4" w:uiPriority="68"/>
-    <w:lsdException w:name="Medium Grid 3 Accent 4" w:uiPriority="69"/>
-    <w:lsdException w:name="Dark List Accent 4" w:uiPriority="70"/>
-    <w:lsdException w:name="Colorful Shading Accent 4" w:uiPriority="71"/>
-    <w:lsdException w:name="Colorful List Accent 4" w:uiPriority="72"/>
-    <w:lsdException w:name="Colorful Grid Accent 4" w:uiPriority="73"/>
-    <w:lsdException w:name="Light Shading Accent 5" w:uiPriority="60"/>
-    <w:lsdException w:name="Light List Accent 5" w:uiPriority="61"/>
-    <w:lsdException w:name="Light Grid Accent 5" w:uiPriority="62"/>
-    <w:lsdException w:name="Medium Shading 1 Accent 5" w:uiPriority="63"/>
-    <w:lsdException w:name="Medium Shading 2 Accent 5" w:uiPriority="64"/>
-    <w:lsdException w:name="Medium List 1 Accent 5" w:uiPriority="65"/>
-    <w:lsdException w:name="Medium List 2 Accent 5" w:uiPriority="66"/>
-    <w:lsdException w:name="Medium Grid 1 Accent 5" w:uiPriority="67"/>
-    <w:lsdException w:name="Medium Grid 2 Accent 5" w:uiPriority="68"/>
-    <w:lsdException w:name="Medium Grid 3 Accent 5" w:uiPriority="69"/>
-    <w:lsdException w:name="Dark List Accent 5" w:uiPriority="70"/>
-    <w:lsdException w:name="Colorful Shading Accent 5" w:uiPriority="71"/>
-    <w:lsdException w:name="Colorful List Accent 5" w:uiPriority="72"/>
-    <w:lsdException w:name="Colorful Grid Accent 5" w:uiPriority="73"/>
-    <w:lsdException w:name="Light Shading Accent 6" w:uiPriority="60"/>
-    <w:lsdException w:name="Light List Accent 6" w:uiPriority="61"/>
-    <w:lsdException w:name="Light Grid Accent 6" w:uiPriority="62"/>
-    <w:lsdException w:name="Medium Shading 1 Accent 6" w:uiPriority="63"/>
-    <w:lsdException w:name="Medium Shading 2 Accent 6" w:uiPriority="64"/>
-    <w:lsdException w:name="Medium List 1 Accent 6" w:uiPriority="65"/>
-    <w:lsdException w:name="Medium List 2 Accent 6" w:uiPriority="66"/>
-    <w:lsdException w:name="Medium Grid 1 Accent 6" w:uiPriority="67"/>
-    <w:lsdException w:name="Medium Grid 2 Accent 6" w:uiPriority="68"/>
-    <w:lsdException w:name="Medium Grid 3 Accent 6" w:uiPriority="69"/>
-    <w:lsdException w:name="Dark List Accent 6" w:uiPriority="70"/>
-    <w:lsdException w:name="Colorful Shading Accent 6" w:uiPriority="71"/>
-    <w:lsdException w:name="Colorful List Accent 6" w:uiPriority="72"/>
-    <w:lsdException w:name="Colorful Grid Accent 6" w:uiPriority="73"/>
-    <w:lsdException w:name="Subtle Emphasis" w:uiPriority="19" w:qFormat="1"/>
-    <w:lsdException w:name="Intense Emphasis" w:uiPriority="21" w:qFormat="1"/>
-    <w:lsdException w:name="Subtle Reference" w:uiPriority="31" w:qFormat="1"/>
-    <w:lsdException w:name="Intense Reference" w:uiPriority="32" w:qFormat="1"/>
-    <w:lsdException w:name="Book Title" w:uiPriority="33" w:qFormat="1"/>
-    <w:lsdException w:name="Bibliography" w:semiHidden="1" w:uiPriority="37" w:unhideWhenUsed="1"/>
-    <w:lsdException w:name="TOC Heading" w:semiHidden="1" w:uiPriority="39" w:unhideWhenUsed="1" w:qFormat="1"/>
-    <w:lsdException w:name="Plain Table 1" w:uiPriority="41"/>
-    <w:lsdException w:name="Plain Table 2" w:uiPriority="42"/>
-    <w:lsdException w:name="Plain Table 3" w:uiPriority="43"/>
-    <w:lsdException w:name="Plain Table 4" w:uiPriority="44"/>
-    <w:lsdException w:name="Plain Table 5" w:uiPriority="45"/>
-    <w:lsdException w:name="Grid Table Light" w:uiPriority="40"/>
-    <w:lsdException w:name="Grid Table 1 Light" w:uiPriority="46"/>
-    <w:lsdException w:name="Grid Table 2" w:uiPriority="47"/>
-    <w:lsdException w:name="Grid Table 3" w:uiPriority="48"/>
-    <w:lsdException w:name="Grid Table 4" w:uiPriority="49"/>
-    <w:lsdException w:name="Grid Table 5 Dark" w:uiPriority="50"/>
-    <w:lsdException w:name="Grid Table 6 Colorful" w:uiPriority="51"/>
-    <w:lsdException w:name="Grid Table 7 Colorful" w:uiPriority="52"/>
-    <w:lsdException w:name="Grid Table 1 Light Accent 1" w:uiPriority="46"/>
-    <w:lsdException w:name="Grid Table 2 Accent 1" w:uiPriority="47"/>
-    <w:lsdException w:name="Grid Table 3 Accent 1" w:uiPriority="48"/>
-    <w:lsdException w:name="Grid Table 4 Accent 1" w:uiPriority="49"/>
-    <w:lsdException w:name="Grid Table 5 Dark Accent 1" w:uiPriority="50"/>
-    <w:lsdException w:name="Grid Table 6 Colorful Accent 1" w:uiPriority="51"/>
-    <w:lsdException w:name="Grid Table 7 Colorful Accent 1" w:uiPriority="52"/>
-    <w:lsdException w:name="Grid Table 1 Light Accent 2" w:uiPriority="46"/>
-    <w:lsdException w:name="Grid Table 2 Accent 2" w:uiPriority="47"/>
-    <w:lsdException w:name="Grid Table 3 Accent 2" w:uiPriority="48"/>
-    <w:lsdException w:name="Grid Table 4 Accent 2" w:uiPriority="49"/>
-    <w:lsdException w:name="Grid Table 5 Dark Accent 2" w:uiPriority="50"/>
-    <w:lsdException w:name="Grid Table 6 Colorful Accent 2" w:uiPriority="51"/>
-    <w:lsdException w:name="Grid Table 7 Colorful Accent 2" w:uiPriority="52"/>
-    <w:lsdException w:name="Grid Table 1 Light Accent 3" w:uiPriority="46"/>
-    <w:lsdException w:name="Grid Table 2 Accent 3" w:uiPriority="47"/>
-    <w:lsdException w:name="Grid Table 3 Accent 3" w:uiPriority="48"/>
-    <w:lsdException w:name="Grid Table 4 Accent 3" w:uiPriority="49"/>
-    <w:lsdException w:name="Grid Table 5 Dark Accent 3" w:uiPriority="50"/>
-    <w:lsdException w:name="Grid Table 6 Colorful Accent 3" w:uiPriority="51"/>
-    <w:lsdException w:name="Grid Table 7 Colorful Accent 3" w:uiPriority="52"/>
-    <w:lsdException w:name="Grid Table 1 Light Accent 4" w:uiPriority="46"/>
-    <w:lsdException w:name="Grid Table 2 Accent 4" w:uiPriority="47"/>
-    <w:lsdException w:name="Grid Table 3 Accent 4" w:uiPriority="48"/>
-    <w:lsdException w:name="Grid Table 4 Accent 4" w:uiPriority="49"/>
-    <w:lsdException w:name="Grid Table 5 Dark Accent 4" w:uiPriority="50"/>
-    <w:lsdException w:name="Grid Table 6 Colorful Accent 4" w:uiPriority="51"/>
-    <w:lsdException w:name="Grid Table 7 Colorful Accent 4" w:uiPriority="52"/>
-    <w:lsdException w:name="Grid Table 1 Light Accent 5" w:uiPriority="46"/>
-    <w:lsdException w:name="Grid Table 2 Accent 5" w:uiPriority="47"/>
-    <w:lsdException w:name="Grid Table 3 Accent 5" w:uiPriority="48"/>
-    <w:lsdException w:name="Grid Table 4 Accent 5" w:uiPriority="49"/>
-    <w:lsdException w:name="Grid Table 5 Dark Accent 5" w:uiPriority="50"/>
-    <w:lsdException w:name="Grid Table 6 Colorful Accent 5" w:uiPriority="51"/>
-    <w:lsdException w:name="Grid Table 7 Colorful Accent 5" w:uiPriority="52"/>
-    <w:lsdException w:name="Grid Table 1 Light Accent 6" w:uiPriority="46"/>
-    <w:lsdException w:name="Grid Table 2 Accent 6" w:uiPriority="47"/>
-    <w:lsdException w:name="Grid Table 3 Accent 6" w:uiPriority="48"/>
-    <w:lsdException w:name="Grid Table 4 Accent 6" w:uiPriority="49"/>
-    <w:lsdException w:name="Grid Table 5 Dark Accent 6" w:uiPriority="50"/>
-    <w:lsdException w:name="Grid Table 6 Colorful Accent 6" w:uiPriority="51"/>
-    <w:lsdException w:name="Grid Table 7 Colorful Accent 6" w:uiPriority="52"/>
-    <w:lsdException w:name="List Table 1 Light" w:uiPriority="46"/>
-    <w:lsdException w:name="List Table 2" w:uiPriority="47"/>
-    <w:lsdException w:name="List Table 3" w:uiPriority="48"/>
-    <w:lsdException w:name="List Table 4" w:uiPriority="49"/>
-    <w:lsdException w:name="List Table 5 Dark" w:uiPriority="50"/>
-    <w:lsdException w:name="List Table 6 Colorful" w:uiPriority="51"/>
-    <w:lsdException w:name="List Table 7 Colorful" w:uiPriority="52"/>
-    <w:lsdException w:name="List Table 1 Light Accent 1" w:uiPriority="46"/>
-    <w:lsdException w:name="List Table 2 Accent 1" w:uiPriority="47"/>
-    <w:lsdException w:name="List Table 3 Accent 1" w:uiPriority="48"/>
-    <w:lsdException w:name="List Table 4 Accent 1" w:uiPriority="49"/>
-    <w:lsdException w:name="List Table 5 Dark Accent 1" w:uiPriority="50"/>
-    <w:lsdException w:name="List Table 6 Colorful Accent 1" w:uiPriority="51"/>
-    <w:lsdException w:name="List Table 7 Colorful Accent 1" w:uiPriority="52"/>
-    <w:lsdException w:name="List Table 1 Light Accent 2" w:uiPriority="46"/>
-    <w:lsdException w:name="List Table 2 Accent 2" w:uiPriority="47"/>
-    <w:lsdException w:name="List Table 3 Accent 2" w:uiPriority="48"/>
-    <w:lsdException w:name="List Table 4 Accent 2" w:uiPriority="49"/>
-    <w:lsdException w:name="List Table 5 Dark Accent 2" w:uiPriority="50"/>
-    <w:lsdException w:name="List Table 6 Colorful Accent 2" w:uiPriority="51"/>
-    <w:lsdException w:name="List Table 7 Colorful Accent 2" w:uiPriority="52"/>
-    <w:lsdException w:name="List Table 1 Light Accent 3" w:uiPriority="46"/>
-    <w:lsdException w:name="List Table 2 Accent 3" w:uiPriority="47"/>
-    <w:lsdException w:name="List Table 3 Accent 3" w:uiPriority="48"/>
-    <w:lsdException w:name="List Table 4 Accent 3" w:uiPriority="49"/>
-    <w:lsdException w:name="List Table 5 Dark Accent 3" w:uiPriority="50"/>
-    <w:lsdException w:name="List Table 6 Colorful Accent 3" w:uiPriority="51"/>
-    <w:lsdException w:name="List Table 7 Colorful Accent 3" w:uiPriority="52"/>
-    <w:lsdException w:name="List Table 1 Light Accent 4" w:uiPriority="46"/>
-    <w:lsdException w:name="List Table 2 Accent 4" w:uiPriority="47"/>
-    <w:lsdException w:name="List Table 3 Accent 4" w:uiPriority="48"/>
-    <w:lsdException w:name="List Table 4 Accent 4" w:uiPriority="49"/>
-    <w:lsdException w:name="List Table 5 Dark Accent 4" w:uiPriority="50"/>
-    <w:lsdException w:name="List Table 6 Colorful Accent 4" w:uiPriority="51"/>
-    <w:lsdException w:name="List Table 7 Colorful Accent 4" w:uiPriority="52"/>
-    <w:lsdException w:name="List Table 1 Light Accent 5" w:uiPriority="46"/>
-    <w:lsdException w:name="List Table 2 Accent 5" w:uiPriority="47"/>
-    <w:lsdException w:name="List Table 3 Accent 5" w:uiPriority="48"/>
-    <w:lsdException w:name="List Table 4 Accent 5" w:uiPriority="49"/>
-    <w:lsdException w:name="List Table 5 Dark Accent 5" w:uiPriority="50"/>
-    <w:lsdException w:name="List Table 6 Colorful Accent 5" w:uiPriority="51"/>
-    <w:lsdException w:name="List Table 7 Colorful Accent 5" w:uiPriority="52"/>
-    <w:lsdException w:name="List Table 1 Light Accent 6" w:uiPriority="46"/>
-    <w:lsdException w:name="List Table 2 Accent 6" w:uiPriority="47"/>
-    <w:lsdException w:name="List Table 3 Accent 6" w:uiPriority="48"/>
-    <w:lsdException w:name="List Table 4 Accent 6" w:uiPriority="49"/>
-    <w:lsdException w:name="List Table 5 Dark Accent 6" w:uiPriority="50"/>
-    <w:lsdException w:name="List Table 6 Colorful Accent 6" w:uiPriority="51"/>
-    <w:lsdException w:name="List Table 7 Colorful Accent 6" w:uiPriority="52"/>
-  </w:latentStyles>
-  <w:style w:type="paragraph" w:default="1" w:styleId="a">
-    <w:name w:val="Normal"/>
-    <w:qFormat/>
-  </w:style>
-  <w:style w:type="character" w:default="1" w:styleId="a0">
-    <w:name w:val="Default Paragraph Font"/>
-    <w:uiPriority w:val="1"/>
-    <w:semiHidden/>
-    <w:unhideWhenUsed/>
-  </w:style>
-  <w:style w:type="table" w:default="1" w:styleId="a1">
-    <w:name w:val="Normal Table"/>
-    <w:uiPriority w:val="99"/>
-    <w:semiHidden/>
-    <w:unhideWhenUsed/>
-    <w:tblPr>
-      <w:tblInd w:w="0" w:type="dxa"/>
-      <w:tblCellMar>
-        <w:top w:w="0" w:type="dxa"/>
-        <w:left w:w="108" w:type="dxa"/>
-        <w:bottom w:w="0" w:type="dxa"/>
-        <w:right w:w="108" w:type="dxa"/>
-      </w:tblCellMar>
-    </w:tblPr>
-  </w:style>
-  <w:style w:type="numbering" w:default="1" w:styleId="a2">
-    <w:name w:val="No List"/>
-    <w:uiPriority w:val="99"/>
-    <w:semiHidden/>
-    <w:unhideWhenUsed/>
-  </w:style>
-  <w:style w:type="paragraph" w:customStyle="1" w:styleId="08FCCEBDB23C4A6EA548A1F59B585A81">
-    <w:name w:val="08FCCEBDB23C4A6EA548A1F59B585A81"/>
-    <w:rsid w:val="00A27D0F"/>
-  </w:style>
-  <w:style w:type="paragraph" w:customStyle="1" w:styleId="4F2246D2E70548A9838393554C443EE7">
-    <w:name w:val="4F2246D2E70548A9838393554C443EE7"/>
-    <w:rsid w:val="00A27D0F"/>
-  </w:style>
-  <w:style w:type="paragraph" w:customStyle="1" w:styleId="8C96FBA58A044732BFB205BA4117C0C3">
-    <w:name w:val="8C96FBA58A044732BFB205BA4117C0C3"/>
-    <w:rsid w:val="00A27D0F"/>
-  </w:style>
-  <w:style w:type="paragraph" w:customStyle="1" w:styleId="24EA756B9E4E440BB48A48C9BB03413E">
-    <w:name w:val="24EA756B9E4E440BB48A48C9BB03413E"/>
-    <w:rsid w:val="00513C48"/>
-  </w:style>
-  <w:style w:type="paragraph" w:customStyle="1" w:styleId="24305F7681404684A952783E844E7283">
-    <w:name w:val="24305F7681404684A952783E844E7283"/>
-    <w:rsid w:val="00513C48"/>
-  </w:style>
-  <w:style w:type="paragraph" w:customStyle="1" w:styleId="EF03B65B4E384BFF8ACB3C2812AA5E40">
-    <w:name w:val="EF03B65B4E384BFF8ACB3C2812AA5E40"/>
-    <w:rsid w:val="00513C48"/>
-  </w:style>
-  <w:style w:type="paragraph" w:customStyle="1" w:styleId="795F877FF49D4CA3BA41A999D5C5F795">
-    <w:name w:val="795F877FF49D4CA3BA41A999D5C5F795"/>
-    <w:rsid w:val="00513C48"/>
-  </w:style>
-  <w:style w:type="paragraph" w:customStyle="1" w:styleId="61BFE7F315594971A7A4B00A109DA70D">
-    <w:name w:val="61BFE7F315594971A7A4B00A109DA70D"/>
-    <w:rsid w:val="00513C48"/>
-  </w:style>
-  <w:style w:type="paragraph" w:customStyle="1" w:styleId="EC68F1144C574C94B1F7620D68F85705">
-    <w:name w:val="EC68F1144C574C94B1F7620D68F85705"/>
-    <w:rsid w:val="00513C48"/>
-  </w:style>
-</w:styles>
-</file>
-
-<file path=word/glossary/webSettings.xml><?xml version="1.0" encoding="utf-8"?>
-<w:webSettings xmlns:mc="http://schemas.openxmlformats.org/markup-compatibility/2006" xmlns:r="http://schemas.openxmlformats.org/officeDocument/2006/relationships" xmlns:w="http://schemas.openxmlformats.org/wordprocessingml/2006/main" xmlns:w14="http://schemas.microsoft.com/office/word/2010/wordml" xmlns:w15="http://schemas.microsoft.com/office/word/2012/wordml" xmlns:w16se="http://schemas.microsoft.com/office/word/2015/wordml/symex" mc:Ignorable="w14 w15 w16se">
-  <w:optimizeForBrowser/>
-  <w:allowPNG/>
-</w:webSettings>
 </file>
 
 <file path=word/theme/theme1.xml><?xml version="1.0" encoding="utf-8"?>
@@ -12607,7 +13079,7 @@
 </file>
 
 <file path=customXml/itemProps1.xml><?xml version="1.0" encoding="utf-8"?>
-<ds:datastoreItem xmlns:ds="http://schemas.openxmlformats.org/officeDocument/2006/customXml" ds:itemID="{DE24F910-AEF1-40A9-9286-7A94E41822C4}">
+<ds:datastoreItem xmlns:ds="http://schemas.openxmlformats.org/officeDocument/2006/customXml" ds:itemID="{0D0B8458-D818-490B-B2F0-14AA75C30087}">
   <ds:schemaRefs>
     <ds:schemaRef ds:uri="http://schemas.openxmlformats.org/officeDocument/2006/bibliography"/>
   </ds:schemaRefs>

</xml_diff>